<commit_message>
introduction and abstract enhancments
</commit_message>
<xml_diff>
--- a/docs/final_paper.docx
+++ b/docs/final_paper.docx
@@ -1085,27 +1085,102 @@
     <w:p>
       <w:pPr>
         <w:spacing w:line="360" w:lineRule="auto"/>
-        <w:rPr>
-          <w:rFonts w:asciiTheme="minorBidi" w:hAnsiTheme="minorBidi"/>
-          <w:sz w:val="24"/>
-          <w:szCs w:val="24"/>
-        </w:rPr>
-      </w:pPr>
-      <w:r>
-        <w:rPr>
-          <w:rFonts w:asciiTheme="minorBidi" w:hAnsiTheme="minorBidi"/>
-          <w:sz w:val="24"/>
-          <w:szCs w:val="24"/>
-        </w:rPr>
-        <w:t>Capturing the meaning of words in semantic word spaces has been very useful. Yet, using them without understanding compositionality in tasks such as sentiment analysis, failed to capture complex, although common, human expressions. Furthermore, in the modern big data applications there is a need to maximize performance using distributed systems. To tackle these problems we intend to implement and explore an innovative, state-of-the-art approach of sentiment analysis called Recursive Neural Tensor Network (RNTN) with distributed technologies and paradigms. Since RNTN is a general, deep-learning framework, used in other fields such as computer vision, we believe that this research (applying RNTN in a distributed manner for sentiment analysis) is also valuable for additional applications.</w:t>
+      </w:pPr>
+      <w:r>
+        <w:rPr>
+          <w:rFonts w:asciiTheme="minorBidi" w:hAnsiTheme="minorBidi"/>
+          <w:sz w:val="24"/>
+          <w:szCs w:val="24"/>
+        </w:rPr>
+        <w:t>Capturing the meaning of words in semantic word spaces has been very useful. Yet, using them without understanding compositionality in tasks such as sentiment analysis, failed to capture complex, although common, human expressions. Furthermore, in the modern big data applications there is a need to maximize performance using distributed systems. To tackle these problem</w:t>
+      </w:r>
+      <w:r>
+        <w:rPr>
+          <w:rFonts w:asciiTheme="minorBidi" w:hAnsiTheme="minorBidi"/>
+          <w:sz w:val="24"/>
+          <w:szCs w:val="24"/>
+        </w:rPr>
+        <w:t>s we</w:t>
+      </w:r>
+      <w:r>
+        <w:rPr>
+          <w:rFonts w:asciiTheme="minorBidi" w:hAnsiTheme="minorBidi"/>
+          <w:sz w:val="24"/>
+          <w:szCs w:val="24"/>
+        </w:rPr>
+        <w:t xml:space="preserve"> implement</w:t>
+      </w:r>
+      <w:r>
+        <w:rPr>
+          <w:rFonts w:asciiTheme="minorBidi" w:hAnsiTheme="minorBidi"/>
+          <w:sz w:val="24"/>
+          <w:szCs w:val="24"/>
+        </w:rPr>
+        <w:t xml:space="preserve">ed </w:t>
+      </w:r>
+      <w:r>
+        <w:rPr>
+          <w:rFonts w:asciiTheme="minorBidi" w:hAnsiTheme="minorBidi"/>
+          <w:sz w:val="24"/>
+          <w:szCs w:val="24"/>
+        </w:rPr>
+        <w:t xml:space="preserve">an innovative, state-of-the-art approach of sentiment analysis called Recursive Neural Tensor Network (RNTN) with </w:t>
+      </w:r>
+      <w:r>
+        <w:rPr>
+          <w:rFonts w:asciiTheme="minorBidi" w:hAnsiTheme="minorBidi"/>
+          <w:sz w:val="24"/>
+          <w:szCs w:val="24"/>
+        </w:rPr>
+        <w:t>the Apache Spark framework</w:t>
+      </w:r>
+      <w:r>
+        <w:rPr>
+          <w:rFonts w:asciiTheme="minorBidi" w:hAnsiTheme="minorBidi"/>
+          <w:sz w:val="24"/>
+          <w:szCs w:val="24"/>
+        </w:rPr>
+        <w:t>.</w:t>
+      </w:r>
+    </w:p>
+    <w:p>
+      <w:pPr>
+        <w:spacing w:line="360" w:lineRule="auto"/>
+        <w:rPr>
+          <w:rFonts w:asciiTheme="minorBidi" w:hAnsiTheme="minorBidi"/>
+          <w:sz w:val="24"/>
+          <w:szCs w:val="24"/>
+        </w:rPr>
+      </w:pPr>
+      <w:r>
+        <w:rPr>
+          <w:rFonts w:asciiTheme="minorBidi" w:hAnsiTheme="minorBidi"/>
+          <w:sz w:val="24"/>
+          <w:szCs w:val="24"/>
+        </w:rPr>
+        <w:t>Since RNTN is a general, deep-learning framework, used in other fields such as computer vision, we believe that this research (applying RNTN in a distributed manner for sentiment analysis) is also valuable for additional applications.</w:t>
+      </w:r>
+    </w:p>
+    <w:p>
+      <w:pPr>
+        <w:rPr>
+          <w:rFonts w:asciiTheme="majorHAnsi" w:eastAsiaTheme="majorEastAsia" w:hAnsiTheme="majorHAnsi" w:cstheme="majorBidi"/>
+          <w:color w:val="2E74B5" w:themeColor="accent1" w:themeShade="BF"/>
+          <w:sz w:val="32"/>
+          <w:szCs w:val="32"/>
+        </w:rPr>
+      </w:pPr>
+      <w:bookmarkStart w:id="1" w:name="_Toc435354093"/>
+      <w:r>
+        <w:br w:type="page"/>
       </w:r>
     </w:p>
     <w:p>
       <w:pPr>
         <w:pStyle w:val="Heading1"/>
       </w:pPr>
-      <w:bookmarkStart w:id="1" w:name="_Toc435354093"/>
-      <w:r>
+      <w:r>
+        <w:lastRenderedPageBreak/>
         <w:t>Introduction</w:t>
       </w:r>
       <w:bookmarkEnd w:id="1"/>
@@ -1142,7 +1217,24 @@
           <w:sz w:val="24"/>
           <w:szCs w:val="24"/>
         </w:rPr>
-        <w:t xml:space="preserve">. The ability to determine the attitude of a speaker or a writer with respect to some topic in an unmanned fashion is drawing increasing interest in various fields: business intelligence, stock trading, public relation etc. However, most bag-of-word based machine learning predictions (such as Softmax, KNN classifiers) ignore sentence structure, namely: order of words and their context2. Furthermore, they often fail in a fine-grained classification (multiple sentiment classes and not just binary “positive”/”negative” classification). </w:t>
+        <w:t>. The ability to determine the attitude of a speaker or a writer with respect to some topic in an unmanned fashion is drawing increasing interest in various fields: business intelligence, stock trading, public relation etc. However, most bag-of-word based machine learning predictions (such as Softmax, KNN classifiers) ignore sentence structure, namely: order of words and their context</w:t>
+      </w:r>
+      <w:r>
+        <w:rPr>
+          <w:rFonts w:asciiTheme="minorBidi" w:hAnsiTheme="minorBidi"/>
+          <w:sz w:val="24"/>
+          <w:szCs w:val="24"/>
+          <w:vertAlign w:val="superscript"/>
+        </w:rPr>
+        <w:t>2</w:t>
+      </w:r>
+      <w:r>
+        <w:rPr>
+          <w:rFonts w:asciiTheme="minorBidi" w:hAnsiTheme="minorBidi"/>
+          <w:sz w:val="24"/>
+          <w:szCs w:val="24"/>
+        </w:rPr>
+        <w:t xml:space="preserve">. Furthermore, they often fail in a fine-grained classification (multiple sentiment classes and not just binary “positive”/”negative” classification). </w:t>
       </w:r>
     </w:p>
     <w:p>
@@ -1160,7 +1252,31 @@
           <w:sz w:val="24"/>
           <w:szCs w:val="24"/>
         </w:rPr>
-        <w:t>Neural networks are often a good candidate for such complex, multi-feature analysis</w:t>
+        <w:t xml:space="preserve">Artificial </w:t>
+      </w:r>
+      <w:r>
+        <w:rPr>
+          <w:rFonts w:asciiTheme="minorBidi" w:hAnsiTheme="minorBidi"/>
+          <w:sz w:val="24"/>
+          <w:szCs w:val="24"/>
+        </w:rPr>
+        <w:t>Neural networks</w:t>
+      </w:r>
+      <w:r>
+        <w:rPr>
+          <w:rFonts w:asciiTheme="minorBidi" w:hAnsiTheme="minorBidi"/>
+          <w:sz w:val="24"/>
+          <w:szCs w:val="24"/>
+        </w:rPr>
+        <w:t xml:space="preserve"> (ANN)</w:t>
+      </w:r>
+      <w:r>
+        <w:rPr>
+          <w:rFonts w:asciiTheme="minorBidi" w:hAnsiTheme="minorBidi"/>
+          <w:sz w:val="24"/>
+          <w:szCs w:val="24"/>
+        </w:rPr>
+        <w:t xml:space="preserve"> are often a good candidate for such complex, multi-feature analysis</w:t>
       </w:r>
       <w:r>
         <w:rPr>
@@ -1177,7 +1293,95 @@
           <w:sz w:val="24"/>
           <w:szCs w:val="24"/>
         </w:rPr>
-        <w:t xml:space="preserve"> and a recursive, deep learning, framework provides not only a smoother implementation, but also a more accurate one. In the evolution of using Recursive Neural Networks (RNN) several approaches were explored: using RNN to learn a word-phrase vector representation4 and, in the context of sentiment analysis, a matrix-vector RNN (MV-RNN) was used to learn both the representation and the interactions between words in a phrase</w:t>
+        <w:t xml:space="preserve">. </w:t>
+      </w:r>
+      <w:r>
+        <w:rPr>
+          <w:rFonts w:asciiTheme="minorBidi" w:hAnsiTheme="minorBidi"/>
+          <w:sz w:val="24"/>
+          <w:szCs w:val="24"/>
+        </w:rPr>
+        <w:t>In order to handle</w:t>
+      </w:r>
+      <w:r>
+        <w:rPr>
+          <w:rFonts w:asciiTheme="minorBidi" w:hAnsiTheme="minorBidi"/>
+          <w:sz w:val="24"/>
+          <w:szCs w:val="24"/>
+        </w:rPr>
+        <w:t xml:space="preserve"> input of variable size (sentences of varying length)</w:t>
+      </w:r>
+      <w:r>
+        <w:rPr>
+          <w:rFonts w:asciiTheme="minorBidi" w:hAnsiTheme="minorBidi"/>
+          <w:sz w:val="24"/>
+          <w:szCs w:val="24"/>
+        </w:rPr>
+        <w:t xml:space="preserve"> a</w:t>
+      </w:r>
+      <w:r>
+        <w:rPr>
+          <w:rFonts w:asciiTheme="minorBidi" w:hAnsiTheme="minorBidi"/>
+          <w:sz w:val="24"/>
+          <w:szCs w:val="24"/>
+        </w:rPr>
+        <w:t xml:space="preserve"> </w:t>
+      </w:r>
+      <w:r>
+        <w:rPr>
+          <w:rFonts w:asciiTheme="minorBidi" w:hAnsiTheme="minorBidi"/>
+          <w:sz w:val="24"/>
+          <w:szCs w:val="24"/>
+        </w:rPr>
+        <w:t>Recursive Neural Networks (RNN)</w:t>
+      </w:r>
+      <w:r>
+        <w:rPr>
+          <w:rFonts w:asciiTheme="minorBidi" w:hAnsiTheme="minorBidi"/>
+          <w:sz w:val="24"/>
+          <w:szCs w:val="24"/>
+        </w:rPr>
+        <w:t xml:space="preserve"> is</w:t>
+      </w:r>
+      <w:r>
+        <w:rPr>
+          <w:rFonts w:asciiTheme="minorBidi" w:hAnsiTheme="minorBidi"/>
+          <w:sz w:val="24"/>
+          <w:szCs w:val="24"/>
+        </w:rPr>
+        <w:t xml:space="preserve"> often</w:t>
+      </w:r>
+      <w:r>
+        <w:rPr>
+          <w:rFonts w:asciiTheme="minorBidi" w:hAnsiTheme="minorBidi"/>
+          <w:sz w:val="24"/>
+          <w:szCs w:val="24"/>
+        </w:rPr>
+        <w:t xml:space="preserve"> used. </w:t>
+      </w:r>
+      <w:r>
+        <w:rPr>
+          <w:rFonts w:asciiTheme="minorBidi" w:hAnsiTheme="minorBidi"/>
+          <w:sz w:val="24"/>
+          <w:szCs w:val="24"/>
+        </w:rPr>
+        <w:t xml:space="preserve">In the evolution of using </w:t>
+      </w:r>
+      <w:r>
+        <w:rPr>
+          <w:rFonts w:asciiTheme="minorBidi" w:hAnsiTheme="minorBidi"/>
+          <w:sz w:val="24"/>
+          <w:szCs w:val="24"/>
+        </w:rPr>
+        <w:t xml:space="preserve">RNNs </w:t>
+      </w:r>
+      <w:r>
+        <w:rPr>
+          <w:rFonts w:asciiTheme="minorBidi" w:hAnsiTheme="minorBidi"/>
+          <w:sz w:val="24"/>
+          <w:szCs w:val="24"/>
+        </w:rPr>
+        <w:t>several approaches were explored: using RNN to learn a word-phrase vector representation</w:t>
       </w:r>
       <w:r>
         <w:rPr>
@@ -1186,6 +1390,23 @@
           <w:szCs w:val="24"/>
           <w:vertAlign w:val="superscript"/>
         </w:rPr>
+        <w:t>4</w:t>
+      </w:r>
+      <w:r>
+        <w:rPr>
+          <w:rFonts w:asciiTheme="minorBidi" w:hAnsiTheme="minorBidi"/>
+          <w:sz w:val="24"/>
+          <w:szCs w:val="24"/>
+        </w:rPr>
+        <w:t xml:space="preserve"> and, in the context of sentiment analysis, a matrix-vector RNN (MV-RNN) was used to learn both the representation and the interactions between words in a phrase</w:t>
+      </w:r>
+      <w:r>
+        <w:rPr>
+          <w:rFonts w:asciiTheme="minorBidi" w:hAnsiTheme="minorBidi"/>
+          <w:sz w:val="24"/>
+          <w:szCs w:val="24"/>
+          <w:vertAlign w:val="superscript"/>
+        </w:rPr>
         <w:t>2</w:t>
       </w:r>
       <w:r>
@@ -1212,7 +1433,23 @@
           <w:sz w:val="24"/>
           <w:szCs w:val="24"/>
         </w:rPr>
-        <w:t>In this research we implement</w:t>
+        <w:t xml:space="preserve">In this </w:t>
+      </w:r>
+      <w:r>
+        <w:rPr>
+          <w:rFonts w:asciiTheme="minorBidi" w:hAnsiTheme="minorBidi"/>
+          <w:sz w:val="24"/>
+          <w:szCs w:val="24"/>
+        </w:rPr>
+        <w:t>paper</w:t>
+      </w:r>
+      <w:r>
+        <w:rPr>
+          <w:rFonts w:asciiTheme="minorBidi" w:hAnsiTheme="minorBidi"/>
+          <w:sz w:val="24"/>
+          <w:szCs w:val="24"/>
+        </w:rPr>
+        <w:t xml:space="preserve"> we implement</w:t>
       </w:r>
       <w:r>
         <w:rPr>
@@ -1228,76 +1465,252 @@
           <w:sz w:val="24"/>
           <w:szCs w:val="24"/>
         </w:rPr>
-        <w:t xml:space="preserve"> a novel approach, introduced by researchers from Stanford University, using tensors instead of the MV-RNN. Tensors are aimed, in a </w:t>
-      </w:r>
-      <w:r>
-        <w:rPr>
-          <w:rFonts w:asciiTheme="minorBidi" w:hAnsiTheme="minorBidi"/>
-          <w:sz w:val="24"/>
-          <w:szCs w:val="24"/>
-        </w:rPr>
+        <w:t xml:space="preserve"> a novel approach, introduced by researchers from Stanford University, using tensors instead of the MV-RNN. Tensors are aimed, in a single, more powerful composition function, to capture aggregated meaning from smaller constituents more accurately than many input specific ones.</w:t>
+      </w:r>
+    </w:p>
+    <w:p>
+      <w:pPr>
+        <w:spacing w:line="360" w:lineRule="auto"/>
+        <w:rPr>
+          <w:rFonts w:asciiTheme="minorBidi" w:hAnsiTheme="minorBidi"/>
+          <w:sz w:val="24"/>
+          <w:szCs w:val="24"/>
+        </w:rPr>
+      </w:pPr>
+      <w:r>
+        <w:rPr>
+          <w:rFonts w:asciiTheme="minorBidi" w:hAnsiTheme="minorBidi"/>
+          <w:sz w:val="24"/>
+          <w:szCs w:val="24"/>
+        </w:rPr>
+        <w:t>However</w:t>
+      </w:r>
+      <w:r>
+        <w:rPr>
+          <w:rFonts w:asciiTheme="minorBidi" w:hAnsiTheme="minorBidi"/>
+          <w:sz w:val="24"/>
+          <w:szCs w:val="24"/>
+        </w:rPr>
+        <w:t xml:space="preserve">, </w:t>
+      </w:r>
+      <w:r>
+        <w:rPr>
+          <w:rFonts w:asciiTheme="minorBidi" w:hAnsiTheme="minorBidi"/>
+          <w:sz w:val="24"/>
+          <w:szCs w:val="24"/>
+        </w:rPr>
+        <w:t>RNTN (like all ANN) suffers a huge drawback in real-life applications: even wi</w:t>
+      </w:r>
+      <w:r>
+        <w:rPr>
+          <w:rFonts w:asciiTheme="minorBidi" w:hAnsiTheme="minorBidi"/>
+          <w:sz w:val="24"/>
+          <w:szCs w:val="24"/>
+        </w:rPr>
+        <w:t>th optimization techniques, f</w:t>
+      </w:r>
+      <w:r>
+        <w:rPr>
+          <w:rFonts w:asciiTheme="minorBidi" w:hAnsiTheme="minorBidi"/>
+          <w:sz w:val="24"/>
+          <w:szCs w:val="24"/>
+        </w:rPr>
+        <w:t>eature reduction</w:t>
+      </w:r>
+      <w:r>
+        <w:rPr>
+          <w:rFonts w:asciiTheme="minorBidi" w:hAnsiTheme="minorBidi"/>
+          <w:sz w:val="24"/>
+          <w:szCs w:val="24"/>
+        </w:rPr>
+        <w:t xml:space="preserve"> and a small dataset</w:t>
+      </w:r>
+      <w:r>
+        <w:rPr>
+          <w:rFonts w:asciiTheme="minorBidi" w:hAnsiTheme="minorBidi"/>
+          <w:sz w:val="24"/>
+          <w:szCs w:val="24"/>
+        </w:rPr>
+        <w:t>,</w:t>
+      </w:r>
+      <w:r>
+        <w:rPr>
+          <w:rFonts w:asciiTheme="minorBidi" w:hAnsiTheme="minorBidi"/>
+          <w:sz w:val="24"/>
+          <w:szCs w:val="24"/>
+        </w:rPr>
+        <w:t xml:space="preserve"> </w:t>
+      </w:r>
+      <w:r>
+        <w:rPr>
+          <w:rFonts w:asciiTheme="minorBidi" w:hAnsiTheme="minorBidi"/>
+          <w:sz w:val="24"/>
+          <w:szCs w:val="24"/>
+        </w:rPr>
+        <w:t>ANN training is a long</w:t>
+      </w:r>
+      <w:r>
+        <w:rPr>
+          <w:rFonts w:asciiTheme="minorBidi" w:hAnsiTheme="minorBidi"/>
+          <w:sz w:val="24"/>
+          <w:szCs w:val="24"/>
+        </w:rPr>
+        <w:t>, time consuming</w:t>
+      </w:r>
+      <w:r>
+        <w:rPr>
+          <w:rFonts w:asciiTheme="minorBidi" w:hAnsiTheme="minorBidi"/>
+          <w:sz w:val="24"/>
+          <w:szCs w:val="24"/>
+        </w:rPr>
+        <w:t xml:space="preserve"> process</w:t>
+      </w:r>
+      <w:r>
+        <w:rPr>
+          <w:rFonts w:asciiTheme="minorBidi" w:hAnsiTheme="minorBidi"/>
+          <w:sz w:val="24"/>
+          <w:szCs w:val="24"/>
+        </w:rPr>
+        <w:t xml:space="preserve"> </w:t>
+      </w:r>
+      <w:r>
+        <w:rPr>
+          <w:rFonts w:asciiTheme="minorBidi" w:hAnsiTheme="minorBidi"/>
+          <w:sz w:val="24"/>
+          <w:szCs w:val="24"/>
+        </w:rPr>
+        <w:t>due to its iterative nature</w:t>
+      </w:r>
+      <w:r>
+        <w:rPr>
+          <w:rFonts w:asciiTheme="minorBidi" w:hAnsiTheme="minorBidi"/>
+          <w:sz w:val="24"/>
+          <w:szCs w:val="24"/>
+        </w:rPr>
+        <w:t xml:space="preserve">. Google, which heavily relies </w:t>
+      </w:r>
+      <w:r>
+        <w:rPr>
+          <w:rFonts w:asciiTheme="minorBidi" w:hAnsiTheme="minorBidi"/>
+          <w:sz w:val="24"/>
+          <w:szCs w:val="24"/>
+        </w:rPr>
+        <w:t xml:space="preserve">on ANN, introduced a paradigm </w:t>
+      </w:r>
+      <w:r>
+        <w:rPr>
+          <w:rFonts w:asciiTheme="minorBidi" w:hAnsiTheme="minorBidi"/>
+          <w:sz w:val="24"/>
+          <w:szCs w:val="24"/>
+        </w:rPr>
+        <w:t xml:space="preserve">for </w:t>
+      </w:r>
+      <w:r>
+        <w:rPr>
+          <w:rFonts w:asciiTheme="minorBidi" w:hAnsiTheme="minorBidi"/>
+          <w:sz w:val="24"/>
+          <w:szCs w:val="24"/>
+        </w:rPr>
+        <w:t>ANN training in a distributed manner</w:t>
+      </w:r>
+      <w:r>
+        <w:rPr>
+          <w:rFonts w:asciiTheme="minorBidi" w:hAnsiTheme="minorBidi"/>
+          <w:sz w:val="24"/>
+          <w:szCs w:val="24"/>
+        </w:rPr>
+        <w:t xml:space="preserve"> called </w:t>
+      </w:r>
+      <w:r>
+        <w:rPr>
+          <w:rFonts w:asciiTheme="minorBidi" w:hAnsiTheme="minorBidi"/>
+          <w:sz w:val="24"/>
+          <w:szCs w:val="24"/>
+        </w:rPr>
+        <w:t>Downpour</w:t>
+      </w:r>
+      <w:r>
+        <w:rPr>
+          <w:rFonts w:asciiTheme="minorBidi" w:hAnsiTheme="minorBidi"/>
+          <w:sz w:val="24"/>
+          <w:szCs w:val="24"/>
+        </w:rPr>
+        <w:t>*</w:t>
+      </w:r>
+      <w:r>
+        <w:rPr>
+          <w:rFonts w:asciiTheme="minorBidi" w:hAnsiTheme="minorBidi"/>
+          <w:sz w:val="24"/>
+          <w:szCs w:val="24"/>
+        </w:rPr>
+        <w:t>, thus enabling faster and more accurate ANN models.</w:t>
+      </w:r>
+    </w:p>
+    <w:p>
+      <w:pPr>
+        <w:spacing w:line="360" w:lineRule="auto"/>
+        <w:rPr>
+          <w:rFonts w:asciiTheme="minorBidi" w:hAnsiTheme="minorBidi"/>
+          <w:sz w:val="24"/>
+          <w:szCs w:val="24"/>
+        </w:rPr>
+      </w:pPr>
+      <w:r>
+        <w:rPr>
+          <w:rFonts w:asciiTheme="minorBidi" w:hAnsiTheme="minorBidi"/>
+          <w:sz w:val="24"/>
+          <w:szCs w:val="24"/>
+        </w:rPr>
+        <w:t>In this project we implemented the Downpour paradigm (using the Apache Spark framework)</w:t>
+      </w:r>
+      <w:r>
+        <w:rPr>
+          <w:rFonts w:asciiTheme="minorBidi" w:hAnsiTheme="minorBidi"/>
+          <w:sz w:val="24"/>
+          <w:szCs w:val="24"/>
+        </w:rPr>
+        <w:t xml:space="preserve"> </w:t>
+      </w:r>
+      <w:r>
+        <w:rPr>
+          <w:rFonts w:asciiTheme="minorBidi" w:hAnsiTheme="minorBidi"/>
+          <w:sz w:val="24"/>
+          <w:szCs w:val="24"/>
+        </w:rPr>
+        <w:t xml:space="preserve">and </w:t>
+      </w:r>
+      <w:r>
+        <w:rPr>
+          <w:rFonts w:asciiTheme="minorBidi" w:hAnsiTheme="minorBidi"/>
+          <w:sz w:val="24"/>
+          <w:szCs w:val="24"/>
+        </w:rPr>
+        <w:t>present a concurrent implementation of the RNTN algorithm.</w:t>
+      </w:r>
+    </w:p>
+    <w:p>
+      <w:pPr>
+        <w:pStyle w:val="Heading1"/>
+      </w:pPr>
+      <w:bookmarkStart w:id="2" w:name="_Toc435354094"/>
+      <w:r>
         <w:lastRenderedPageBreak/>
-        <w:t>single, more powerful composition function, to capture aggregated meaning from smaller constituents more accurately than many input specific ones.</w:t>
-      </w:r>
-    </w:p>
-    <w:p>
-      <w:pPr>
-        <w:spacing w:line="360" w:lineRule="auto"/>
-        <w:rPr>
-          <w:rFonts w:asciiTheme="minorBidi" w:hAnsiTheme="minorBidi"/>
-          <w:sz w:val="24"/>
-          <w:szCs w:val="24"/>
-        </w:rPr>
-      </w:pPr>
-      <w:r>
-        <w:rPr>
-          <w:rFonts w:asciiTheme="minorBidi" w:hAnsiTheme="minorBidi"/>
-          <w:sz w:val="24"/>
-          <w:szCs w:val="24"/>
-        </w:rPr>
-        <w:t>However</w:t>
-      </w:r>
-      <w:r>
-        <w:rPr>
-          <w:rFonts w:asciiTheme="minorBidi" w:hAnsiTheme="minorBidi"/>
-          <w:sz w:val="24"/>
-          <w:szCs w:val="24"/>
-        </w:rPr>
-        <w:t xml:space="preserve">, </w:t>
-      </w:r>
-      <w:bookmarkStart w:id="2" w:name="_GoBack"/>
+        <w:t>Previous and Related Works</w:t>
+      </w:r>
       <w:bookmarkEnd w:id="2"/>
-      <w:r>
-        <w:rPr>
-          <w:rFonts w:asciiTheme="minorBidi" w:hAnsiTheme="minorBidi"/>
-          <w:sz w:val="24"/>
-          <w:szCs w:val="24"/>
-        </w:rPr>
-        <w:t>we will explore tools such as Apache Spark and Apache Hadoop, in a distributed environment, to present a concurrent approach for the implementation of the RNTN algorithm.</w:t>
-      </w:r>
-    </w:p>
-    <w:p>
-      <w:pPr>
-        <w:pStyle w:val="Heading1"/>
-      </w:pPr>
-      <w:bookmarkStart w:id="3" w:name="_Toc435354094"/>
-      <w:r>
-        <w:t>Previous and Related Works</w:t>
+    </w:p>
+    <w:p>
+      <w:pPr>
+        <w:pStyle w:val="Heading2"/>
+      </w:pPr>
+      <w:bookmarkStart w:id="3" w:name="_Toc435354095"/>
+      <w:r>
+        <w:rPr>
+          <w:rFonts w:eastAsia="Calibri"/>
+        </w:rPr>
+        <w:t>Artificial neural networks</w:t>
       </w:r>
       <w:bookmarkEnd w:id="3"/>
-    </w:p>
-    <w:p>
-      <w:pPr>
-        <w:pStyle w:val="Heading2"/>
-      </w:pPr>
-      <w:bookmarkStart w:id="4" w:name="_Toc435354095"/>
-      <w:r>
-        <w:rPr>
-          <w:rFonts w:eastAsia="Calibri"/>
-        </w:rPr>
-        <w:t>Artificial neural networks</w:t>
-      </w:r>
-      <w:bookmarkEnd w:id="4"/>
     </w:p>
     <w:p>
       <w:pPr>
@@ -1861,14 +2274,14 @@
       <w:pPr>
         <w:pStyle w:val="Heading2"/>
       </w:pPr>
-      <w:bookmarkStart w:id="5" w:name="_Toc435354096"/>
+      <w:bookmarkStart w:id="4" w:name="_Toc435354096"/>
       <w:r>
         <w:rPr>
           <w:rFonts w:eastAsia="Calibri"/>
         </w:rPr>
         <w:t>Language model and Word-Vector representation</w:t>
       </w:r>
-      <w:bookmarkEnd w:id="5"/>
+      <w:bookmarkEnd w:id="4"/>
     </w:p>
     <w:p>
       <w:pPr>
@@ -1887,7 +2300,25 @@
           <w:sz w:val="28"/>
           <w:szCs w:val="28"/>
         </w:rPr>
-        <w:t xml:space="preserve">While methods such as tf-idf perform well for modeling large documents, they are a bag-of-words approach and do not capture context, for example: </w:t>
+        <w:t xml:space="preserve">While methods such as </w:t>
+      </w:r>
+      <w:r>
+        <w:rPr>
+          <w:rFonts w:ascii="Calibri" w:eastAsia="Calibri" w:hAnsi="Calibri" w:cs="Calibri"/>
+          <w:i/>
+          <w:iCs/>
+          <w:sz w:val="28"/>
+          <w:szCs w:val="28"/>
+        </w:rPr>
+        <w:t>tf-idf</w:t>
+      </w:r>
+      <w:r>
+        <w:rPr>
+          <w:rFonts w:ascii="Calibri" w:eastAsia="Calibri" w:hAnsi="Calibri" w:cs="Calibri"/>
+          <w:sz w:val="28"/>
+          <w:szCs w:val="28"/>
+        </w:rPr>
+        <w:t xml:space="preserve"> perform well for modeling large documents, they are a bag-of-words approach and do not capture context, for example: </w:t>
       </w:r>
     </w:p>
     <w:p>
@@ -2264,7 +2695,17 @@
           <w:sz w:val="28"/>
           <w:szCs w:val="28"/>
         </w:rPr>
-        <w:t>Originally, this method used an ANN to learn the Word-Vector representation by looking at a word and its context as a positive training sample, then a random word in that same context gives a negative training sample. The ANN computes a score for both sentences and uses backpropagation to adjust the word-vector itself (as opposed to the weights) so that the score of the negative sample is lower</w:t>
+        <w:t>Originally, this method used an ANN to learn the Word-Vector representation by looking at a word and its context as a positive training sample, then a random word in that same context gives a negative training sample. The ANN computes a score for both sentences and uses backpropagation</w:t>
+      </w:r>
+      <w:bookmarkStart w:id="5" w:name="_GoBack"/>
+      <w:bookmarkEnd w:id="5"/>
+      <w:r>
+        <w:rPr>
+          <w:rFonts w:ascii="Calibri" w:eastAsia="Calibri" w:hAnsi="Calibri" w:cs="Calibri"/>
+          <w:sz w:val="28"/>
+          <w:szCs w:val="28"/>
+        </w:rPr>
+        <w:t xml:space="preserve"> to adjust the word-vector itself (as opposed to the weights) so that the score of the negative sample is lower</w:t>
       </w:r>
       <w:r>
         <w:rPr>
@@ -4004,7 +4445,7 @@
                     </a:ln>
                     <a:extLst>
                       <a:ext uri="{53640926-AAD7-44d8-BBD7-CCE9431645EC}">
-                        <a14:shadowObscured xmlns="" xmlns:mo="http://schemas.microsoft.com/office/mac/office/2008/main" xmlns:mv="urn:schemas-microsoft-com:mac:vml" xmlns:o="urn:schemas-microsoft-com:office:office" xmlns:v="urn:schemas-microsoft-com:vml" xmlns:w10="urn:schemas-microsoft-com:office:word" xmlns:w="http://schemas.openxmlformats.org/wordprocessingml/2006/main" xmlns:a14="http://schemas.microsoft.com/office/drawing/2010/main"/>
+                        <a14:shadowObscured xmlns:a14="http://schemas.microsoft.com/office/drawing/2010/main" xmlns:w="http://schemas.openxmlformats.org/wordprocessingml/2006/main" xmlns:w10="urn:schemas-microsoft-com:office:word" xmlns:v="urn:schemas-microsoft-com:vml" xmlns:o="urn:schemas-microsoft-com:office:office" xmlns:mv="urn:schemas-microsoft-com:mac:vml" xmlns:mo="http://schemas.microsoft.com/office/mac/office/2008/main" xmlns=""/>
                       </a:ext>
                     </a:extLst>
                   </pic:spPr>
@@ -4098,10 +4539,10 @@
             <v:path o:extrusionok="f" gradientshapeok="t" o:connecttype="rect"/>
             <o:lock v:ext="edit" aspectratio="t"/>
           </v:shapetype>
-          <v:shape id="_x0000_i1025" type="#_x0000_t75" style="width:46.2pt;height:16.65pt" o:ole="">
+          <v:shape id="_x0000_i1025" type="#_x0000_t75" style="width:45.95pt;height:16.85pt" o:ole="">
             <v:imagedata r:id="rId17" o:title=""/>
           </v:shape>
-          <o:OLEObject Type="Embed" ProgID="Equation.3" ShapeID="_x0000_i1025" DrawAspect="Content" ObjectID="_1509165492" r:id="rId18"/>
+          <o:OLEObject Type="Embed" ProgID="Equation.3" ShapeID="_x0000_i1025" DrawAspect="Content" ObjectID="_1509525299" r:id="rId18"/>
         </w:object>
       </w:r>
       <w:r>
@@ -4146,10 +4587,10 @@
           <w:szCs w:val="28"/>
         </w:rPr>
         <w:object w:dxaOrig="760" w:dyaOrig="320">
-          <v:shape id="_x0000_i1026" type="#_x0000_t75" style="width:38.15pt;height:16.65pt" o:ole="">
+          <v:shape id="_x0000_i1026" type="#_x0000_t75" style="width:38.3pt;height:16.85pt" o:ole="">
             <v:imagedata r:id="rId19" o:title=""/>
           </v:shape>
-          <o:OLEObject Type="Embed" ProgID="Equation.3" ShapeID="_x0000_i1026" DrawAspect="Content" ObjectID="_1509165493" r:id="rId20"/>
+          <o:OLEObject Type="Embed" ProgID="Equation.3" ShapeID="_x0000_i1026" DrawAspect="Content" ObjectID="_1509525300" r:id="rId20"/>
         </w:object>
       </w:r>
       <w:r>
@@ -4168,10 +4609,10 @@
           <w:szCs w:val="28"/>
         </w:rPr>
         <w:object w:dxaOrig="1100" w:dyaOrig="320">
-          <v:shape id="_x0000_i1027" type="#_x0000_t75" style="width:63.4pt;height:18.25pt" o:ole="">
+          <v:shape id="_x0000_i1027" type="#_x0000_t75" style="width:63.55pt;height:18.4pt" o:ole="">
             <v:imagedata r:id="rId21" o:title=""/>
           </v:shape>
-          <o:OLEObject Type="Embed" ProgID="Equation.3" ShapeID="_x0000_i1027" DrawAspect="Content" ObjectID="_1509165494" r:id="rId22"/>
+          <o:OLEObject Type="Embed" ProgID="Equation.3" ShapeID="_x0000_i1027" DrawAspect="Content" ObjectID="_1509525301" r:id="rId22"/>
         </w:object>
       </w:r>
       <w:r>
@@ -4246,7 +4687,7 @@
                     </a:ln>
                     <a:extLst>
                       <a:ext uri="{53640926-AAD7-44d8-BBD7-CCE9431645EC}">
-                        <a14:shadowObscured xmlns="" xmlns:mo="http://schemas.microsoft.com/office/mac/office/2008/main" xmlns:mv="urn:schemas-microsoft-com:mac:vml" xmlns:o="urn:schemas-microsoft-com:office:office" xmlns:v="urn:schemas-microsoft-com:vml" xmlns:w10="urn:schemas-microsoft-com:office:word" xmlns:w="http://schemas.openxmlformats.org/wordprocessingml/2006/main" xmlns:a14="http://schemas.microsoft.com/office/drawing/2010/main"/>
+                        <a14:shadowObscured xmlns:a14="http://schemas.microsoft.com/office/drawing/2010/main" xmlns:w="http://schemas.openxmlformats.org/wordprocessingml/2006/main" xmlns:w10="urn:schemas-microsoft-com:office:word" xmlns:v="urn:schemas-microsoft-com:vml" xmlns:o="urn:schemas-microsoft-com:office:office" xmlns:mv="urn:schemas-microsoft-com:mac:vml" xmlns:mo="http://schemas.microsoft.com/office/mac/office/2008/main" xmlns=""/>
                       </a:ext>
                     </a:extLst>
                   </pic:spPr>
@@ -6437,7 +6878,6 @@
   <w:style w:type="character" w:default="1" w:styleId="DefaultParagraphFont">
     <w:name w:val="Default Paragraph Font"/>
     <w:uiPriority w:val="1"/>
-    <w:semiHidden/>
     <w:unhideWhenUsed/>
   </w:style>
   <w:style w:type="table" w:default="1" w:styleId="TableNormal">
@@ -6932,7 +7372,7 @@
 </file>
 
 <file path=customXml/itemProps1.xml><?xml version="1.0" encoding="utf-8"?>
-<ds:datastoreItem xmlns:ds="http://schemas.openxmlformats.org/officeDocument/2006/customXml" ds:itemID="{E7B5561F-C93F-45D7-A3EB-49B167A9C556}">
+<ds:datastoreItem xmlns:ds="http://schemas.openxmlformats.org/officeDocument/2006/customXml" ds:itemID="{3950D451-1C0D-48E3-96D0-DDEE66036FC8}">
   <ds:schemaRefs>
     <ds:schemaRef ds:uri="http://schemas.openxmlformats.org/officeDocument/2006/bibliography"/>
   </ds:schemaRefs>

</xml_diff>

<commit_message>
initial dist impl section
</commit_message>
<xml_diff>
--- a/docs/final_paper.docx
+++ b/docs/final_paper.docx
@@ -4916,7 +4916,7 @@
           <v:shape id="_x0000_i1025" type="#_x0000_t75" style="width:45.75pt;height:16.5pt" o:ole="">
             <v:imagedata r:id="rId17" o:title=""/>
           </v:shape>
-          <o:OLEObject Type="Embed" ProgID="Equation.3" ShapeID="_x0000_i1025" DrawAspect="Content" ObjectID="_1510770029" r:id="rId18"/>
+          <o:OLEObject Type="Embed" ProgID="Equation.3" ShapeID="_x0000_i1025" DrawAspect="Content" ObjectID="_1510779928" r:id="rId18"/>
         </w:object>
       </w:r>
       <w:r>
@@ -4964,7 +4964,7 @@
           <v:shape id="_x0000_i1026" type="#_x0000_t75" style="width:38.25pt;height:16.5pt" o:ole="">
             <v:imagedata r:id="rId19" o:title=""/>
           </v:shape>
-          <o:OLEObject Type="Embed" ProgID="Equation.3" ShapeID="_x0000_i1026" DrawAspect="Content" ObjectID="_1510770030" r:id="rId20"/>
+          <o:OLEObject Type="Embed" ProgID="Equation.3" ShapeID="_x0000_i1026" DrawAspect="Content" ObjectID="_1510779929" r:id="rId20"/>
         </w:object>
       </w:r>
       <w:r>
@@ -4986,7 +4986,7 @@
           <v:shape id="_x0000_i1027" type="#_x0000_t75" style="width:63.75pt;height:18.75pt" o:ole="">
             <v:imagedata r:id="rId21" o:title=""/>
           </v:shape>
-          <o:OLEObject Type="Embed" ProgID="Equation.3" ShapeID="_x0000_i1027" DrawAspect="Content" ObjectID="_1510770031" r:id="rId22"/>
+          <o:OLEObject Type="Embed" ProgID="Equation.3" ShapeID="_x0000_i1027" DrawAspect="Content" ObjectID="_1510779930" r:id="rId22"/>
         </w:object>
       </w:r>
       <w:r>
@@ -5769,12 +5769,96 @@
         <w:keepNext/>
         <w:keepLines/>
         <w:spacing w:before="40" w:line="276" w:lineRule="auto"/>
-        <w:rPr>
-          <w:rFonts w:ascii="Calibri" w:eastAsia="Calibri" w:hAnsi="Calibri" w:cs="Calibri"/>
-          <w:sz w:val="28"/>
-          <w:szCs w:val="28"/>
-        </w:rPr>
-      </w:pPr>
+        <w:jc w:val="center"/>
+      </w:pPr>
+      <w:r>
+        <w:rPr>
+          <w:noProof/>
+        </w:rPr>
+        <w:drawing>
+          <wp:inline distT="0" distB="0" distL="0" distR="0" wp14:anchorId="38F34B4F" wp14:editId="689CDC81">
+            <wp:extent cx="5229225" cy="2603998"/>
+            <wp:effectExtent l="19050" t="19050" r="9525" b="25400"/>
+            <wp:docPr id="2" name="Picture 2"/>
+            <wp:cNvGraphicFramePr>
+              <a:graphicFrameLocks xmlns:a="http://schemas.openxmlformats.org/drawingml/2006/main" noChangeAspect="1"/>
+            </wp:cNvGraphicFramePr>
+            <a:graphic xmlns:a="http://schemas.openxmlformats.org/drawingml/2006/main">
+              <a:graphicData uri="http://schemas.openxmlformats.org/drawingml/2006/picture">
+                <pic:pic xmlns:pic="http://schemas.openxmlformats.org/drawingml/2006/picture">
+                  <pic:nvPicPr>
+                    <pic:cNvPr id="1" name=""/>
+                    <pic:cNvPicPr/>
+                  </pic:nvPicPr>
+                  <pic:blipFill>
+                    <a:blip r:embed="rId25"/>
+                    <a:stretch>
+                      <a:fillRect/>
+                    </a:stretch>
+                  </pic:blipFill>
+                  <pic:spPr>
+                    <a:xfrm>
+                      <a:off x="0" y="0"/>
+                      <a:ext cx="5240915" cy="2609819"/>
+                    </a:xfrm>
+                    <a:prstGeom prst="rect">
+                      <a:avLst/>
+                    </a:prstGeom>
+                    <a:ln>
+                      <a:solidFill>
+                        <a:schemeClr val="tx1"/>
+                      </a:solidFill>
+                    </a:ln>
+                  </pic:spPr>
+                </pic:pic>
+              </a:graphicData>
+            </a:graphic>
+          </wp:inline>
+        </w:drawing>
+      </w:r>
+    </w:p>
+    <w:p>
+      <w:pPr>
+        <w:pStyle w:val="Caption"/>
+        <w:jc w:val="center"/>
+      </w:pPr>
+      <w:r>
+        <w:t xml:space="preserve">Figure </w:t>
+      </w:r>
+      <w:r>
+        <w:fldChar w:fldCharType="begin"/>
+      </w:r>
+      <w:r>
+        <w:instrText xml:space="preserve"> SEQ Figure \* ARABIC </w:instrText>
+      </w:r>
+      <w:r>
+        <w:fldChar w:fldCharType="separate"/>
+      </w:r>
+      <w:r>
+        <w:rPr>
+          <w:noProof/>
+        </w:rPr>
+        <w:t>1</w:t>
+      </w:r>
+      <w:r>
+        <w:fldChar w:fldCharType="end"/>
+      </w:r>
+    </w:p>
+    <w:p>
+      <w:r>
+        <w:t>Sample visualization of RNTN for sentiment analysis</w:t>
+      </w:r>
+      <w:r>
+        <w:t xml:space="preserve"> output</w:t>
+      </w:r>
+      <w:r>
+        <w:t xml:space="preserve">: </w:t>
+      </w:r>
+      <w:r>
+        <w:t>the sentence initially is negative (red nodes) however, the speaker’s overalls’ positive view is detected (top blue node).</w:t>
+      </w:r>
+      <w:bookmarkStart w:id="8" w:name="_GoBack"/>
+      <w:bookmarkEnd w:id="8"/>
     </w:p>
     <w:p>
       <w:pPr>
@@ -5799,7 +5883,7 @@
           <w:szCs w:val="28"/>
         </w:rPr>
       </w:pPr>
-      <w:bookmarkStart w:id="8" w:name="_Toc437027635"/>
+      <w:bookmarkStart w:id="9" w:name="_Toc437027635"/>
       <w:r>
         <w:rPr>
           <w:rFonts w:eastAsia="Calibri"/>
@@ -5808,7 +5892,7 @@
         </w:rPr>
         <w:t>Apache Spark</w:t>
       </w:r>
-      <w:bookmarkEnd w:id="8"/>
+      <w:bookmarkEnd w:id="9"/>
     </w:p>
     <w:p>
       <w:pPr>
@@ -5925,7 +6009,7 @@
           <w:szCs w:val="28"/>
         </w:rPr>
       </w:pPr>
-      <w:bookmarkStart w:id="9" w:name="_Toc437027636"/>
+      <w:bookmarkStart w:id="10" w:name="_Toc437027636"/>
       <w:r>
         <w:rPr>
           <w:sz w:val="28"/>
@@ -5947,7 +6031,7 @@
         </w:rPr>
         <w:t>and deepDist</w:t>
       </w:r>
-      <w:bookmarkEnd w:id="9"/>
+      <w:bookmarkEnd w:id="10"/>
     </w:p>
     <w:p>
       <w:pPr>
@@ -5992,7 +6076,6 @@
           <w:sz w:val="28"/>
           <w:szCs w:val="28"/>
         </w:rPr>
-        <w:lastRenderedPageBreak/>
         <w:t xml:space="preserve">We calculate the error per input in the training set, and adjust </w:t>
       </w:r>
       <w:r>
@@ -6130,6 +6213,7 @@
           <w:sz w:val="28"/>
           <w:szCs w:val="28"/>
         </w:rPr>
+        <w:lastRenderedPageBreak/>
         <w:t>B</w:t>
       </w:r>
       <w:r>
@@ -6523,7 +6607,6 @@
           <w:sz w:val="28"/>
           <w:szCs w:val="28"/>
         </w:rPr>
-        <w:lastRenderedPageBreak/>
         <w:t>Written in python, Deepdist follows the general flow for training ANN:</w:t>
       </w:r>
     </w:p>
@@ -6795,6 +6878,7 @@
           <w:sz w:val="28"/>
           <w:szCs w:val="28"/>
         </w:rPr>
+        <w:lastRenderedPageBreak/>
         <w:t>mapPartitions</w:t>
       </w:r>
       <w:r>
@@ -6936,7 +7020,7 @@
           <w:szCs w:val="32"/>
         </w:rPr>
       </w:pPr>
-      <w:bookmarkStart w:id="10" w:name="_Toc437027637"/>
+      <w:bookmarkStart w:id="11" w:name="_Toc437027637"/>
       <w:r>
         <w:br w:type="page"/>
       </w:r>
@@ -6950,17 +7034,17 @@
         <w:lastRenderedPageBreak/>
         <w:t>Distributed RNTN</w:t>
       </w:r>
-      <w:bookmarkEnd w:id="10"/>
+      <w:bookmarkEnd w:id="11"/>
     </w:p>
     <w:p>
       <w:pPr>
         <w:pStyle w:val="Heading2"/>
       </w:pPr>
-      <w:bookmarkStart w:id="11" w:name="_Toc437027638"/>
+      <w:bookmarkStart w:id="12" w:name="_Toc437027638"/>
       <w:r>
         <w:t>RNTN implementation</w:t>
       </w:r>
-      <w:bookmarkEnd w:id="11"/>
+      <w:bookmarkEnd w:id="12"/>
     </w:p>
     <w:p>
       <w:pPr>
@@ -7454,21 +7538,7 @@
           <w:sz w:val="28"/>
           <w:szCs w:val="28"/>
         </w:rPr>
-        <w:t xml:space="preserve"> The class has additional methods for </w:t>
-      </w:r>
-      <w:r>
-        <w:rPr>
-          <w:sz w:val="28"/>
-          <w:szCs w:val="28"/>
-        </w:rPr>
-        <w:t xml:space="preserve">operational needs </w:t>
-      </w:r>
-      <w:r>
-        <w:rPr>
-          <w:sz w:val="28"/>
-          <w:szCs w:val="28"/>
-        </w:rPr>
-        <w:t xml:space="preserve">(serializing and de-serializing of models). </w:t>
+        <w:t xml:space="preserve"> The class has additional methods for operational needs (serializing and de-serializing of models). </w:t>
       </w:r>
     </w:p>
     <w:p>
@@ -7486,8 +7556,6 @@
         </w:rPr>
         <w:t>Finally, it was this implementation that was used as a baseline for comparison and evaluate the performance of the distributed implementation.</w:t>
       </w:r>
-      <w:bookmarkStart w:id="12" w:name="_GoBack"/>
-      <w:bookmarkEnd w:id="12"/>
     </w:p>
     <w:p>
       <w:pPr>
@@ -7508,9 +7576,389 @@
         <w:t>Distributing RNTN using Deepdist and Spark</w:t>
       </w:r>
       <w:bookmarkEnd w:id="13"/>
-      <w:r>
+    </w:p>
+    <w:p>
+      <w:pPr>
+        <w:spacing w:line="276" w:lineRule="auto"/>
+        <w:rPr>
+          <w:sz w:val="28"/>
+          <w:szCs w:val="28"/>
+        </w:rPr>
+      </w:pPr>
+      <w:r>
+        <w:rPr>
+          <w:sz w:val="28"/>
+          <w:szCs w:val="28"/>
+        </w:rPr>
+        <w:t xml:space="preserve">Once the RNTN was implemented we proceeded to </w:t>
+      </w:r>
+      <w:r>
+        <w:rPr>
+          <w:sz w:val="28"/>
+          <w:szCs w:val="28"/>
+        </w:rPr>
+        <w:t>distribute</w:t>
+      </w:r>
+      <w:r>
+        <w:rPr>
+          <w:sz w:val="28"/>
+          <w:szCs w:val="28"/>
+        </w:rPr>
+        <w:t xml:space="preserve"> it with Deepdist and a multi-node cluster. We noticed that Deepdist was missing two features.</w:t>
+      </w:r>
+    </w:p>
+    <w:p>
+      <w:pPr>
+        <w:spacing w:line="276" w:lineRule="auto"/>
+        <w:rPr>
+          <w:sz w:val="28"/>
+          <w:szCs w:val="28"/>
+        </w:rPr>
+      </w:pPr>
+      <w:r>
+        <w:rPr>
+          <w:sz w:val="28"/>
+          <w:szCs w:val="28"/>
+        </w:rPr>
+        <w:t>The first was a missing exit procedure for its server. Deepdist uses python flask module as a server implementation. Without the ability</w:t>
+      </w:r>
+      <w:r>
+        <w:rPr>
+          <w:sz w:val="28"/>
+          <w:szCs w:val="28"/>
+        </w:rPr>
+        <w:t xml:space="preserve"> of </w:t>
+      </w:r>
+      <w:r>
+        <w:rPr>
+          <w:sz w:val="28"/>
+          <w:szCs w:val="28"/>
+        </w:rPr>
+        <w:t>shutting the</w:t>
+      </w:r>
+      <w:r>
+        <w:rPr>
+          <w:sz w:val="28"/>
+          <w:szCs w:val="28"/>
+        </w:rPr>
+        <w:t xml:space="preserve"> server, not only was the framework incomplete, but it made working with it require us to find and manually shutdown the process that was running rogue </w:t>
+      </w:r>
+      <w:r>
+        <w:rPr>
+          <w:sz w:val="28"/>
+          <w:szCs w:val="28"/>
+        </w:rPr>
+        <w:t>which</w:t>
+      </w:r>
+      <w:r>
+        <w:rPr>
+          <w:sz w:val="28"/>
+          <w:szCs w:val="28"/>
+        </w:rPr>
         <w:t xml:space="preserve"> </w:t>
       </w:r>
+      <w:r>
+        <w:rPr>
+          <w:sz w:val="28"/>
+          <w:szCs w:val="28"/>
+        </w:rPr>
+        <w:t>rendered</w:t>
+      </w:r>
+      <w:r>
+        <w:rPr>
+          <w:sz w:val="28"/>
+          <w:szCs w:val="28"/>
+        </w:rPr>
+        <w:t xml:space="preserve"> the development tedious. The second</w:t>
+      </w:r>
+      <w:r>
+        <w:rPr>
+          <w:sz w:val="28"/>
+          <w:szCs w:val="28"/>
+        </w:rPr>
+        <w:t xml:space="preserve"> </w:t>
+      </w:r>
+      <w:r>
+        <w:rPr>
+          <w:sz w:val="28"/>
+          <w:szCs w:val="28"/>
+        </w:rPr>
+        <w:t xml:space="preserve">enhancement we did was </w:t>
+      </w:r>
+      <w:r>
+        <w:rPr>
+          <w:sz w:val="28"/>
+          <w:szCs w:val="28"/>
+        </w:rPr>
+        <w:t xml:space="preserve">change </w:t>
+      </w:r>
+      <w:r>
+        <w:rPr>
+          <w:sz w:val="28"/>
+          <w:szCs w:val="28"/>
+        </w:rPr>
+        <w:t>the way</w:t>
+      </w:r>
+      <w:r>
+        <w:rPr>
+          <w:sz w:val="28"/>
+          <w:szCs w:val="28"/>
+        </w:rPr>
+        <w:t xml:space="preserve"> Deepdist serialized the model replica. As described, each executer receives a copy of the model before proceeding with its forward and back propagation. </w:t>
+      </w:r>
+      <w:r>
+        <w:rPr>
+          <w:sz w:val="28"/>
+          <w:szCs w:val="28"/>
+        </w:rPr>
+        <w:t>Originally</w:t>
+      </w:r>
+      <w:r>
+        <w:rPr>
+          <w:sz w:val="28"/>
+          <w:szCs w:val="28"/>
+        </w:rPr>
+        <w:t>, t</w:t>
+      </w:r>
+      <w:r>
+        <w:rPr>
+          <w:sz w:val="28"/>
+          <w:szCs w:val="28"/>
+        </w:rPr>
+        <w:t>he</w:t>
+      </w:r>
+      <w:r>
+        <w:rPr>
+          <w:sz w:val="28"/>
+          <w:szCs w:val="28"/>
+        </w:rPr>
+        <w:t xml:space="preserve"> model sent was serialized using pickle, a python serialization module. However, pickle failed to support lambda expressions (which RNTN uses). Hence, Deepdist was enhanced by replacing pickle with cloudpickle, a </w:t>
+      </w:r>
+      <w:r>
+        <w:rPr>
+          <w:sz w:val="28"/>
+          <w:szCs w:val="28"/>
+        </w:rPr>
+        <w:t>module</w:t>
+      </w:r>
+      <w:r>
+        <w:rPr>
+          <w:sz w:val="28"/>
+          <w:szCs w:val="28"/>
+        </w:rPr>
+        <w:t xml:space="preserve"> that </w:t>
+      </w:r>
+      <w:r>
+        <w:rPr>
+          <w:sz w:val="28"/>
+          <w:szCs w:val="28"/>
+        </w:rPr>
+        <w:t xml:space="preserve">is </w:t>
+      </w:r>
+      <w:r>
+        <w:rPr>
+          <w:sz w:val="28"/>
+          <w:szCs w:val="28"/>
+        </w:rPr>
+        <w:t>specifically</w:t>
+      </w:r>
+      <w:r>
+        <w:rPr>
+          <w:sz w:val="28"/>
+          <w:szCs w:val="28"/>
+        </w:rPr>
+        <w:t xml:space="preserve"> </w:t>
+      </w:r>
+      <w:r>
+        <w:rPr>
+          <w:sz w:val="28"/>
+          <w:szCs w:val="28"/>
+        </w:rPr>
+        <w:t>suitable</w:t>
+      </w:r>
+      <w:r>
+        <w:rPr>
+          <w:sz w:val="28"/>
+          <w:szCs w:val="28"/>
+        </w:rPr>
+        <w:t xml:space="preserve"> for cluster computing where Python expressions are shipped over the network to execute on remote hosts, possibly close to the data.</w:t>
+      </w:r>
+      <w:r>
+        <w:rPr>
+          <w:sz w:val="28"/>
+          <w:szCs w:val="28"/>
+        </w:rPr>
+        <w:t xml:space="preserve"> </w:t>
+      </w:r>
+      <w:r>
+        <w:rPr>
+          <w:sz w:val="28"/>
+          <w:szCs w:val="28"/>
+        </w:rPr>
+        <w:t>Among other things, cloudpickle supports pickling for lambda expressions, fun</w:t>
+      </w:r>
+      <w:r>
+        <w:rPr>
+          <w:sz w:val="28"/>
+          <w:szCs w:val="28"/>
+        </w:rPr>
+        <w:t xml:space="preserve">ctions and classes. </w:t>
+      </w:r>
+      <w:r>
+        <w:rPr>
+          <w:sz w:val="28"/>
+          <w:szCs w:val="28"/>
+        </w:rPr>
+        <w:t xml:space="preserve">We used Deepdist documented example of Word2Vec learning to ensure that our enhancements did not break Deepdist capabilities. </w:t>
+      </w:r>
+    </w:p>
+    <w:p>
+      <w:pPr>
+        <w:spacing w:line="276" w:lineRule="auto"/>
+        <w:rPr>
+          <w:sz w:val="28"/>
+          <w:szCs w:val="28"/>
+        </w:rPr>
+      </w:pPr>
+      <w:r>
+        <w:rPr>
+          <w:sz w:val="28"/>
+          <w:szCs w:val="28"/>
+        </w:rPr>
+        <w:t>Finally, w</w:t>
+      </w:r>
+      <w:r>
+        <w:rPr>
+          <w:sz w:val="28"/>
+          <w:szCs w:val="28"/>
+        </w:rPr>
+        <w:t>e wrote th</w:t>
+      </w:r>
+      <w:r>
+        <w:rPr>
+          <w:sz w:val="28"/>
+          <w:szCs w:val="28"/>
+        </w:rPr>
+        <w:t>e driver program distrntn</w:t>
+      </w:r>
+      <w:r>
+        <w:rPr>
+          <w:sz w:val="28"/>
+          <w:szCs w:val="28"/>
+        </w:rPr>
+        <w:t xml:space="preserve"> (Appendix B):</w:t>
+      </w:r>
+    </w:p>
+    <w:p>
+      <w:pPr>
+        <w:spacing w:line="276" w:lineRule="auto"/>
+        <w:rPr>
+          <w:sz w:val="28"/>
+          <w:szCs w:val="28"/>
+        </w:rPr>
+      </w:pPr>
+      <w:r>
+        <w:rPr>
+          <w:sz w:val="28"/>
+          <w:szCs w:val="28"/>
+        </w:rPr>
+        <w:t>Initially, distrntn loads the different modules (Spark, RNTN classes), then reads the tree data and initializes the RNTN class</w:t>
+      </w:r>
+      <w:r>
+        <w:rPr>
+          <w:sz w:val="28"/>
+          <w:szCs w:val="28"/>
+        </w:rPr>
+        <w:t xml:space="preserve"> (lines </w:t>
+      </w:r>
+      <w:r>
+        <w:rPr>
+          <w:sz w:val="28"/>
+          <w:szCs w:val="28"/>
+        </w:rPr>
+        <w:t xml:space="preserve">. Following Deepdist </w:t>
+      </w:r>
+      <w:r>
+        <w:rPr>
+          <w:sz w:val="28"/>
+          <w:szCs w:val="28"/>
+        </w:rPr>
+        <w:t xml:space="preserve">workflow, </w:t>
+      </w:r>
+      <w:r>
+        <w:rPr>
+          <w:sz w:val="28"/>
+          <w:szCs w:val="28"/>
+        </w:rPr>
+        <w:t xml:space="preserve">we </w:t>
+      </w:r>
+      <w:r>
+        <w:rPr>
+          <w:sz w:val="28"/>
+          <w:szCs w:val="28"/>
+        </w:rPr>
+        <w:t xml:space="preserve">defined the </w:t>
+      </w:r>
+      <w:r>
+        <w:rPr>
+          <w:i/>
+          <w:iCs/>
+          <w:sz w:val="28"/>
+          <w:szCs w:val="28"/>
+        </w:rPr>
+        <w:t>gradient</w:t>
+      </w:r>
+      <w:r>
+        <w:rPr>
+          <w:sz w:val="28"/>
+          <w:szCs w:val="28"/>
+        </w:rPr>
+        <w:t xml:space="preserve"> and </w:t>
+      </w:r>
+      <w:r>
+        <w:rPr>
+          <w:i/>
+          <w:iCs/>
+          <w:sz w:val="28"/>
+          <w:szCs w:val="28"/>
+        </w:rPr>
+        <w:t>descent</w:t>
+      </w:r>
+      <w:r>
+        <w:rPr>
+          <w:sz w:val="28"/>
+          <w:szCs w:val="28"/>
+        </w:rPr>
+        <w:t xml:space="preserve"> functions. </w:t>
+      </w:r>
+      <w:r>
+        <w:rPr>
+          <w:sz w:val="28"/>
+          <w:szCs w:val="28"/>
+        </w:rPr>
+        <w:t>The gradient function (similarly to minibatch) forward propagated a training sample and computed the cost. The aggregated cost of all samples in the phase was scaled (averaged) and back propagated. The computed deltas were returned as a result. The descent function</w:t>
+      </w:r>
+      <w:r>
+        <w:rPr>
+          <w:sz w:val="28"/>
+          <w:szCs w:val="28"/>
+        </w:rPr>
+        <w:t xml:space="preserve"> took the deltas as input and updated the model. Lastly, </w:t>
+      </w:r>
+      <w:r>
+        <w:rPr>
+          <w:sz w:val="28"/>
+          <w:szCs w:val="28"/>
+        </w:rPr>
+        <w:t xml:space="preserve"> </w:t>
+      </w:r>
+      <w:r>
+        <w:rPr>
+          <w:sz w:val="28"/>
+          <w:szCs w:val="28"/>
+        </w:rPr>
+        <w:t>Deepdist is initialized</w:t>
+      </w:r>
     </w:p>
     <w:p>
       <w:pPr>
@@ -7535,7 +7983,171 @@
           <w:sz w:val="28"/>
           <w:szCs w:val="28"/>
         </w:rPr>
-        <w:t xml:space="preserve">Furthermore, 3 data sets were used. Stanford University makes 3 training data sets available (with 1101 training samples, 2210 samples and a major one with 8544 samples).  </w:t>
+        <w:t xml:space="preserve">Stanford University makes 3 training data sets available (with 1101 training samples, 2210 samples and a major one with 8544 samples).  </w:t>
+      </w:r>
+      <w:r>
+        <w:rPr>
+          <w:sz w:val="28"/>
+          <w:szCs w:val="28"/>
+        </w:rPr>
+        <w:t xml:space="preserve">While the first two, smaller data sets were used for sanity tests along the project development, it was </w:t>
+      </w:r>
+      <w:r>
+        <w:rPr>
+          <w:sz w:val="28"/>
+          <w:szCs w:val="28"/>
+        </w:rPr>
+        <w:lastRenderedPageBreak/>
+        <w:t>the larger data set (8544 samples, 2.1 MB) that test were run against and discussed.</w:t>
+      </w:r>
+      <w:r>
+        <w:rPr>
+          <w:sz w:val="28"/>
+          <w:szCs w:val="28"/>
+        </w:rPr>
+        <w:t xml:space="preserve"> Each sample consists of a sentence parsed tree and a sentiment score.</w:t>
+      </w:r>
+    </w:p>
+    <w:p>
+      <w:pPr>
+        <w:spacing w:line="276" w:lineRule="auto"/>
+        <w:rPr>
+          <w:sz w:val="28"/>
+          <w:szCs w:val="28"/>
+        </w:rPr>
+      </w:pPr>
+      <w:r>
+        <w:rPr>
+          <w:sz w:val="28"/>
+          <w:szCs w:val="28"/>
+        </w:rPr>
+        <w:t xml:space="preserve">The data originated from </w:t>
+      </w:r>
+      <w:r>
+        <w:rPr>
+          <w:sz w:val="28"/>
+          <w:szCs w:val="28"/>
+        </w:rPr>
+        <w:t>rottentomatoes.com</w:t>
+      </w:r>
+      <w:r>
+        <w:rPr>
+          <w:sz w:val="28"/>
+          <w:szCs w:val="28"/>
+        </w:rPr>
+        <w:t>, a movie review</w:t>
+      </w:r>
+      <w:r>
+        <w:rPr>
+          <w:sz w:val="28"/>
+          <w:szCs w:val="28"/>
+        </w:rPr>
+        <w:t xml:space="preserve"> website</w:t>
+      </w:r>
+      <w:r>
+        <w:rPr>
+          <w:sz w:val="28"/>
+          <w:szCs w:val="28"/>
+        </w:rPr>
+        <w:t xml:space="preserve">. </w:t>
+      </w:r>
+      <w:r>
+        <w:rPr>
+          <w:sz w:val="28"/>
+          <w:szCs w:val="28"/>
+        </w:rPr>
+        <w:t xml:space="preserve">The Stanford Parser (Klein and Manning,2003) </w:t>
+      </w:r>
+      <w:r>
+        <w:rPr>
+          <w:sz w:val="28"/>
+          <w:szCs w:val="28"/>
+        </w:rPr>
+        <w:t>was used to parse</w:t>
+      </w:r>
+      <w:r>
+        <w:rPr>
+          <w:sz w:val="28"/>
+          <w:szCs w:val="28"/>
+        </w:rPr>
+        <w:t xml:space="preserve"> sentences</w:t>
+      </w:r>
+      <w:r>
+        <w:rPr>
+          <w:sz w:val="28"/>
+          <w:szCs w:val="28"/>
+        </w:rPr>
+        <w:t xml:space="preserve"> into parse trees</w:t>
+      </w:r>
+      <w:r>
+        <w:rPr>
+          <w:sz w:val="28"/>
+          <w:szCs w:val="28"/>
+        </w:rPr>
+        <w:t>.</w:t>
+      </w:r>
+      <w:r>
+        <w:rPr>
+          <w:sz w:val="28"/>
+          <w:szCs w:val="28"/>
+        </w:rPr>
+        <w:t xml:space="preserve"> Finally, </w:t>
+      </w:r>
+      <w:r>
+        <w:rPr>
+          <w:sz w:val="28"/>
+          <w:szCs w:val="28"/>
+        </w:rPr>
+        <w:t>Amazon Mechanical</w:t>
+      </w:r>
+      <w:r>
+        <w:rPr>
+          <w:sz w:val="28"/>
+          <w:szCs w:val="28"/>
+        </w:rPr>
+        <w:t xml:space="preserve"> </w:t>
+      </w:r>
+      <w:r>
+        <w:rPr>
+          <w:sz w:val="28"/>
+          <w:szCs w:val="28"/>
+        </w:rPr>
+        <w:t xml:space="preserve">Turk </w:t>
+      </w:r>
+      <w:r>
+        <w:rPr>
+          <w:sz w:val="28"/>
+          <w:szCs w:val="28"/>
+        </w:rPr>
+        <w:t xml:space="preserve">was used </w:t>
+      </w:r>
+      <w:r>
+        <w:rPr>
+          <w:sz w:val="28"/>
+          <w:szCs w:val="28"/>
+        </w:rPr>
+        <w:t>to label</w:t>
+      </w:r>
+      <w:r>
+        <w:rPr>
+          <w:sz w:val="28"/>
+          <w:szCs w:val="28"/>
+        </w:rPr>
+        <w:t xml:space="preserve"> </w:t>
+      </w:r>
+      <w:r>
+        <w:rPr>
+          <w:sz w:val="28"/>
+          <w:szCs w:val="28"/>
+        </w:rPr>
+        <w:t>each sentence with a sentiment score.</w:t>
+      </w:r>
+      <w:r>
+        <w:rPr>
+          <w:sz w:val="28"/>
+          <w:szCs w:val="28"/>
+        </w:rPr>
+        <w:t xml:space="preserve"> </w:t>
       </w:r>
     </w:p>
     <w:p>
@@ -9234,6 +9846,1127 @@
             </w:r>
           </w:p>
           <w:p/>
+        </w:tc>
+      </w:tr>
+    </w:tbl>
+    <w:p/>
+    <w:p>
+      <w:pPr>
+        <w:pStyle w:val="Heading2"/>
+        <w:numPr>
+          <w:ilvl w:val="0"/>
+          <w:numId w:val="4"/>
+        </w:numPr>
+      </w:pPr>
+      <w:r>
+        <w:t>Distrntn.py</w:t>
+      </w:r>
+    </w:p>
+    <w:tbl>
+      <w:tblPr>
+        <w:tblStyle w:val="TableGrid"/>
+        <w:tblW w:w="0" w:type="auto"/>
+        <w:tblLook w:val="04A0" w:firstRow="1" w:lastRow="0" w:firstColumn="1" w:lastColumn="0" w:noHBand="0" w:noVBand="1"/>
+      </w:tblPr>
+      <w:tblGrid>
+        <w:gridCol w:w="9350"/>
+      </w:tblGrid>
+      <w:tr>
+        <w:tc>
+          <w:tcPr>
+            <w:tcW w:w="9350" w:type="dxa"/>
+          </w:tcPr>
+          <w:p>
+            <w:r>
+              <w:t>__author__ = 'Uri'</w:t>
+            </w:r>
+          </w:p>
+          <w:p>
+            <w:r>
+              <w:t>import os</w:t>
+            </w:r>
+          </w:p>
+          <w:p>
+            <w:r>
+              <w:t>import sys</w:t>
+            </w:r>
+          </w:p>
+          <w:p>
+            <w:r>
+              <w:t>import time</w:t>
+            </w:r>
+          </w:p>
+          <w:p>
+            <w:r>
+              <w:t>import optparse</w:t>
+            </w:r>
+          </w:p>
+          <w:p>
+            <w:r>
+              <w:t>import random</w:t>
+            </w:r>
+          </w:p>
+          <w:p>
+            <w:r>
+              <w:t>import numpy as np</w:t>
+            </w:r>
+          </w:p>
+          <w:p>
+            <w:r>
+              <w:t>import ConfigParser</w:t>
+            </w:r>
+          </w:p>
+          <w:p>
+            <w:r>
+              <w:t>import socket</w:t>
+            </w:r>
+          </w:p>
+          <w:p>
+            <w:r>
+              <w:t>import pickle</w:t>
+            </w:r>
+          </w:p>
+          <w:p>
+            <w:r>
+              <w:t>import collections</w:t>
+            </w:r>
+          </w:p>
+          <w:p>
+            <w:r>
+              <w:t>print ("Running on %s"%socket.gethostname())</w:t>
+            </w:r>
+          </w:p>
+          <w:p/>
+          <w:p>
+            <w:r>
+              <w:t>#Load config parameters</w:t>
+            </w:r>
+          </w:p>
+          <w:p>
+            <w:r>
+              <w:t>config = ConfigParser.ConfigParser()</w:t>
+            </w:r>
+          </w:p>
+          <w:p>
+            <w:r>
+              <w:t>config.readfp(open(r'../config'))</w:t>
+            </w:r>
+          </w:p>
+          <w:p>
+            <w:r>
+              <w:lastRenderedPageBreak/>
+              <w:t>SparkPythonPath = config.get('Spark', 'SparkPythonPath')</w:t>
+            </w:r>
+          </w:p>
+          <w:p>
+            <w:r>
+              <w:t>Py4jPath = config.get('Spark', 'Py4jPath')</w:t>
+            </w:r>
+          </w:p>
+          <w:p>
+            <w:r>
+              <w:t>appname = config.get('distrntn', 'appname')</w:t>
+            </w:r>
+          </w:p>
+          <w:p>
+            <w:r>
+              <w:t>masterurl = config.get('distrntn', 'masterurl')</w:t>
+            </w:r>
+          </w:p>
+          <w:p>
+            <w:r>
+              <w:t>mode = config.get('distrntn', 'mode')</w:t>
+            </w:r>
+          </w:p>
+          <w:p/>
+          <w:p>
+            <w:r>
+              <w:t>sys.path.append(SparkPythonPath)</w:t>
+            </w:r>
+          </w:p>
+          <w:p>
+            <w:r>
+              <w:t>sys.path.append(Py4jPath)</w:t>
+            </w:r>
+          </w:p>
+          <w:p>
+            <w:r>
+              <w:t>print os.environ["PYTHONPATH"]</w:t>
+            </w:r>
+          </w:p>
+          <w:p/>
+          <w:p/>
+          <w:p/>
+          <w:p>
+            <w:r>
+              <w:t>######## import spark ########</w:t>
+            </w:r>
+          </w:p>
+          <w:p>
+            <w:r>
+              <w:t>try:</w:t>
+            </w:r>
+          </w:p>
+          <w:p>
+            <w:r>
+              <w:t xml:space="preserve">    from pyspark import SparkContext</w:t>
+            </w:r>
+          </w:p>
+          <w:p>
+            <w:r>
+              <w:t xml:space="preserve">    from pyspark import SparkConf</w:t>
+            </w:r>
+          </w:p>
+          <w:p>
+            <w:r>
+              <w:t xml:space="preserve">    print ("Successfully imported Spark Modules")</w:t>
+            </w:r>
+          </w:p>
+          <w:p/>
+          <w:p>
+            <w:r>
+              <w:t>except ImportError as e:</w:t>
+            </w:r>
+          </w:p>
+          <w:p>
+            <w:r>
+              <w:t xml:space="preserve">    print ("Can not import Spark Modules", e)</w:t>
+            </w:r>
+          </w:p>
+          <w:p>
+            <w:r>
+              <w:t xml:space="preserve">    sys.exit(1)</w:t>
+            </w:r>
+          </w:p>
+          <w:p/>
+          <w:p>
+            <w:r>
+              <w:t>######## import deepdist ########</w:t>
+            </w:r>
+          </w:p>
+          <w:p>
+            <w:r>
+              <w:t>try:</w:t>
+            </w:r>
+          </w:p>
+          <w:p>
+            <w:r>
+              <w:t xml:space="preserve">    from deepdist import DeepDist</w:t>
+            </w:r>
+          </w:p>
+          <w:p>
+            <w:r>
+              <w:t xml:space="preserve">    print ("Successfully imported deepdist Modules")</w:t>
+            </w:r>
+          </w:p>
+          <w:p/>
+          <w:p>
+            <w:r>
+              <w:t>except ImportError as e:</w:t>
+            </w:r>
+          </w:p>
+          <w:p>
+            <w:r>
+              <w:t xml:space="preserve">    print ("Can not import deepdist Modules", e)</w:t>
+            </w:r>
+          </w:p>
+          <w:p>
+            <w:r>
+              <w:t xml:space="preserve">    sys.exit(1)</w:t>
+            </w:r>
+          </w:p>
+          <w:p/>
+          <w:p/>
+          <w:p>
+            <w:r>
+              <w:t>######## import rntn ########</w:t>
+            </w:r>
+          </w:p>
+          <w:p>
+            <w:r>
+              <w:t>try:</w:t>
+            </w:r>
+          </w:p>
+          <w:p>
+            <w:r>
+              <w:t xml:space="preserve">    from semantic_rntn import rntn as nnet</w:t>
+            </w:r>
+          </w:p>
+          <w:p>
+            <w:r>
+              <w:t xml:space="preserve">    from semantic_rntn import tree as tr</w:t>
+            </w:r>
+          </w:p>
+          <w:p>
+            <w:r>
+              <w:t xml:space="preserve">    from semantic_rntn import sgd as optimizer</w:t>
+            </w:r>
+          </w:p>
+          <w:p>
+            <w:r>
+              <w:t xml:space="preserve">    print ("Successfully imported rntn Modules")</w:t>
+            </w:r>
+          </w:p>
+          <w:p/>
+          <w:p>
+            <w:r>
+              <w:t>except ImportError as e:</w:t>
+            </w:r>
+          </w:p>
+          <w:p>
+            <w:r>
+              <w:t xml:space="preserve">    print ("Can not import rntn Modules", e)</w:t>
+            </w:r>
+          </w:p>
+          <w:p>
+            <w:r>
+              <w:t xml:space="preserve">    sys.exit(1)</w:t>
+            </w:r>
+          </w:p>
+          <w:p/>
+          <w:p>
+            <w:r>
+              <w:t>#make sure all modules imported</w:t>
+            </w:r>
+          </w:p>
+          <w:p>
+            <w:r>
+              <w:t>time.sleep(8)</w:t>
+            </w:r>
+          </w:p>
+          <w:p/>
+          <w:p>
+            <w:r>
+              <w:t>'''</w:t>
+            </w:r>
+          </w:p>
+          <w:p>
+            <w:r>
+              <w:t>Setup args for sgd.</w:t>
+            </w:r>
+          </w:p>
+          <w:p>
+            <w:r>
+              <w:lastRenderedPageBreak/>
+              <w:t>Note: Since Deepdist implements stochastic gradient descent the model type (optimizer) has to be sgd.</w:t>
+            </w:r>
+          </w:p>
+          <w:p>
+            <w:r>
+              <w:t>'''</w:t>
+            </w:r>
+          </w:p>
+          <w:p>
+            <w:r>
+              <w:t>usage = "usage : %prog [options]"</w:t>
+            </w:r>
+          </w:p>
+          <w:p>
+            <w:r>
+              <w:t>parser = optparse.OptionParser(usage=usage)</w:t>
+            </w:r>
+          </w:p>
+          <w:p>
+            <w:r>
+              <w:t>parser.add_option("--test",action="store_true",dest="test",default=False)</w:t>
+            </w:r>
+          </w:p>
+          <w:p/>
+          <w:p>
+            <w:r>
+              <w:t># Optimizer</w:t>
+            </w:r>
+          </w:p>
+          <w:p>
+            <w:r>
+              <w:t>parser.add_option("--minibatch",dest="minibatch",type="int",default=60)</w:t>
+            </w:r>
+          </w:p>
+          <w:p>
+            <w:r>
+              <w:t>parser.add_option("--optimizer",dest="optimizer",type="string",</w:t>
+            </w:r>
+          </w:p>
+          <w:p>
+            <w:r>
+              <w:t xml:space="preserve">        default="adagrad")</w:t>
+            </w:r>
+          </w:p>
+          <w:p>
+            <w:r>
+              <w:t>parser.add_option("--epochs",dest="epochs",type="int",default=10)</w:t>
+            </w:r>
+          </w:p>
+          <w:p>
+            <w:r>
+              <w:t>parser.add_option("--step",dest="step",type="float",default=1e-2)</w:t>
+            </w:r>
+          </w:p>
+          <w:p>
+            <w:r>
+              <w:t>parser.add_option("--outputDim",dest="outputDim",type="int",default=5)</w:t>
+            </w:r>
+          </w:p>
+          <w:p>
+            <w:r>
+              <w:t>parser.add_option("--wvecDim",dest="wvecDim",type="int",default=30)</w:t>
+            </w:r>
+          </w:p>
+          <w:p>
+            <w:r>
+              <w:t>parser.add_option("--outFile",dest="outFile",type="string",</w:t>
+            </w:r>
+          </w:p>
+          <w:p>
+            <w:r>
+              <w:t xml:space="preserve">        default="models/distrntn.bin")</w:t>
+            </w:r>
+          </w:p>
+          <w:p>
+            <w:r>
+              <w:t>parser.add_option("--inFile",dest="inFile",type="string",</w:t>
+            </w:r>
+          </w:p>
+          <w:p>
+            <w:r>
+              <w:t xml:space="preserve">        default="models/distrntn.bin")</w:t>
+            </w:r>
+          </w:p>
+          <w:p>
+            <w:r>
+              <w:t>parser.add_option("--data",dest="data",type="string",default="train")</w:t>
+            </w:r>
+          </w:p>
+          <w:p>
+            <w:r>
+              <w:t>(opts,args)=parser.parse_args(None)</w:t>
+            </w:r>
+          </w:p>
+          <w:p/>
+          <w:p/>
+          <w:p>
+            <w:r>
+              <w:t>print "Loading data..."</w:t>
+            </w:r>
+          </w:p>
+          <w:p>
+            <w:r>
+              <w:t># load training data</w:t>
+            </w:r>
+          </w:p>
+          <w:p>
+            <w:r>
+              <w:t>trees = tr.loadTrees()</w:t>
+            </w:r>
+          </w:p>
+          <w:p>
+            <w:r>
+              <w:t>opts.numWords = len(tr.loadWordMap())</w:t>
+            </w:r>
+          </w:p>
+          <w:p/>
+          <w:p/>
+          <w:p>
+            <w:r>
+              <w:t>#setup the rntn</w:t>
+            </w:r>
+          </w:p>
+          <w:p>
+            <w:r>
+              <w:t>rnn = nnet.RNN(opts.wvecDim,opts.outputDim,opts.numWords,opts.minibatch)</w:t>
+            </w:r>
+          </w:p>
+          <w:p>
+            <w:r>
+              <w:t>rnn.initParams()</w:t>
+            </w:r>
+          </w:p>
+          <w:p>
+            <w:r>
+              <w:t>sgd = optimizer.SGD(rnn,alpha=opts.step,minibatch=opts.minibatch,</w:t>
+            </w:r>
+          </w:p>
+          <w:p>
+            <w:r>
+              <w:t xml:space="preserve">    optimizer=opts.optimizer)</w:t>
+            </w:r>
+          </w:p>
+          <w:p/>
+          <w:p>
+            <w:r>
+              <w:t>#setup spark</w:t>
+            </w:r>
+          </w:p>
+          <w:p>
+            <w:r>
+              <w:t>if mode == "local":</w:t>
+            </w:r>
+          </w:p>
+          <w:p>
+            <w:r>
+              <w:t xml:space="preserve">   # Set heap space size for java</w:t>
+            </w:r>
+          </w:p>
+          <w:p>
+            <w:r>
+              <w:t xml:space="preserve">   #os.environ["_JAVA_OPTIONS"] = "-Xmx1g"</w:t>
+            </w:r>
+          </w:p>
+          <w:p>
+            <w:r>
+              <w:t xml:space="preserve">   conf = (SparkConf()</w:t>
+            </w:r>
+          </w:p>
+          <w:p>
+            <w:r>
+              <w:t xml:space="preserve">           .setMaster("local[*]")</w:t>
+            </w:r>
+          </w:p>
+          <w:p>
+            <w:r>
+              <w:t xml:space="preserve">           .setAppName(appname)</w:t>
+            </w:r>
+          </w:p>
+          <w:p>
+            <w:r>
+              <w:t xml:space="preserve">           .set("spark.executor.memory", "1g")</w:t>
+            </w:r>
+          </w:p>
+          <w:p>
+            <w:r>
+              <w:t xml:space="preserve">           .set("spark.driver.memory", "1g")</w:t>
+            </w:r>
+          </w:p>
+          <w:p>
+            <w:r>
+              <w:t xml:space="preserve">           .set("spark.python.worker.memory", "1g"))</w:t>
+            </w:r>
+          </w:p>
+          <w:p/>
+          <w:p>
+            <w:r>
+              <w:t>if mode == "cluster":</w:t>
+            </w:r>
+          </w:p>
+          <w:p>
+            <w:r>
+              <w:t xml:space="preserve">   conf = (SparkConf()</w:t>
+            </w:r>
+          </w:p>
+          <w:p>
+            <w:r>
+              <w:lastRenderedPageBreak/>
+              <w:t xml:space="preserve">           .setAppName(appname))</w:t>
+            </w:r>
+          </w:p>
+          <w:p/>
+          <w:p>
+            <w:r>
+              <w:t>sc = SparkContext(conf=conf)</w:t>
+            </w:r>
+          </w:p>
+          <w:p/>
+          <w:p/>
+          <w:p>
+            <w:r>
+              <w:t>'''</w:t>
+            </w:r>
+          </w:p>
+          <w:p>
+            <w:r>
+              <w:t>Define the gradient and descent functions as required by DeepDist.</w:t>
+            </w:r>
+          </w:p>
+          <w:p>
+            <w:r>
+              <w:t>For more info about gradient and descent functions, please see: http://www.deepdist.com</w:t>
+            </w:r>
+          </w:p>
+          <w:p>
+            <w:r>
+              <w:t>'''</w:t>
+            </w:r>
+          </w:p>
+          <w:p>
+            <w:r>
+              <w:t>def gradient(model, tree_data):  # executes on workers</w:t>
+            </w:r>
+          </w:p>
+          <w:p>
+            <w:r>
+              <w:t xml:space="preserve">    """</w:t>
+            </w:r>
+          </w:p>
+          <w:p>
+            <w:r>
+              <w:t xml:space="preserve">    Each datum in the minibatch is a tree.</w:t>
+            </w:r>
+          </w:p>
+          <w:p>
+            <w:r>
+              <w:t xml:space="preserve">    Forward prop each tree.</w:t>
+            </w:r>
+          </w:p>
+          <w:p>
+            <w:r>
+              <w:t xml:space="preserve">    Backprop each tree.</w:t>
+            </w:r>
+          </w:p>
+          <w:p>
+            <w:r>
+              <w:t xml:space="preserve">    Returns</w:t>
+            </w:r>
+          </w:p>
+          <w:p>
+            <w:r>
+              <w:t xml:space="preserve">       cost</w:t>
+            </w:r>
+          </w:p>
+          <w:p>
+            <w:r>
+              <w:t xml:space="preserve">       Gradient w.r.t. W, Ws, b, bs</w:t>
+            </w:r>
+          </w:p>
+          <w:p>
+            <w:r>
+              <w:t xml:space="preserve">       Gradient w.r.t. L in sparse form.</w:t>
+            </w:r>
+          </w:p>
+          <w:p>
+            <w:r>
+              <w:t xml:space="preserve">    """</w:t>
+            </w:r>
+          </w:p>
+          <w:p>
+            <w:r>
+              <w:t xml:space="preserve">    tree_data=list(tree_data)</w:t>
+            </w:r>
+          </w:p>
+          <w:p>
+            <w:r>
+              <w:t xml:space="preserve">    datasize=len(tree_data)</w:t>
+            </w:r>
+          </w:p>
+          <w:p>
+            <w:r>
+              <w:t xml:space="preserve">    if datasize == 0:</w:t>
+            </w:r>
+          </w:p>
+          <w:p>
+            <w:r>
+              <w:t xml:space="preserve">        return []</w:t>
+            </w:r>
+          </w:p>
+          <w:p>
+            <w:r>
+              <w:t xml:space="preserve">    cost = 0.0</w:t>
+            </w:r>
+          </w:p>
+          <w:p>
+            <w:r>
+              <w:t xml:space="preserve">    correct = 0.0</w:t>
+            </w:r>
+          </w:p>
+          <w:p>
+            <w:r>
+              <w:t xml:space="preserve">    total = 0.0</w:t>
+            </w:r>
+          </w:p>
+          <w:p/>
+          <w:p/>
+          <w:p/>
+          <w:p>
+            <w:r>
+              <w:t xml:space="preserve">    model.model.L,model.model.V,model.model.W,model.model.b,model.model.Ws,model.model.bs = model.model.stack</w:t>
+            </w:r>
+          </w:p>
+          <w:p>
+            <w:r>
+              <w:t xml:space="preserve">    # Zero gradients</w:t>
+            </w:r>
+          </w:p>
+          <w:p>
+            <w:r>
+              <w:t xml:space="preserve">    model.model.dV[:] = 0</w:t>
+            </w:r>
+          </w:p>
+          <w:p>
+            <w:r>
+              <w:t xml:space="preserve">    model.model.dW[:] = 0</w:t>
+            </w:r>
+          </w:p>
+          <w:p>
+            <w:r>
+              <w:t xml:space="preserve">    model.model.db[:] = 0</w:t>
+            </w:r>
+          </w:p>
+          <w:p>
+            <w:r>
+              <w:t xml:space="preserve">    model.model.dWs[:] = 0</w:t>
+            </w:r>
+          </w:p>
+          <w:p>
+            <w:r>
+              <w:t xml:space="preserve">    model.model.dbs[:] = 0</w:t>
+            </w:r>
+          </w:p>
+          <w:p>
+            <w:r>
+              <w:t xml:space="preserve">    model.model.dL = collections.defaultdict(model.model.defaultVec)</w:t>
+            </w:r>
+          </w:p>
+          <w:p/>
+          <w:p/>
+          <w:p>
+            <w:r>
+              <w:t xml:space="preserve">    # Forward prop each tree in minibatch</w:t>
+            </w:r>
+          </w:p>
+          <w:p>
+            <w:r>
+              <w:t xml:space="preserve">    for tree in tree_data:</w:t>
+            </w:r>
+          </w:p>
+          <w:p>
+            <w:r>
+              <w:t xml:space="preserve">        c,corr,tot =  model.model.forwardProp(tree.root)</w:t>
+            </w:r>
+          </w:p>
+          <w:p>
+            <w:r>
+              <w:t xml:space="preserve">        cost += c</w:t>
+            </w:r>
+          </w:p>
+          <w:p>
+            <w:r>
+              <w:t xml:space="preserve">        correct += corr</w:t>
+            </w:r>
+          </w:p>
+          <w:p>
+            <w:r>
+              <w:t xml:space="preserve">        total += tot</w:t>
+            </w:r>
+          </w:p>
+          <w:p>
+            <w:r>
+              <w:t xml:space="preserve">    # Back prop each tree in minibatch</w:t>
+            </w:r>
+          </w:p>
+          <w:p>
+            <w:r>
+              <w:t xml:space="preserve">    for tree in tree_data:</w:t>
+            </w:r>
+          </w:p>
+          <w:p>
+            <w:r>
+              <w:lastRenderedPageBreak/>
+              <w:t xml:space="preserve">        model.model.backProp(tree.root)</w:t>
+            </w:r>
+          </w:p>
+          <w:p/>
+          <w:p>
+            <w:r>
+              <w:t xml:space="preserve">    # scale cost and grad by mb size ************************88</w:t>
+            </w:r>
+          </w:p>
+          <w:p>
+            <w:r>
+              <w:t xml:space="preserve">    #scale = (1./model.model.mbSize)</w:t>
+            </w:r>
+          </w:p>
+          <w:p>
+            <w:r>
+              <w:t xml:space="preserve">    scale = (1./datasize)</w:t>
+            </w:r>
+          </w:p>
+          <w:p>
+            <w:r>
+              <w:t xml:space="preserve">    for v in model.model.dL.itervalues():</w:t>
+            </w:r>
+          </w:p>
+          <w:p>
+            <w:r>
+              <w:t xml:space="preserve">        v *=scale</w:t>
+            </w:r>
+          </w:p>
+          <w:p/>
+          <w:p>
+            <w:r>
+              <w:t xml:space="preserve">    # Add L2 Regularization</w:t>
+            </w:r>
+          </w:p>
+          <w:p>
+            <w:r>
+              <w:t xml:space="preserve">    cost += (model.model.rho/2)*np.sum(model.model.V**2)</w:t>
+            </w:r>
+          </w:p>
+          <w:p>
+            <w:r>
+              <w:t xml:space="preserve">    cost += (model.model.rho/2)*np.sum(model.model.W**2)</w:t>
+            </w:r>
+          </w:p>
+          <w:p>
+            <w:r>
+              <w:t xml:space="preserve">    cost += (model.model.rho/2)*np.sum(model.model.Ws**2)</w:t>
+            </w:r>
+          </w:p>
+          <w:p/>
+          <w:p>
+            <w:r>
+              <w:t xml:space="preserve">    model.message="updated in gardient"</w:t>
+            </w:r>
+          </w:p>
+          <w:p/>
+          <w:p>
+            <w:r>
+              <w:t xml:space="preserve">    return [scale*cost,[model.model.dL,scale*(model.model.dV+model.model.rho*model.model.V),</w:t>
+            </w:r>
+          </w:p>
+          <w:p>
+            <w:r>
+              <w:t xml:space="preserve">                       scale*(model.model.dW + model.model.rho*model.model.W),scale*model.model.db,</w:t>
+            </w:r>
+          </w:p>
+          <w:p>
+            <w:r>
+              <w:t xml:space="preserve">                       scale*(model.model.dWs+model.model.rho*model.model.Ws),scale*model.model.dbs],model]</w:t>
+            </w:r>
+          </w:p>
+          <w:p/>
+          <w:p>
+            <w:r>
+              <w:t>def descent(model, update):      # executes on master</w:t>
+            </w:r>
+          </w:p>
+          <w:p>
+            <w:r>
+              <w:t xml:space="preserve">    if len(update) != 0:</w:t>
+            </w:r>
+          </w:p>
+          <w:p>
+            <w:r>
+              <w:t xml:space="preserve">        cost=update[0]</w:t>
+            </w:r>
+          </w:p>
+          <w:p>
+            <w:r>
+              <w:t xml:space="preserve">        grad=update[1]</w:t>
+            </w:r>
+          </w:p>
+          <w:p>
+            <w:r>
+              <w:t xml:space="preserve">        updatedModel=update[2]</w:t>
+            </w:r>
+          </w:p>
+          <w:p>
+            <w:r>
+              <w:t xml:space="preserve">        model.model.stack=updatedModel.model.stack</w:t>
+            </w:r>
+          </w:p>
+          <w:p/>
+          <w:p>
+            <w:r>
+              <w:t xml:space="preserve">        scale = -model.alpha</w:t>
+            </w:r>
+          </w:p>
+          <w:p>
+            <w:r>
+              <w:t xml:space="preserve">        # compute exponentially weighted cost</w:t>
+            </w:r>
+          </w:p>
+          <w:p>
+            <w:r>
+              <w:t xml:space="preserve">        if np.isfinite(cost):</w:t>
+            </w:r>
+          </w:p>
+          <w:p>
+            <w:r>
+              <w:t xml:space="preserve">            if (model.it &gt; 1 and  len(model.expcost) &gt; 0):</w:t>
+            </w:r>
+          </w:p>
+          <w:p>
+            <w:r>
+              <w:t xml:space="preserve">                model.expcost.append(.01*cost + .99*model.expcost[-1])</w:t>
+            </w:r>
+          </w:p>
+          <w:p>
+            <w:r>
+              <w:t xml:space="preserve">            else:</w:t>
+            </w:r>
+          </w:p>
+          <w:p>
+            <w:r>
+              <w:t xml:space="preserve">                model.expcost.append(cost)</w:t>
+            </w:r>
+          </w:p>
+          <w:p/>
+          <w:p>
+            <w:r>
+              <w:t xml:space="preserve">            if model.optimizer == 'sgd':</w:t>
+            </w:r>
+          </w:p>
+          <w:p>
+            <w:r>
+              <w:t xml:space="preserve">                #update = grad</w:t>
+            </w:r>
+          </w:p>
+          <w:p>
+            <w:r>
+              <w:t xml:space="preserve">                scale = -model.alpha</w:t>
+            </w:r>
+          </w:p>
+          <w:p>
+            <w:r>
+              <w:t xml:space="preserve">            elif model.optimizer == 'adagrad':</w:t>
+            </w:r>
+          </w:p>
+          <w:p>
+            <w:r>
+              <w:t xml:space="preserve">                # trace = trace+grad.^2</w:t>
+            </w:r>
+          </w:p>
+          <w:p>
+            <w:r>
+              <w:t xml:space="preserve">                model.gradt[1:] = [gt+g**2</w:t>
+            </w:r>
+          </w:p>
+          <w:p>
+            <w:r>
+              <w:t xml:space="preserve">                        for gt,g in zip(model.gradt[1:],grad[1:])]</w:t>
+            </w:r>
+          </w:p>
+          <w:p>
+            <w:r>
+              <w:t xml:space="preserve">                # update = grad.*trace.^(-1/2)</w:t>
+            </w:r>
+          </w:p>
+          <w:p>
+            <w:r>
+              <w:t xml:space="preserve">                update =  [g*(1./np.sqrt(gt))</w:t>
+            </w:r>
+          </w:p>
+          <w:p>
+            <w:r>
+              <w:t xml:space="preserve">                        for gt,g in zip(model.gradt[1:],grad[1:])]</w:t>
+            </w:r>
+          </w:p>
+          <w:p>
+            <w:r>
+              <w:t xml:space="preserve">                # handle dictionary separately</w:t>
+            </w:r>
+          </w:p>
+          <w:p>
+            <w:r>
+              <w:t xml:space="preserve">                dL = grad[0]</w:t>
+            </w:r>
+          </w:p>
+          <w:p>
+            <w:r>
+              <w:t xml:space="preserve">                dLt = model.gradt[0]</w:t>
+            </w:r>
+          </w:p>
+          <w:p>
+            <w:r>
+              <w:lastRenderedPageBreak/>
+              <w:t xml:space="preserve">                for j in dL.iterkeys():</w:t>
+            </w:r>
+          </w:p>
+          <w:p>
+            <w:r>
+              <w:t xml:space="preserve">                    dLt[:,j] = dLt[:,j] + dL[j]**2</w:t>
+            </w:r>
+          </w:p>
+          <w:p>
+            <w:r>
+              <w:t xml:space="preserve">                    dL[j] = dL[j] * (1./np.sqrt(dLt[:,j]))</w:t>
+            </w:r>
+          </w:p>
+          <w:p>
+            <w:r>
+              <w:t xml:space="preserve">                update = [dL] + update</w:t>
+            </w:r>
+          </w:p>
+          <w:p>
+            <w:r>
+              <w:t xml:space="preserve">                scale = -model.alpha</w:t>
+            </w:r>
+          </w:p>
+          <w:p/>
+          <w:p>
+            <w:r>
+              <w:t xml:space="preserve">        #update params</w:t>
+            </w:r>
+          </w:p>
+          <w:p>
+            <w:r>
+              <w:t xml:space="preserve">        model.model.stack[1:] = [P+scale*dP for P,dP in zip(model.model.stack[1:],grad[1:])]</w:t>
+            </w:r>
+          </w:p>
+          <w:p>
+            <w:r>
+              <w:t xml:space="preserve">        #model.model.updateParams(scale,grad,log=False)</w:t>
+            </w:r>
+          </w:p>
+          <w:p>
+            <w:r>
+              <w:t xml:space="preserve">        # handle dictionary update sparsely</w:t>
+            </w:r>
+          </w:p>
+          <w:p>
+            <w:r>
+              <w:t xml:space="preserve">        dL = grad[0]</w:t>
+            </w:r>
+          </w:p>
+          <w:p>
+            <w:r>
+              <w:t xml:space="preserve">        for j in dL.iterkeys():</w:t>
+            </w:r>
+          </w:p>
+          <w:p>
+            <w:r>
+              <w:t xml:space="preserve">            model.model.L[:,j] += scale*dL[j]</w:t>
+            </w:r>
+          </w:p>
+          <w:p/>
+          <w:p>
+            <w:r>
+              <w:t xml:space="preserve">        model.costt.append(cost)</w:t>
+            </w:r>
+          </w:p>
+          <w:p>
+            <w:r>
+              <w:t xml:space="preserve">        if model.it%1 == 0:</w:t>
+            </w:r>
+          </w:p>
+          <w:p>
+            <w:r>
+              <w:t xml:space="preserve">            print "Iter %d : Cost=%.4f, ExpCost=%.4f."%(model.it,cost,model.expcost[-1])</w:t>
+            </w:r>
+          </w:p>
+          <w:p/>
+          <w:p>
+            <w:r>
+              <w:t>start = time.time()</w:t>
+            </w:r>
+          </w:p>
+          <w:p>
+            <w:r>
+              <w:t>with DeepDist(sgd,masterurl) as dd:</w:t>
+            </w:r>
+          </w:p>
+          <w:p>
+            <w:r>
+              <w:t xml:space="preserve">    print 'wait for server to come up'</w:t>
+            </w:r>
+          </w:p>
+          <w:p>
+            <w:r>
+              <w:t xml:space="preserve">    time.sleep(10)</w:t>
+            </w:r>
+          </w:p>
+          <w:p>
+            <w:r>
+              <w:t xml:space="preserve">    #epoch loop</w:t>
+            </w:r>
+          </w:p>
+          <w:p>
+            <w:r>
+              <w:t xml:space="preserve">    for e in range(opts.epochs):</w:t>
+            </w:r>
+          </w:p>
+          <w:p>
+            <w:r>
+              <w:t xml:space="preserve">        startepoch = time.time()</w:t>
+            </w:r>
+          </w:p>
+          <w:p>
+            <w:r>
+              <w:t xml:space="preserve">        print "Running epoch %d"%e</w:t>
+            </w:r>
+          </w:p>
+          <w:p>
+            <w:r>
+              <w:t xml:space="preserve">        m = len(trees)</w:t>
+            </w:r>
+          </w:p>
+          <w:p>
+            <w:r>
+              <w:t xml:space="preserve">        random.shuffle(trees)</w:t>
+            </w:r>
+          </w:p>
+          <w:p>
+            <w:r>
+              <w:t xml:space="preserve">        for i in xrange(0,240,sgd.minibatch):</w:t>
+            </w:r>
+          </w:p>
+          <w:p>
+            <w:r>
+              <w:t xml:space="preserve">            sgd.it += 1</w:t>
+            </w:r>
+          </w:p>
+          <w:p>
+            <w:r>
+              <w:t xml:space="preserve">            mb_data = sc.parallelize(trees[i:i+sgd.minibatch])</w:t>
+            </w:r>
+          </w:p>
+          <w:p>
+            <w:r>
+              <w:t xml:space="preserve">            dd.train(mb_data, gradient, descent)</w:t>
+            </w:r>
+          </w:p>
+          <w:p>
+            <w:r>
+              <w:t xml:space="preserve">        endepoch= time.time()</w:t>
+            </w:r>
+          </w:p>
+          <w:p>
+            <w:r>
+              <w:t xml:space="preserve">        print '******** time of iteration %f'%(endepoch-startepoch)</w:t>
+            </w:r>
+          </w:p>
+          <w:p/>
+          <w:p>
+            <w:r>
+              <w:t>end = time.time()</w:t>
+            </w:r>
+          </w:p>
+          <w:p>
+            <w:r>
+              <w:t>print "Total time: %f"%(end-start)</w:t>
+            </w:r>
+          </w:p>
+          <w:p/>
+          <w:p>
+            <w:r>
+              <w:t>#output the final model to file</w:t>
+            </w:r>
+          </w:p>
+          <w:p>
+            <w:r>
+              <w:t>with open(opts.outFile,'w') as fid:</w:t>
+            </w:r>
+          </w:p>
+          <w:p>
+            <w:r>
+              <w:t xml:space="preserve">   pickle.dump(opts,fid)</w:t>
+            </w:r>
+          </w:p>
+          <w:p>
+            <w:r>
+              <w:t xml:space="preserve">   pickle.dump(sgd.costt,fid)</w:t>
+            </w:r>
+          </w:p>
+          <w:p>
+            <w:r>
+              <w:t xml:space="preserve">   rnn.toFile(fid)</w:t>
+            </w:r>
+          </w:p>
+          <w:p/>
+          <w:p>
+            <w:r>
+              <w:t>sys.exit("program done")</w:t>
+            </w:r>
+          </w:p>
         </w:tc>
       </w:tr>
     </w:tbl>
@@ -10413,6 +12146,25 @@
       </w:tblBorders>
     </w:tblPr>
   </w:style>
+  <w:style w:type="paragraph" w:styleId="Caption">
+    <w:name w:val="caption"/>
+    <w:basedOn w:val="Normal"/>
+    <w:next w:val="Normal"/>
+    <w:uiPriority w:val="35"/>
+    <w:unhideWhenUsed/>
+    <w:qFormat/>
+    <w:rsid w:val="00166C9D"/>
+    <w:pPr>
+      <w:spacing w:after="200" w:line="240" w:lineRule="auto"/>
+    </w:pPr>
+    <w:rPr>
+      <w:i/>
+      <w:iCs/>
+      <w:color w:val="44546A" w:themeColor="text2"/>
+      <w:sz w:val="18"/>
+      <w:szCs w:val="18"/>
+    </w:rPr>
+  </w:style>
 </w:styles>
 </file>
 
@@ -10699,7 +12451,7 @@
 </file>
 
 <file path=customXml/itemProps1.xml><?xml version="1.0" encoding="utf-8"?>
-<ds:datastoreItem xmlns:ds="http://schemas.openxmlformats.org/officeDocument/2006/customXml" ds:itemID="{05A85124-4276-4C07-971D-AB6EAB4B8239}">
+<ds:datastoreItem xmlns:ds="http://schemas.openxmlformats.org/officeDocument/2006/customXml" ds:itemID="{FDA58524-C3E2-4448-8F8E-12E4F3892E3D}">
   <ds:schemaRefs>
     <ds:schemaRef ds:uri="http://schemas.openxmlformats.org/officeDocument/2006/bibliography"/>
   </ds:schemaRefs>

</xml_diff>

<commit_message>
final results and discussion
</commit_message>
<xml_diff>
--- a/docs/final_paper.docx
+++ b/docs/final_paper.docx
@@ -73,7 +73,7 @@
             </w:rPr>
             <w:fldChar w:fldCharType="separate"/>
           </w:r>
-          <w:hyperlink w:anchor="_Toc437075099" w:history="1">
+          <w:hyperlink w:anchor="_Toc437084748" w:history="1">
             <w:r>
               <w:rPr>
                 <w:rStyle w:val="Hyperlink"/>
@@ -100,7 +100,7 @@
                 <w:noProof/>
                 <w:webHidden/>
               </w:rPr>
-              <w:instrText xml:space="preserve"> PAGEREF _Toc437075099 \h </w:instrText>
+              <w:instrText xml:space="preserve"> PAGEREF _Toc437084748 \h </w:instrText>
             </w:r>
             <w:r>
               <w:rPr>
@@ -143,7 +143,7 @@
               <w:lang w:bidi="he-IL"/>
             </w:rPr>
           </w:pPr>
-          <w:hyperlink w:anchor="_Toc437075100" w:history="1">
+          <w:hyperlink w:anchor="_Toc437084749" w:history="1">
             <w:r>
               <w:rPr>
                 <w:rStyle w:val="Hyperlink"/>
@@ -170,7 +170,7 @@
                 <w:noProof/>
                 <w:webHidden/>
               </w:rPr>
-              <w:instrText xml:space="preserve"> PAGEREF _Toc437075100 \h </w:instrText>
+              <w:instrText xml:space="preserve"> PAGEREF _Toc437084749 \h </w:instrText>
             </w:r>
             <w:r>
               <w:rPr>
@@ -213,7 +213,7 @@
               <w:lang w:bidi="he-IL"/>
             </w:rPr>
           </w:pPr>
-          <w:hyperlink w:anchor="_Toc437075101" w:history="1">
+          <w:hyperlink w:anchor="_Toc437084750" w:history="1">
             <w:r>
               <w:rPr>
                 <w:rStyle w:val="Hyperlink"/>
@@ -240,7 +240,7 @@
                 <w:noProof/>
                 <w:webHidden/>
               </w:rPr>
-              <w:instrText xml:space="preserve"> PAGEREF _Toc437075101 \h </w:instrText>
+              <w:instrText xml:space="preserve"> PAGEREF _Toc437084750 \h </w:instrText>
             </w:r>
             <w:r>
               <w:rPr>
@@ -283,7 +283,7 @@
               <w:lang w:bidi="he-IL"/>
             </w:rPr>
           </w:pPr>
-          <w:hyperlink w:anchor="_Toc437075102" w:history="1">
+          <w:hyperlink w:anchor="_Toc437084751" w:history="1">
             <w:r>
               <w:rPr>
                 <w:rStyle w:val="Hyperlink"/>
@@ -311,7 +311,7 @@
                 <w:noProof/>
                 <w:webHidden/>
               </w:rPr>
-              <w:instrText xml:space="preserve"> PAGEREF _Toc437075102 \h </w:instrText>
+              <w:instrText xml:space="preserve"> PAGEREF _Toc437084751 \h </w:instrText>
             </w:r>
             <w:r>
               <w:rPr>
@@ -354,7 +354,7 @@
               <w:lang w:bidi="he-IL"/>
             </w:rPr>
           </w:pPr>
-          <w:hyperlink w:anchor="_Toc437075103" w:history="1">
+          <w:hyperlink w:anchor="_Toc437084752" w:history="1">
             <w:r>
               <w:rPr>
                 <w:rStyle w:val="Hyperlink"/>
@@ -382,7 +382,7 @@
                 <w:noProof/>
                 <w:webHidden/>
               </w:rPr>
-              <w:instrText xml:space="preserve"> PAGEREF _Toc437075103 \h </w:instrText>
+              <w:instrText xml:space="preserve"> PAGEREF _Toc437084752 \h </w:instrText>
             </w:r>
             <w:r>
               <w:rPr>
@@ -425,7 +425,7 @@
               <w:lang w:bidi="he-IL"/>
             </w:rPr>
           </w:pPr>
-          <w:hyperlink w:anchor="_Toc437075104" w:history="1">
+          <w:hyperlink w:anchor="_Toc437084753" w:history="1">
             <w:r>
               <w:rPr>
                 <w:rStyle w:val="Hyperlink"/>
@@ -453,7 +453,7 @@
                 <w:noProof/>
                 <w:webHidden/>
               </w:rPr>
-              <w:instrText xml:space="preserve"> PAGEREF _Toc437075104 \h </w:instrText>
+              <w:instrText xml:space="preserve"> PAGEREF _Toc437084753 \h </w:instrText>
             </w:r>
             <w:r>
               <w:rPr>
@@ -496,7 +496,7 @@
               <w:lang w:bidi="he-IL"/>
             </w:rPr>
           </w:pPr>
-          <w:hyperlink w:anchor="_Toc437075105" w:history="1">
+          <w:hyperlink w:anchor="_Toc437084754" w:history="1">
             <w:r>
               <w:rPr>
                 <w:rStyle w:val="Hyperlink"/>
@@ -524,7 +524,7 @@
                 <w:noProof/>
                 <w:webHidden/>
               </w:rPr>
-              <w:instrText xml:space="preserve"> PAGEREF _Toc437075105 \h </w:instrText>
+              <w:instrText xml:space="preserve"> PAGEREF _Toc437084754 \h </w:instrText>
             </w:r>
             <w:r>
               <w:rPr>
@@ -567,7 +567,7 @@
               <w:lang w:bidi="he-IL"/>
             </w:rPr>
           </w:pPr>
-          <w:hyperlink w:anchor="_Toc437075106" w:history="1">
+          <w:hyperlink w:anchor="_Toc437084755" w:history="1">
             <w:r>
               <w:rPr>
                 <w:rStyle w:val="Hyperlink"/>
@@ -595,7 +595,7 @@
                 <w:noProof/>
                 <w:webHidden/>
               </w:rPr>
-              <w:instrText xml:space="preserve"> PAGEREF _Toc437075106 \h </w:instrText>
+              <w:instrText xml:space="preserve"> PAGEREF _Toc437084755 \h </w:instrText>
             </w:r>
             <w:r>
               <w:rPr>
@@ -638,7 +638,7 @@
               <w:lang w:bidi="he-IL"/>
             </w:rPr>
           </w:pPr>
-          <w:hyperlink w:anchor="_Toc437075107" w:history="1">
+          <w:hyperlink w:anchor="_Toc437084756" w:history="1">
             <w:r>
               <w:rPr>
                 <w:rStyle w:val="Hyperlink"/>
@@ -666,7 +666,7 @@
                 <w:noProof/>
                 <w:webHidden/>
               </w:rPr>
-              <w:instrText xml:space="preserve"> PAGEREF _Toc437075107 \h </w:instrText>
+              <w:instrText xml:space="preserve"> PAGEREF _Toc437084756 \h </w:instrText>
             </w:r>
             <w:r>
               <w:rPr>
@@ -709,7 +709,7 @@
               <w:lang w:bidi="he-IL"/>
             </w:rPr>
           </w:pPr>
-          <w:hyperlink w:anchor="_Toc437075108" w:history="1">
+          <w:hyperlink w:anchor="_Toc437084757" w:history="1">
             <w:r>
               <w:rPr>
                 <w:rStyle w:val="Hyperlink"/>
@@ -736,7 +736,7 @@
                 <w:noProof/>
                 <w:webHidden/>
               </w:rPr>
-              <w:instrText xml:space="preserve"> PAGEREF _Toc437075108 \h </w:instrText>
+              <w:instrText xml:space="preserve"> PAGEREF _Toc437084757 \h </w:instrText>
             </w:r>
             <w:r>
               <w:rPr>
@@ -779,7 +779,7 @@
               <w:lang w:bidi="he-IL"/>
             </w:rPr>
           </w:pPr>
-          <w:hyperlink w:anchor="_Toc437075109" w:history="1">
+          <w:hyperlink w:anchor="_Toc437084758" w:history="1">
             <w:r>
               <w:rPr>
                 <w:rStyle w:val="Hyperlink"/>
@@ -806,7 +806,7 @@
                 <w:noProof/>
                 <w:webHidden/>
               </w:rPr>
-              <w:instrText xml:space="preserve"> PAGEREF _Toc437075109 \h </w:instrText>
+              <w:instrText xml:space="preserve"> PAGEREF _Toc437084758 \h </w:instrText>
             </w:r>
             <w:r>
               <w:rPr>
@@ -849,7 +849,7 @@
               <w:lang w:bidi="he-IL"/>
             </w:rPr>
           </w:pPr>
-          <w:hyperlink w:anchor="_Toc437075110" w:history="1">
+          <w:hyperlink w:anchor="_Toc437084759" w:history="1">
             <w:r>
               <w:rPr>
                 <w:rStyle w:val="Hyperlink"/>
@@ -876,7 +876,7 @@
                 <w:noProof/>
                 <w:webHidden/>
               </w:rPr>
-              <w:instrText xml:space="preserve"> PAGEREF _Toc437075110 \h </w:instrText>
+              <w:instrText xml:space="preserve"> PAGEREF _Toc437084759 \h </w:instrText>
             </w:r>
             <w:r>
               <w:rPr>
@@ -919,7 +919,7 @@
               <w:lang w:bidi="he-IL"/>
             </w:rPr>
           </w:pPr>
-          <w:hyperlink w:anchor="_Toc437075111" w:history="1">
+          <w:hyperlink w:anchor="_Toc437084760" w:history="1">
             <w:r>
               <w:rPr>
                 <w:rStyle w:val="Hyperlink"/>
@@ -946,7 +946,7 @@
                 <w:noProof/>
                 <w:webHidden/>
               </w:rPr>
-              <w:instrText xml:space="preserve"> PAGEREF _Toc437075111 \h </w:instrText>
+              <w:instrText xml:space="preserve"> PAGEREF _Toc437084760 \h </w:instrText>
             </w:r>
             <w:r>
               <w:rPr>
@@ -989,7 +989,7 @@
               <w:lang w:bidi="he-IL"/>
             </w:rPr>
           </w:pPr>
-          <w:hyperlink w:anchor="_Toc437075112" w:history="1">
+          <w:hyperlink w:anchor="_Toc437084761" w:history="1">
             <w:r>
               <w:rPr>
                 <w:rStyle w:val="Hyperlink"/>
@@ -1016,7 +1016,7 @@
                 <w:noProof/>
                 <w:webHidden/>
               </w:rPr>
-              <w:instrText xml:space="preserve"> PAGEREF _Toc437075112 \h </w:instrText>
+              <w:instrText xml:space="preserve"> PAGEREF _Toc437084761 \h </w:instrText>
             </w:r>
             <w:r>
               <w:rPr>
@@ -1059,7 +1059,7 @@
               <w:lang w:bidi="he-IL"/>
             </w:rPr>
           </w:pPr>
-          <w:hyperlink w:anchor="_Toc437075113" w:history="1">
+          <w:hyperlink w:anchor="_Toc437084762" w:history="1">
             <w:r>
               <w:rPr>
                 <w:rStyle w:val="Hyperlink"/>
@@ -1086,7 +1086,7 @@
                 <w:noProof/>
                 <w:webHidden/>
               </w:rPr>
-              <w:instrText xml:space="preserve"> PAGEREF _Toc437075113 \h </w:instrText>
+              <w:instrText xml:space="preserve"> PAGEREF _Toc437084762 \h </w:instrText>
             </w:r>
             <w:r>
               <w:rPr>
@@ -1129,7 +1129,7 @@
               <w:lang w:bidi="he-IL"/>
             </w:rPr>
           </w:pPr>
-          <w:hyperlink w:anchor="_Toc437075114" w:history="1">
+          <w:hyperlink w:anchor="_Toc437084763" w:history="1">
             <w:r>
               <w:rPr>
                 <w:rStyle w:val="Hyperlink"/>
@@ -1156,7 +1156,7 @@
                 <w:noProof/>
                 <w:webHidden/>
               </w:rPr>
-              <w:instrText xml:space="preserve"> PAGEREF _Toc437075114 \h </w:instrText>
+              <w:instrText xml:space="preserve"> PAGEREF _Toc437084763 \h </w:instrText>
             </w:r>
             <w:r>
               <w:rPr>
@@ -1176,7 +1176,7 @@
                 <w:noProof/>
                 <w:webHidden/>
               </w:rPr>
-              <w:t>16</w:t>
+              <w:t>17</w:t>
             </w:r>
             <w:r>
               <w:rPr>
@@ -1199,7 +1199,7 @@
               <w:lang w:bidi="he-IL"/>
             </w:rPr>
           </w:pPr>
-          <w:hyperlink w:anchor="_Toc437075115" w:history="1">
+          <w:hyperlink w:anchor="_Toc437084764" w:history="1">
             <w:r>
               <w:rPr>
                 <w:rStyle w:val="Hyperlink"/>
@@ -1226,7 +1226,7 @@
                 <w:noProof/>
                 <w:webHidden/>
               </w:rPr>
-              <w:instrText xml:space="preserve"> PAGEREF _Toc437075115 \h </w:instrText>
+              <w:instrText xml:space="preserve"> PAGEREF _Toc437084764 \h </w:instrText>
             </w:r>
             <w:r>
               <w:rPr>
@@ -1246,7 +1246,7 @@
                 <w:noProof/>
                 <w:webHidden/>
               </w:rPr>
-              <w:t>17</w:t>
+              <w:t>18</w:t>
             </w:r>
             <w:r>
               <w:rPr>
@@ -1269,7 +1269,7 @@
               <w:lang w:bidi="he-IL"/>
             </w:rPr>
           </w:pPr>
-          <w:hyperlink w:anchor="_Toc437075116" w:history="1">
+          <w:hyperlink w:anchor="_Toc437084765" w:history="1">
             <w:r>
               <w:rPr>
                 <w:rStyle w:val="Hyperlink"/>
@@ -1296,7 +1296,7 @@
                 <w:noProof/>
                 <w:webHidden/>
               </w:rPr>
-              <w:instrText xml:space="preserve"> PAGEREF _Toc437075116 \h </w:instrText>
+              <w:instrText xml:space="preserve"> PAGEREF _Toc437084765 \h </w:instrText>
             </w:r>
             <w:r>
               <w:rPr>
@@ -1316,7 +1316,7 @@
                 <w:noProof/>
                 <w:webHidden/>
               </w:rPr>
-              <w:t>19</w:t>
+              <w:t>20</w:t>
             </w:r>
             <w:r>
               <w:rPr>
@@ -1340,7 +1340,7 @@
               <w:lang w:bidi="he-IL"/>
             </w:rPr>
           </w:pPr>
-          <w:hyperlink w:anchor="_Toc437075117" w:history="1">
+          <w:hyperlink w:anchor="_Toc437084766" w:history="1">
             <w:r>
               <w:rPr>
                 <w:rStyle w:val="Hyperlink"/>
@@ -1382,7 +1382,7 @@
                 <w:noProof/>
                 <w:webHidden/>
               </w:rPr>
-              <w:instrText xml:space="preserve"> PAGEREF _Toc437075117 \h </w:instrText>
+              <w:instrText xml:space="preserve"> PAGEREF _Toc437084766 \h </w:instrText>
             </w:r>
             <w:r>
               <w:rPr>
@@ -1402,7 +1402,7 @@
                 <w:noProof/>
                 <w:webHidden/>
               </w:rPr>
-              <w:t>19</w:t>
+              <w:t>20</w:t>
             </w:r>
             <w:r>
               <w:rPr>
@@ -1426,7 +1426,7 @@
               <w:lang w:bidi="he-IL"/>
             </w:rPr>
           </w:pPr>
-          <w:hyperlink w:anchor="_Toc437075118" w:history="1">
+          <w:hyperlink w:anchor="_Toc437084767" w:history="1">
             <w:r>
               <w:rPr>
                 <w:rStyle w:val="Hyperlink"/>
@@ -1468,7 +1468,7 @@
                 <w:noProof/>
                 <w:webHidden/>
               </w:rPr>
-              <w:instrText xml:space="preserve"> PAGEREF _Toc437075118 \h </w:instrText>
+              <w:instrText xml:space="preserve"> PAGEREF _Toc437084767 \h </w:instrText>
             </w:r>
             <w:r>
               <w:rPr>
@@ -1488,7 +1488,7 @@
                 <w:noProof/>
                 <w:webHidden/>
               </w:rPr>
-              <w:t>23</w:t>
+              <w:t>24</w:t>
             </w:r>
             <w:r>
               <w:rPr>
@@ -1553,7 +1553,7 @@
         <w:pStyle w:val="Heading1"/>
         <w:spacing w:line="276" w:lineRule="auto"/>
       </w:pPr>
-      <w:bookmarkStart w:id="0" w:name="_Toc437075099"/>
+      <w:bookmarkStart w:id="0" w:name="_Toc437084748"/>
       <w:r>
         <w:lastRenderedPageBreak/>
         <w:t>Abstract</w:t>
@@ -1601,7 +1601,119 @@
           <w:sz w:val="28"/>
           <w:szCs w:val="28"/>
         </w:rPr>
-        <w:t xml:space="preserve">an innovative, state-of-the-art approach of sentiment analysis called Recursive Neural Tensor Network (RNTN) with </w:t>
+        <w:t>an innovative, state-of-the-art approach of sentiment analysis called Recursive Neural Tensor Network (RNTN)</w:t>
+      </w:r>
+      <w:r>
+        <w:rPr>
+          <w:sz w:val="28"/>
+          <w:szCs w:val="28"/>
+        </w:rPr>
+        <w:t>. Once executed on a single machine, we explored implementing RNTN</w:t>
+      </w:r>
+      <w:r>
+        <w:rPr>
+          <w:sz w:val="28"/>
+          <w:szCs w:val="28"/>
+        </w:rPr>
+        <w:t xml:space="preserve"> </w:t>
+      </w:r>
+      <w:r>
+        <w:rPr>
+          <w:sz w:val="28"/>
+          <w:szCs w:val="28"/>
+        </w:rPr>
+        <w:t>i</w:t>
+      </w:r>
+      <w:r>
+        <w:rPr>
+          <w:sz w:val="28"/>
+          <w:szCs w:val="28"/>
+        </w:rPr>
+        <w:t xml:space="preserve">n a distributed </w:t>
+      </w:r>
+      <w:r>
+        <w:rPr>
+          <w:sz w:val="28"/>
+          <w:szCs w:val="28"/>
+        </w:rPr>
+        <w:t>fashion</w:t>
+      </w:r>
+      <w:r>
+        <w:rPr>
+          <w:sz w:val="28"/>
+          <w:szCs w:val="28"/>
+        </w:rPr>
+        <w:t xml:space="preserve">. Basing our solution on </w:t>
+      </w:r>
+      <w:r>
+        <w:rPr>
+          <w:sz w:val="28"/>
+          <w:szCs w:val="28"/>
+        </w:rPr>
+        <w:t>a general distributed neural network algorithm</w:t>
+      </w:r>
+      <w:r>
+        <w:rPr>
+          <w:sz w:val="28"/>
+          <w:szCs w:val="28"/>
+        </w:rPr>
+        <w:t xml:space="preserve"> </w:t>
+      </w:r>
+      <w:r>
+        <w:rPr>
+          <w:sz w:val="28"/>
+          <w:szCs w:val="28"/>
+        </w:rPr>
+        <w:t xml:space="preserve">called </w:t>
+      </w:r>
+      <w:r>
+        <w:rPr>
+          <w:sz w:val="28"/>
+          <w:szCs w:val="28"/>
+        </w:rPr>
+        <w:t>Downpour SGD</w:t>
+      </w:r>
+      <w:r>
+        <w:rPr>
+          <w:sz w:val="28"/>
+          <w:szCs w:val="28"/>
+        </w:rPr>
+        <w:t>,</w:t>
+      </w:r>
+      <w:r>
+        <w:rPr>
+          <w:sz w:val="28"/>
+          <w:szCs w:val="28"/>
+        </w:rPr>
+        <w:t xml:space="preserve"> </w:t>
+      </w:r>
+      <w:r>
+        <w:rPr>
+          <w:sz w:val="28"/>
+          <w:szCs w:val="28"/>
+        </w:rPr>
+        <w:t>we present in this work an implementation</w:t>
+      </w:r>
+      <w:r>
+        <w:rPr>
+          <w:sz w:val="28"/>
+          <w:szCs w:val="28"/>
+        </w:rPr>
+        <w:t xml:space="preserve"> and analysis</w:t>
+      </w:r>
+      <w:r>
+        <w:rPr>
+          <w:sz w:val="28"/>
+          <w:szCs w:val="28"/>
+        </w:rPr>
+        <w:t xml:space="preserve"> of RNTN </w:t>
+      </w:r>
+      <w:r>
+        <w:rPr>
+          <w:sz w:val="28"/>
+          <w:szCs w:val="28"/>
+        </w:rPr>
+        <w:t xml:space="preserve">with </w:t>
       </w:r>
       <w:r>
         <w:rPr>
@@ -1653,7 +1765,7 @@
         <w:pStyle w:val="Heading1"/>
         <w:spacing w:line="276" w:lineRule="auto"/>
       </w:pPr>
-      <w:bookmarkStart w:id="1" w:name="_Toc437075100"/>
+      <w:bookmarkStart w:id="1" w:name="_Toc437084749"/>
       <w:r>
         <w:lastRenderedPageBreak/>
         <w:t>Introduction</w:t>
@@ -2034,6 +2146,15 @@
           <w:sz w:val="28"/>
           <w:szCs w:val="28"/>
         </w:rPr>
+        <w:t xml:space="preserve"> SGD</w:t>
+      </w:r>
+      <w:bookmarkStart w:id="2" w:name="_GoBack"/>
+      <w:bookmarkEnd w:id="2"/>
+      <w:r>
+        <w:rPr>
+          <w:sz w:val="28"/>
+          <w:szCs w:val="28"/>
+        </w:rPr>
         <w:t>*</w:t>
       </w:r>
       <w:r>
@@ -2086,12 +2207,12 @@
         <w:pStyle w:val="Heading1"/>
         <w:spacing w:line="276" w:lineRule="auto"/>
       </w:pPr>
-      <w:bookmarkStart w:id="2" w:name="_Toc437075101"/>
+      <w:bookmarkStart w:id="3" w:name="_Toc437084750"/>
       <w:r>
         <w:lastRenderedPageBreak/>
         <w:t>Previous and Related Works</w:t>
       </w:r>
-      <w:bookmarkEnd w:id="2"/>
+      <w:bookmarkEnd w:id="3"/>
     </w:p>
     <w:p>
       <w:pPr>
@@ -2102,7 +2223,7 @@
           <w:szCs w:val="28"/>
         </w:rPr>
       </w:pPr>
-      <w:bookmarkStart w:id="3" w:name="_Toc437075102"/>
+      <w:bookmarkStart w:id="4" w:name="_Toc437084751"/>
       <w:r>
         <w:rPr>
           <w:rFonts w:eastAsia="Calibri"/>
@@ -2111,7 +2232,7 @@
         </w:rPr>
         <w:t>Artificial neural networks</w:t>
       </w:r>
-      <w:bookmarkEnd w:id="3"/>
+      <w:bookmarkEnd w:id="4"/>
     </w:p>
     <w:p>
       <w:pPr>
@@ -2657,7 +2778,7 @@
           <w:szCs w:val="28"/>
         </w:rPr>
       </w:pPr>
-      <w:bookmarkStart w:id="4" w:name="_Toc437075103"/>
+      <w:bookmarkStart w:id="5" w:name="_Toc437084752"/>
       <w:r>
         <w:rPr>
           <w:rFonts w:eastAsia="Calibri"/>
@@ -2666,7 +2787,7 @@
         </w:rPr>
         <w:t>Language model and Word-Vector representation</w:t>
       </w:r>
-      <w:bookmarkEnd w:id="4"/>
+      <w:bookmarkEnd w:id="5"/>
     </w:p>
     <w:p>
       <w:pPr>
@@ -3175,7 +3296,7 @@
           <w:szCs w:val="28"/>
         </w:rPr>
       </w:pPr>
-      <w:bookmarkStart w:id="5" w:name="_Toc437075104"/>
+      <w:bookmarkStart w:id="6" w:name="_Toc437084753"/>
       <w:r>
         <w:rPr>
           <w:rFonts w:eastAsia="Calibri"/>
@@ -3184,7 +3305,7 @@
         </w:rPr>
         <w:t>SoftMax classifier</w:t>
       </w:r>
-      <w:bookmarkEnd w:id="5"/>
+      <w:bookmarkEnd w:id="6"/>
     </w:p>
     <w:p>
       <w:pPr>
@@ -3544,7 +3665,7 @@
         <w:drawing>
           <wp:inline distT="114300" distB="114300" distL="114300" distR="114300" wp14:anchorId="4A09C50C" wp14:editId="73D93AF1">
             <wp:extent cx="2576513" cy="696557"/>
-            <wp:effectExtent l="0" t="0" r="0" b="0"/>
+            <wp:effectExtent l="0" t="0" r="0" b="8890"/>
             <wp:docPr id="4" name="image07.png"/>
             <wp:cNvGraphicFramePr/>
             <a:graphic xmlns:a="http://schemas.openxmlformats.org/drawingml/2006/main">
@@ -3561,7 +3682,7 @@
                           <a14:imgProps xmlns:a14="http://schemas.microsoft.com/office/drawing/2010/main">
                             <a14:imgLayer r:embed="rId9">
                               <a14:imgEffect>
-                                <a14:sharpenSoften amount="50000"/>
+                                <a14:sharpenSoften amount="-25000"/>
                               </a14:imgEffect>
                             </a14:imgLayer>
                           </a14:imgProps>
@@ -4343,7 +4464,7 @@
           <w:szCs w:val="28"/>
         </w:rPr>
       </w:pPr>
-      <w:bookmarkStart w:id="6" w:name="_Toc437075105"/>
+      <w:bookmarkStart w:id="7" w:name="_Toc437084754"/>
       <w:r>
         <w:rPr>
           <w:rFonts w:eastAsia="Calibri"/>
@@ -4352,7 +4473,7 @@
         </w:rPr>
         <w:t>MV-RNN</w:t>
       </w:r>
-      <w:bookmarkEnd w:id="6"/>
+      <w:bookmarkEnd w:id="7"/>
     </w:p>
     <w:p>
       <w:pPr>
@@ -4597,14 +4718,14 @@
           <w:rFonts w:eastAsia="Calibri"/>
         </w:rPr>
       </w:pPr>
-      <w:bookmarkStart w:id="7" w:name="_Toc437075106"/>
+      <w:bookmarkStart w:id="8" w:name="_Toc437084755"/>
       <w:r>
         <w:rPr>
           <w:rFonts w:eastAsia="Calibri"/>
         </w:rPr>
         <w:t>RNTN</w:t>
       </w:r>
-      <w:bookmarkEnd w:id="7"/>
+      <w:bookmarkEnd w:id="8"/>
     </w:p>
     <w:p>
       <w:pPr>
@@ -5002,7 +5123,7 @@
           <v:shape id="_x0000_i1025" type="#_x0000_t75" style="width:45.75pt;height:16.5pt" o:ole="">
             <v:imagedata r:id="rId17" o:title=""/>
           </v:shape>
-          <o:OLEObject Type="Embed" ProgID="Equation.3" ShapeID="_x0000_i1025" DrawAspect="Content" ObjectID="_1510820880" r:id="rId18"/>
+          <o:OLEObject Type="Embed" ProgID="Equation.3" ShapeID="_x0000_i1025" DrawAspect="Content" ObjectID="_1510827800" r:id="rId18"/>
         </w:object>
       </w:r>
       <w:r>
@@ -5050,7 +5171,7 @@
           <v:shape id="_x0000_i1026" type="#_x0000_t75" style="width:38.25pt;height:16.5pt" o:ole="">
             <v:imagedata r:id="rId19" o:title=""/>
           </v:shape>
-          <o:OLEObject Type="Embed" ProgID="Equation.3" ShapeID="_x0000_i1026" DrawAspect="Content" ObjectID="_1510820881" r:id="rId20"/>
+          <o:OLEObject Type="Embed" ProgID="Equation.3" ShapeID="_x0000_i1026" DrawAspect="Content" ObjectID="_1510827801" r:id="rId20"/>
         </w:object>
       </w:r>
       <w:r>
@@ -5072,7 +5193,7 @@
           <v:shape id="_x0000_i1027" type="#_x0000_t75" style="width:63.75pt;height:18.75pt" o:ole="">
             <v:imagedata r:id="rId21" o:title=""/>
           </v:shape>
-          <o:OLEObject Type="Embed" ProgID="Equation.3" ShapeID="_x0000_i1027" DrawAspect="Content" ObjectID="_1510820882" r:id="rId22"/>
+          <o:OLEObject Type="Embed" ProgID="Equation.3" ShapeID="_x0000_i1027" DrawAspect="Content" ObjectID="_1510827802" r:id="rId22"/>
         </w:object>
       </w:r>
       <w:r>
@@ -5109,8 +5230,8 @@
         <w:lastRenderedPageBreak/>
         <w:drawing>
           <wp:inline distT="0" distB="0" distL="0" distR="0" wp14:anchorId="38A18E41" wp14:editId="28DB2B5B">
-            <wp:extent cx="1228466" cy="455295"/>
-            <wp:effectExtent l="0" t="0" r="0" b="1905"/>
+            <wp:extent cx="1613592" cy="598031"/>
+            <wp:effectExtent l="0" t="0" r="5715" b="0"/>
             <wp:docPr id="21" name="Picture 21"/>
             <wp:cNvGraphicFramePr>
               <a:graphicFrameLocks xmlns:a="http://schemas.openxmlformats.org/drawingml/2006/main" noChangeAspect="1"/>
@@ -5138,7 +5259,7 @@
                   <pic:spPr bwMode="auto">
                     <a:xfrm>
                       <a:off x="0" y="0"/>
-                      <a:ext cx="1232446" cy="456770"/>
+                      <a:ext cx="1659556" cy="615066"/>
                     </a:xfrm>
                     <a:prstGeom prst="rect">
                       <a:avLst/>
@@ -5686,6 +5807,145 @@
           <w:sz w:val="28"/>
           <w:szCs w:val="28"/>
         </w:rPr>
+        <w:t>The result is a parsed tree where every node, that is not a leaf, is the composition of the two child nodes representation which is fed to the sentiment Softmax classifier, and forward propogated. Since this process is done recursively the algorithm handles input (sentences) of varied length</w:t>
+      </w:r>
+      <w:r>
+        <w:rPr>
+          <w:rFonts w:ascii="Calibri" w:eastAsia="Calibri" w:hAnsi="Calibri" w:cs="Calibri"/>
+          <w:sz w:val="28"/>
+          <w:szCs w:val="28"/>
+        </w:rPr>
+        <w:t xml:space="preserve"> (Figure 1)</w:t>
+      </w:r>
+      <w:r>
+        <w:rPr>
+          <w:rFonts w:ascii="Calibri" w:eastAsia="Calibri" w:hAnsi="Calibri" w:cs="Calibri"/>
+          <w:sz w:val="28"/>
+          <w:szCs w:val="28"/>
+        </w:rPr>
+        <w:t xml:space="preserve">.  </w:t>
+      </w:r>
+    </w:p>
+    <w:p>
+      <w:pPr>
+        <w:pStyle w:val="Caption"/>
+        <w:jc w:val="center"/>
+      </w:pPr>
+      <w:r>
+        <w:rPr>
+          <w:noProof/>
+        </w:rPr>
+        <w:drawing>
+          <wp:inline distT="0" distB="0" distL="0" distR="0" wp14:anchorId="164A7EF6" wp14:editId="42F57111">
+            <wp:extent cx="5229225" cy="2603998"/>
+            <wp:effectExtent l="19050" t="19050" r="9525" b="25400"/>
+            <wp:docPr id="2" name="Picture 2"/>
+            <wp:cNvGraphicFramePr>
+              <a:graphicFrameLocks xmlns:a="http://schemas.openxmlformats.org/drawingml/2006/main" noChangeAspect="1"/>
+            </wp:cNvGraphicFramePr>
+            <a:graphic xmlns:a="http://schemas.openxmlformats.org/drawingml/2006/main">
+              <a:graphicData uri="http://schemas.openxmlformats.org/drawingml/2006/picture">
+                <pic:pic xmlns:pic="http://schemas.openxmlformats.org/drawingml/2006/picture">
+                  <pic:nvPicPr>
+                    <pic:cNvPr id="1" name=""/>
+                    <pic:cNvPicPr/>
+                  </pic:nvPicPr>
+                  <pic:blipFill>
+                    <a:blip r:embed="rId24"/>
+                    <a:stretch>
+                      <a:fillRect/>
+                    </a:stretch>
+                  </pic:blipFill>
+                  <pic:spPr>
+                    <a:xfrm>
+                      <a:off x="0" y="0"/>
+                      <a:ext cx="5240915" cy="2609819"/>
+                    </a:xfrm>
+                    <a:prstGeom prst="rect">
+                      <a:avLst/>
+                    </a:prstGeom>
+                    <a:ln>
+                      <a:solidFill>
+                        <a:schemeClr val="tx1"/>
+                      </a:solidFill>
+                    </a:ln>
+                  </pic:spPr>
+                </pic:pic>
+              </a:graphicData>
+            </a:graphic>
+          </wp:inline>
+        </w:drawing>
+      </w:r>
+      <w:r>
+        <w:t xml:space="preserve"> </w:t>
+      </w:r>
+    </w:p>
+    <w:p>
+      <w:pPr>
+        <w:pStyle w:val="Caption"/>
+        <w:jc w:val="center"/>
+      </w:pPr>
+      <w:r>
+        <w:t xml:space="preserve">Figure </w:t>
+      </w:r>
+      <w:r>
+        <w:fldChar w:fldCharType="begin"/>
+      </w:r>
+      <w:r>
+        <w:instrText xml:space="preserve"> SEQ Figure \* ARABIC </w:instrText>
+      </w:r>
+      <w:r>
+        <w:fldChar w:fldCharType="separate"/>
+      </w:r>
+      <w:r>
+        <w:rPr>
+          <w:noProof/>
+        </w:rPr>
+        <w:t>1</w:t>
+      </w:r>
+      <w:r>
+        <w:fldChar w:fldCharType="end"/>
+      </w:r>
+    </w:p>
+    <w:p>
+      <w:pPr>
+        <w:jc w:val="center"/>
+      </w:pPr>
+      <w:r>
+        <w:t>Sample visualization of RNTN for sentiment analysis output: the sentence initially is negative (red nodes) however, the speaker’s overalls’ positive view is detected (top blue node).</w:t>
+      </w:r>
+    </w:p>
+    <w:p>
+      <w:pPr>
+        <w:pStyle w:val="Normal1"/>
+        <w:keepNext/>
+        <w:keepLines/>
+        <w:spacing w:before="40" w:line="276" w:lineRule="auto"/>
+        <w:rPr>
+          <w:rFonts w:ascii="Calibri" w:eastAsia="Calibri" w:hAnsi="Calibri" w:cs="Calibri"/>
+          <w:sz w:val="28"/>
+          <w:szCs w:val="28"/>
+        </w:rPr>
+      </w:pPr>
+    </w:p>
+    <w:p>
+      <w:pPr>
+        <w:pStyle w:val="Normal1"/>
+        <w:keepNext/>
+        <w:keepLines/>
+        <w:spacing w:before="40" w:line="276" w:lineRule="auto"/>
+        <w:rPr>
+          <w:rFonts w:ascii="Calibri" w:eastAsia="Calibri" w:hAnsi="Calibri" w:cs="Calibri"/>
+          <w:sz w:val="28"/>
+          <w:szCs w:val="28"/>
+        </w:rPr>
+      </w:pPr>
+      <w:r>
+        <w:rPr>
+          <w:rFonts w:ascii="Calibri" w:eastAsia="Calibri" w:hAnsi="Calibri" w:cs="Calibri"/>
+          <w:sz w:val="28"/>
+          <w:szCs w:val="28"/>
+        </w:rPr>
         <w:t xml:space="preserve">The error as a function of the RNTN parameters </w:t>
       </w:r>
       <w:r>
@@ -5763,7 +6023,7 @@
           <w:lang w:bidi="he-IL"/>
         </w:rPr>
         <w:drawing>
-          <wp:inline distT="0" distB="0" distL="0" distR="0" wp14:anchorId="7B1B106E" wp14:editId="58524C03">
+          <wp:inline distT="0" distB="0" distL="0" distR="0" wp14:anchorId="314B6036" wp14:editId="33B6CF82">
             <wp:extent cx="2280920" cy="444624"/>
             <wp:effectExtent l="0" t="0" r="5080" b="12700"/>
             <wp:docPr id="7" name="Picture 22"/>
@@ -5780,7 +6040,7 @@
                     </pic:cNvPicPr>
                   </pic:nvPicPr>
                   <pic:blipFill>
-                    <a:blip r:embed="rId24" cstate="print">
+                    <a:blip r:embed="rId25" cstate="print">
                       <a:extLst>
                         <a:ext uri="{28A0092B-C50C-407E-A947-70E740481C1C}">
                           <a14:useLocalDpi xmlns:a14="http://schemas.microsoft.com/office/drawing/2010/main" val="0"/>
@@ -5857,95 +6117,6 @@
         <w:spacing w:before="40" w:line="276" w:lineRule="auto"/>
         <w:jc w:val="center"/>
       </w:pPr>
-      <w:r>
-        <w:rPr>
-          <w:noProof/>
-        </w:rPr>
-        <w:drawing>
-          <wp:inline distT="0" distB="0" distL="0" distR="0" wp14:anchorId="38F34B4F" wp14:editId="689CDC81">
-            <wp:extent cx="5229225" cy="2603998"/>
-            <wp:effectExtent l="19050" t="19050" r="9525" b="25400"/>
-            <wp:docPr id="2" name="Picture 2"/>
-            <wp:cNvGraphicFramePr>
-              <a:graphicFrameLocks xmlns:a="http://schemas.openxmlformats.org/drawingml/2006/main" noChangeAspect="1"/>
-            </wp:cNvGraphicFramePr>
-            <a:graphic xmlns:a="http://schemas.openxmlformats.org/drawingml/2006/main">
-              <a:graphicData uri="http://schemas.openxmlformats.org/drawingml/2006/picture">
-                <pic:pic xmlns:pic="http://schemas.openxmlformats.org/drawingml/2006/picture">
-                  <pic:nvPicPr>
-                    <pic:cNvPr id="1" name=""/>
-                    <pic:cNvPicPr/>
-                  </pic:nvPicPr>
-                  <pic:blipFill>
-                    <a:blip r:embed="rId25"/>
-                    <a:stretch>
-                      <a:fillRect/>
-                    </a:stretch>
-                  </pic:blipFill>
-                  <pic:spPr>
-                    <a:xfrm>
-                      <a:off x="0" y="0"/>
-                      <a:ext cx="5240915" cy="2609819"/>
-                    </a:xfrm>
-                    <a:prstGeom prst="rect">
-                      <a:avLst/>
-                    </a:prstGeom>
-                    <a:ln>
-                      <a:solidFill>
-                        <a:schemeClr val="tx1"/>
-                      </a:solidFill>
-                    </a:ln>
-                  </pic:spPr>
-                </pic:pic>
-              </a:graphicData>
-            </a:graphic>
-          </wp:inline>
-        </w:drawing>
-      </w:r>
-    </w:p>
-    <w:p>
-      <w:pPr>
-        <w:pStyle w:val="Caption"/>
-        <w:jc w:val="center"/>
-      </w:pPr>
-      <w:r>
-        <w:t xml:space="preserve">Figure </w:t>
-      </w:r>
-      <w:r>
-        <w:fldChar w:fldCharType="begin"/>
-      </w:r>
-      <w:r>
-        <w:instrText xml:space="preserve"> SEQ Figure \* ARABIC </w:instrText>
-      </w:r>
-      <w:r>
-        <w:fldChar w:fldCharType="separate"/>
-      </w:r>
-      <w:r>
-        <w:rPr>
-          <w:noProof/>
-        </w:rPr>
-        <w:t>1</w:t>
-      </w:r>
-      <w:r>
-        <w:fldChar w:fldCharType="end"/>
-      </w:r>
-    </w:p>
-    <w:p>
-      <w:pPr>
-        <w:jc w:val="center"/>
-      </w:pPr>
-      <w:r>
-        <w:t>Sample visualization of RNTN for sentiment analysis</w:t>
-      </w:r>
-      <w:r>
-        <w:t xml:space="preserve"> output</w:t>
-      </w:r>
-      <w:r>
-        <w:t xml:space="preserve">: </w:t>
-      </w:r>
-      <w:r>
-        <w:t>the sentence initially is negative (red nodes) however, the speaker’s overalls’ positive view is detected (top blue node).</w:t>
-      </w:r>
     </w:p>
     <w:p>
       <w:pPr>
@@ -5970,7 +6141,7 @@
           <w:szCs w:val="28"/>
         </w:rPr>
       </w:pPr>
-      <w:bookmarkStart w:id="8" w:name="_Toc437075107"/>
+      <w:bookmarkStart w:id="9" w:name="_Toc437084756"/>
       <w:r>
         <w:rPr>
           <w:rFonts w:eastAsia="Calibri"/>
@@ -5979,7 +6150,7 @@
         </w:rPr>
         <w:t>Apache Spark</w:t>
       </w:r>
-      <w:bookmarkEnd w:id="8"/>
+      <w:bookmarkEnd w:id="9"/>
     </w:p>
     <w:p>
       <w:pPr>
@@ -6096,7 +6267,7 @@
           <w:szCs w:val="28"/>
         </w:rPr>
       </w:pPr>
-      <w:bookmarkStart w:id="9" w:name="_Toc437075108"/>
+      <w:bookmarkStart w:id="10" w:name="_Toc437084757"/>
       <w:r>
         <w:rPr>
           <w:sz w:val="28"/>
@@ -6118,7 +6289,7 @@
         </w:rPr>
         <w:t>and deepDist</w:t>
       </w:r>
-      <w:bookmarkEnd w:id="9"/>
+      <w:bookmarkEnd w:id="10"/>
     </w:p>
     <w:p>
       <w:pPr>
@@ -6149,6 +6320,83 @@
         </w:rPr>
         <w:t>training an ANN is inherently sequential:</w:t>
       </w:r>
+      <w:r>
+        <w:rPr>
+          <w:sz w:val="28"/>
+          <w:szCs w:val="28"/>
+        </w:rPr>
+        <w:t xml:space="preserve"> </w:t>
+      </w:r>
+      <w:r>
+        <w:rPr>
+          <w:sz w:val="28"/>
+          <w:szCs w:val="28"/>
+        </w:rPr>
+        <w:t xml:space="preserve">We calculate the error per input in the training set, and adjust </w:t>
+      </w:r>
+      <w:r>
+        <w:rPr>
+          <w:sz w:val="28"/>
+          <w:szCs w:val="28"/>
+        </w:rPr>
+        <w:t>weights</w:t>
+      </w:r>
+      <w:r>
+        <w:rPr>
+          <w:sz w:val="28"/>
+          <w:szCs w:val="28"/>
+        </w:rPr>
+        <w:t xml:space="preserve"> in a backwards fashion. Even optimized training methods such as SGD or minibatch still encompass an iterative nature</w:t>
+      </w:r>
+      <w:r>
+        <w:rPr>
+          <w:sz w:val="28"/>
+          <w:szCs w:val="28"/>
+        </w:rPr>
+        <w:t xml:space="preserve"> making it impractical to apply to very large data sets. To apply SGD to large data sets, </w:t>
+      </w:r>
+      <w:r>
+        <w:rPr>
+          <w:sz w:val="28"/>
+          <w:szCs w:val="28"/>
+        </w:rPr>
+        <w:t>researchers from Google</w:t>
+      </w:r>
+      <w:r>
+        <w:rPr>
+          <w:sz w:val="28"/>
+          <w:szCs w:val="28"/>
+        </w:rPr>
+        <w:t xml:space="preserve"> introduce</w:t>
+      </w:r>
+      <w:r>
+        <w:rPr>
+          <w:sz w:val="28"/>
+          <w:szCs w:val="28"/>
+        </w:rPr>
+        <w:t>d</w:t>
+      </w:r>
+      <w:r>
+        <w:rPr>
+          <w:sz w:val="28"/>
+          <w:szCs w:val="28"/>
+        </w:rPr>
+        <w:t xml:space="preserve"> Downpour SGD, a variant of asynchronous stochastic gradient descent that uses multiple replicas of a single </w:t>
+      </w:r>
+      <w:r>
+        <w:rPr>
+          <w:sz w:val="28"/>
+          <w:szCs w:val="28"/>
+        </w:rPr>
+        <w:t>ANN</w:t>
+      </w:r>
+      <w:r>
+        <w:rPr>
+          <w:sz w:val="28"/>
+          <w:szCs w:val="28"/>
+        </w:rPr>
+        <w:t xml:space="preserve"> model. </w:t>
+      </w:r>
     </w:p>
     <w:p>
       <w:pPr>
@@ -6163,85 +6411,7 @@
           <w:sz w:val="28"/>
           <w:szCs w:val="28"/>
         </w:rPr>
-        <w:t xml:space="preserve">We calculate the error per input in the training set, and adjust </w:t>
-      </w:r>
-      <w:r>
-        <w:rPr>
-          <w:sz w:val="28"/>
-          <w:szCs w:val="28"/>
-        </w:rPr>
-        <w:t>weights</w:t>
-      </w:r>
-      <w:r>
-        <w:rPr>
-          <w:sz w:val="28"/>
-          <w:szCs w:val="28"/>
-        </w:rPr>
-        <w:t xml:space="preserve"> in a backwards fashion. Even optimized training methods such as SGD or minibatch still encompass an iterative nature</w:t>
-      </w:r>
-      <w:r>
-        <w:rPr>
-          <w:sz w:val="28"/>
-          <w:szCs w:val="28"/>
-        </w:rPr>
-        <w:t xml:space="preserve"> making it impractical to apply to very large data sets. To apply SGD to large data sets, </w:t>
-      </w:r>
-      <w:r>
-        <w:rPr>
-          <w:sz w:val="28"/>
-          <w:szCs w:val="28"/>
-        </w:rPr>
-        <w:t>researchers from Google</w:t>
-      </w:r>
-      <w:r>
-        <w:rPr>
-          <w:sz w:val="28"/>
-          <w:szCs w:val="28"/>
-        </w:rPr>
-        <w:t xml:space="preserve"> introduce</w:t>
-      </w:r>
-      <w:r>
-        <w:rPr>
-          <w:sz w:val="28"/>
-          <w:szCs w:val="28"/>
-        </w:rPr>
-        <w:t>d</w:t>
-      </w:r>
-      <w:r>
-        <w:rPr>
-          <w:sz w:val="28"/>
-          <w:szCs w:val="28"/>
-        </w:rPr>
-        <w:t xml:space="preserve"> Downpour SGD, a variant of asynchronous stochastic gradient descent that uses multiple replicas of a single </w:t>
-      </w:r>
-      <w:r>
-        <w:rPr>
-          <w:sz w:val="28"/>
-          <w:szCs w:val="28"/>
-        </w:rPr>
-        <w:t>ANN</w:t>
-      </w:r>
-      <w:r>
-        <w:rPr>
-          <w:sz w:val="28"/>
-          <w:szCs w:val="28"/>
-        </w:rPr>
-        <w:t xml:space="preserve"> model. </w:t>
-      </w:r>
-    </w:p>
-    <w:p>
-      <w:pPr>
-        <w:spacing w:line="276" w:lineRule="auto"/>
-        <w:rPr>
-          <w:sz w:val="28"/>
-          <w:szCs w:val="28"/>
-        </w:rPr>
-      </w:pPr>
-      <w:r>
-        <w:rPr>
-          <w:sz w:val="28"/>
-          <w:szCs w:val="28"/>
-        </w:rPr>
+        <w:lastRenderedPageBreak/>
         <w:t xml:space="preserve">The basic approach is as follows: the training data </w:t>
       </w:r>
       <w:r>
@@ -6300,7 +6470,6 @@
           <w:sz w:val="28"/>
           <w:szCs w:val="28"/>
         </w:rPr>
-        <w:lastRenderedPageBreak/>
         <w:t>B</w:t>
       </w:r>
       <w:r>
@@ -6722,7 +6891,21 @@
           <w:sz w:val="28"/>
           <w:szCs w:val="28"/>
         </w:rPr>
-        <w:t xml:space="preserve">Written in python, </w:t>
+        <w:t xml:space="preserve">Written in </w:t>
+      </w:r>
+      <w:r>
+        <w:rPr>
+          <w:sz w:val="28"/>
+          <w:szCs w:val="28"/>
+        </w:rPr>
+        <w:t>Python</w:t>
+      </w:r>
+      <w:r>
+        <w:rPr>
+          <w:sz w:val="28"/>
+          <w:szCs w:val="28"/>
+        </w:rPr>
+        <w:t xml:space="preserve">, </w:t>
       </w:r>
       <w:r>
         <w:rPr>
@@ -6866,6 +7049,7 @@
           <w:sz w:val="28"/>
           <w:szCs w:val="28"/>
         </w:rPr>
+        <w:lastRenderedPageBreak/>
         <w:t xml:space="preserve">Use Spark’s API to </w:t>
       </w:r>
       <w:r>
@@ -7065,7 +7249,6 @@
           <w:sz w:val="28"/>
           <w:szCs w:val="28"/>
         </w:rPr>
-        <w:lastRenderedPageBreak/>
         <w:t>mapPartitions</w:t>
       </w:r>
       <w:r>
@@ -7216,22 +7399,22 @@
         <w:pStyle w:val="Heading1"/>
         <w:spacing w:line="276" w:lineRule="auto"/>
       </w:pPr>
-      <w:bookmarkStart w:id="10" w:name="_Toc437075109"/>
+      <w:bookmarkStart w:id="11" w:name="_Toc437084758"/>
       <w:r>
         <w:lastRenderedPageBreak/>
         <w:t>Distributed RNTN</w:t>
       </w:r>
-      <w:bookmarkEnd w:id="10"/>
+      <w:bookmarkEnd w:id="11"/>
     </w:p>
     <w:p>
       <w:pPr>
         <w:pStyle w:val="Heading2"/>
       </w:pPr>
-      <w:bookmarkStart w:id="11" w:name="_Toc437075110"/>
+      <w:bookmarkStart w:id="12" w:name="_Toc437084759"/>
       <w:r>
         <w:t>RNTN implementation</w:t>
       </w:r>
-      <w:bookmarkEnd w:id="11"/>
+      <w:bookmarkEnd w:id="12"/>
     </w:p>
     <w:p>
       <w:pPr>
@@ -7323,7 +7506,35 @@
           <w:sz w:val="28"/>
           <w:szCs w:val="28"/>
         </w:rPr>
-        <w:t xml:space="preserve"> Finally, it was decided to use a python implementation for two main reasons: first, using python’s robust mathematical </w:t>
+        <w:t xml:space="preserve"> Finally, it was decided to use a </w:t>
+      </w:r>
+      <w:r>
+        <w:rPr>
+          <w:sz w:val="28"/>
+          <w:szCs w:val="28"/>
+        </w:rPr>
+        <w:t>Python</w:t>
+      </w:r>
+      <w:r>
+        <w:rPr>
+          <w:sz w:val="28"/>
+          <w:szCs w:val="28"/>
+        </w:rPr>
+        <w:t xml:space="preserve"> implementation for two main reasons: first, using </w:t>
+      </w:r>
+      <w:r>
+        <w:rPr>
+          <w:sz w:val="28"/>
+          <w:szCs w:val="28"/>
+        </w:rPr>
+        <w:t>Python</w:t>
+      </w:r>
+      <w:r>
+        <w:rPr>
+          <w:sz w:val="28"/>
+          <w:szCs w:val="28"/>
+        </w:rPr>
+        <w:t xml:space="preserve">’s robust mathematical </w:t>
       </w:r>
       <w:r>
         <w:rPr>
@@ -7374,7 +7585,35 @@
           <w:sz w:val="28"/>
           <w:szCs w:val="28"/>
         </w:rPr>
-        <w:t xml:space="preserve"> (written in python) and Spark (which exposes a python interface)</w:t>
+        <w:t xml:space="preserve"> (written in </w:t>
+      </w:r>
+      <w:r>
+        <w:rPr>
+          <w:sz w:val="28"/>
+          <w:szCs w:val="28"/>
+        </w:rPr>
+        <w:t>Python</w:t>
+      </w:r>
+      <w:r>
+        <w:rPr>
+          <w:sz w:val="28"/>
+          <w:szCs w:val="28"/>
+        </w:rPr>
+        <w:t xml:space="preserve">) and Spark (which exposes a </w:t>
+      </w:r>
+      <w:r>
+        <w:rPr>
+          <w:sz w:val="28"/>
+          <w:szCs w:val="28"/>
+        </w:rPr>
+        <w:t>Python</w:t>
+      </w:r>
+      <w:r>
+        <w:rPr>
+          <w:sz w:val="28"/>
+          <w:szCs w:val="28"/>
+        </w:rPr>
+        <w:t xml:space="preserve"> interface)</w:t>
       </w:r>
       <w:r>
         <w:rPr>
@@ -7755,7 +7994,21 @@
           <w:sz w:val="28"/>
           <w:szCs w:val="28"/>
         </w:rPr>
-        <w:t xml:space="preserve"> The class has additional methods for operational needs (serializing and de-serializing of models). </w:t>
+        <w:t xml:space="preserve"> The class has additional methods for operational needs (serializing and de-serializing of models</w:t>
+      </w:r>
+      <w:r>
+        <w:rPr>
+          <w:sz w:val="28"/>
+          <w:szCs w:val="28"/>
+        </w:rPr>
+        <w:t xml:space="preserve"> to and from files, respectively</w:t>
+      </w:r>
+      <w:r>
+        <w:rPr>
+          <w:sz w:val="28"/>
+          <w:szCs w:val="28"/>
+        </w:rPr>
+        <w:t xml:space="preserve">). </w:t>
       </w:r>
     </w:p>
     <w:p>
@@ -7787,7 +8040,7 @@
       <w:pPr>
         <w:pStyle w:val="Heading2"/>
       </w:pPr>
-      <w:bookmarkStart w:id="12" w:name="_Toc437075111"/>
+      <w:bookmarkStart w:id="13" w:name="_Toc437084760"/>
       <w:r>
         <w:lastRenderedPageBreak/>
         <w:t xml:space="preserve">Distributing RNTN using </w:t>
@@ -7798,7 +8051,7 @@
       <w:r>
         <w:t xml:space="preserve"> and Spark</w:t>
       </w:r>
-      <w:bookmarkEnd w:id="12"/>
+      <w:bookmarkEnd w:id="13"/>
     </w:p>
     <w:p>
       <w:pPr>
@@ -7885,7 +8138,21 @@
           <w:sz w:val="28"/>
           <w:szCs w:val="28"/>
         </w:rPr>
-        <w:t xml:space="preserve"> uses python flask module as a server implementation. Without the ability</w:t>
+        <w:t xml:space="preserve"> uses </w:t>
+      </w:r>
+      <w:r>
+        <w:rPr>
+          <w:sz w:val="28"/>
+          <w:szCs w:val="28"/>
+        </w:rPr>
+        <w:t>Python</w:t>
+      </w:r>
+      <w:r>
+        <w:rPr>
+          <w:sz w:val="28"/>
+          <w:szCs w:val="28"/>
+        </w:rPr>
+        <w:t xml:space="preserve"> flask module as a server implementation. Without the ability</w:t>
       </w:r>
       <w:r>
         <w:rPr>
@@ -8011,7 +8278,21 @@
           <w:sz w:val="28"/>
           <w:szCs w:val="28"/>
         </w:rPr>
-        <w:t xml:space="preserve"> model sent was serialized using pickle, a python serialization module. However, pickle failed to support lambda expressions (which RNTN uses). Hence, </w:t>
+        <w:t xml:space="preserve"> model sent was serialized using pickle, a </w:t>
+      </w:r>
+      <w:r>
+        <w:rPr>
+          <w:sz w:val="28"/>
+          <w:szCs w:val="28"/>
+        </w:rPr>
+        <w:t>Python</w:t>
+      </w:r>
+      <w:r>
+        <w:rPr>
+          <w:sz w:val="28"/>
+          <w:szCs w:val="28"/>
+        </w:rPr>
+        <w:t xml:space="preserve"> serialization module. However, pickle failed to support lambda expressions (which RNTN uses). Hence, </w:t>
       </w:r>
       <w:r>
         <w:rPr>
@@ -8172,7 +8453,7 @@
           <w:sz w:val="28"/>
           <w:szCs w:val="28"/>
         </w:rPr>
-        <w:t>changes are no on review to be i</w:t>
+        <w:t>changes are on review to be i</w:t>
       </w:r>
       <w:r>
         <w:rPr>
@@ -8327,7 +8608,51 @@
           <w:sz w:val="28"/>
           <w:szCs w:val="28"/>
         </w:rPr>
-        <w:t>The gradient function (similarly to minibatch) forward propagated a training sample and computed the cost. The aggregated cost of all samples in the phase was scaled (averaged) and back propagated. The computed deltas were returned as a result. The descent function</w:t>
+        <w:t xml:space="preserve">The gradient function (similarly to minibatch) forward </w:t>
+      </w:r>
+      <w:r>
+        <w:rPr>
+          <w:sz w:val="28"/>
+          <w:szCs w:val="28"/>
+        </w:rPr>
+        <w:t>propagates</w:t>
+      </w:r>
+      <w:r>
+        <w:rPr>
+          <w:sz w:val="28"/>
+          <w:szCs w:val="28"/>
+        </w:rPr>
+        <w:t xml:space="preserve"> a training sample</w:t>
+      </w:r>
+      <w:r>
+        <w:rPr>
+          <w:sz w:val="28"/>
+          <w:szCs w:val="28"/>
+        </w:rPr>
+        <w:t xml:space="preserve"> and compute</w:t>
+      </w:r>
+      <w:r>
+        <w:rPr>
+          <w:sz w:val="28"/>
+          <w:szCs w:val="28"/>
+        </w:rPr>
+        <w:t xml:space="preserve"> the cost. The aggregated cost of all samples in the phase was scaled (averaged) and back propagated. The computed deltas were returned as a result. The </w:t>
+      </w:r>
+      <w:r>
+        <w:rPr>
+          <w:i/>
+          <w:iCs/>
+          <w:sz w:val="28"/>
+          <w:szCs w:val="28"/>
+        </w:rPr>
+        <w:t>descent</w:t>
+      </w:r>
+      <w:r>
+        <w:rPr>
+          <w:sz w:val="28"/>
+          <w:szCs w:val="28"/>
+        </w:rPr>
+        <w:t xml:space="preserve"> function</w:t>
       </w:r>
       <w:r>
         <w:rPr>
@@ -8520,7 +8845,7 @@
                               <w:t xml:space="preserve">istrntn </w:t>
                             </w:r>
                             <w:r>
-                              <w:t>exclusion</w:t>
+                              <w:t>execution</w:t>
                             </w:r>
                             <w:r>
                               <w:t xml:space="preserve"> using DeepDist and Spark: Distrntn driver program initiates DeepDist and the spark context with training data, Spark cluster manager, or master node, distribut</w:t>
@@ -8529,7 +8854,17 @@
                               <w:t xml:space="preserve">es the RDDs to each worker node. Each node </w:t>
                             </w:r>
                             <w:r>
-                              <w:t>gets the updated model and executes the gradient function</w:t>
+                              <w:t xml:space="preserve">gets the updated model and executes the </w:t>
+                            </w:r>
+                            <w:r>
+                              <w:rPr>
+                                <w:i/>
+                                <w:iCs/>
+                              </w:rPr>
+                              <w:t>gradient</w:t>
+                            </w:r>
+                            <w:r>
+                              <w:t xml:space="preserve"> function</w:t>
                             </w:r>
                             <w:r>
                               <w:t xml:space="preserve"> and transmits the result back to the Deepdists’ server for model updating</w:t>
@@ -8602,7 +8937,7 @@
                         <w:t xml:space="preserve">istrntn </w:t>
                       </w:r>
                       <w:r>
-                        <w:t>exclusion</w:t>
+                        <w:t>execution</w:t>
                       </w:r>
                       <w:r>
                         <w:t xml:space="preserve"> using DeepDist and Spark: Distrntn driver program initiates DeepDist and the spark context with training data, Spark cluster manager, or master node, distribut</w:t>
@@ -8611,7 +8946,17 @@
                         <w:t xml:space="preserve">es the RDDs to each worker node. Each node </w:t>
                       </w:r>
                       <w:r>
-                        <w:t>gets the updated model and executes the gradient function</w:t>
+                        <w:t xml:space="preserve">gets the updated model and executes the </w:t>
+                      </w:r>
+                      <w:r>
+                        <w:rPr>
+                          <w:i/>
+                          <w:iCs/>
+                        </w:rPr>
+                        <w:t>gradient</w:t>
+                      </w:r>
+                      <w:r>
+                        <w:t xml:space="preserve"> function</w:t>
                       </w:r>
                       <w:r>
                         <w:t xml:space="preserve"> and transmits the result back to the Deepdists’ server for model updating</w:t>
@@ -8797,7 +9142,21 @@
           <w:sz w:val="28"/>
           <w:szCs w:val="28"/>
         </w:rPr>
-        <w:t xml:space="preserve"> project into a Python module and, using a custom installer, installed on each </w:t>
+        <w:t xml:space="preserve"> project into a Python module and, using a custom installer, installed </w:t>
+      </w:r>
+      <w:r>
+        <w:rPr>
+          <w:sz w:val="28"/>
+          <w:szCs w:val="28"/>
+        </w:rPr>
+        <w:t xml:space="preserve">the module </w:t>
+      </w:r>
+      <w:r>
+        <w:rPr>
+          <w:sz w:val="28"/>
+          <w:szCs w:val="28"/>
+        </w:rPr>
+        <w:t xml:space="preserve">on each </w:t>
       </w:r>
       <w:r>
         <w:rPr>
@@ -8841,11 +9200,11 @@
       <w:pPr>
         <w:pStyle w:val="Heading2"/>
       </w:pPr>
-      <w:bookmarkStart w:id="13" w:name="_Toc437075112"/>
+      <w:bookmarkStart w:id="14" w:name="_Toc437084761"/>
       <w:r>
         <w:t>Data</w:t>
       </w:r>
-      <w:bookmarkEnd w:id="13"/>
+      <w:bookmarkEnd w:id="14"/>
     </w:p>
     <w:p>
       <w:pPr>
@@ -9031,14 +9390,14 @@
       <w:pPr>
         <w:pStyle w:val="Heading2"/>
       </w:pPr>
-      <w:bookmarkStart w:id="14" w:name="_Toc437075113"/>
+      <w:bookmarkStart w:id="15" w:name="_Toc437084762"/>
       <w:r>
         <w:t xml:space="preserve">Experiment and </w:t>
       </w:r>
       <w:r>
         <w:t>Results</w:t>
       </w:r>
-      <w:bookmarkEnd w:id="14"/>
+      <w:bookmarkEnd w:id="15"/>
     </w:p>
     <w:p>
       <w:pPr>
@@ -9316,7 +9675,21 @@
           <w:sz w:val="28"/>
           <w:szCs w:val="28"/>
         </w:rPr>
-        <w:t>This time total training took</w:t>
+        <w:t>This time</w:t>
+      </w:r>
+      <w:r>
+        <w:rPr>
+          <w:sz w:val="28"/>
+          <w:szCs w:val="28"/>
+        </w:rPr>
+        <w:t>,</w:t>
+      </w:r>
+      <w:r>
+        <w:rPr>
+          <w:sz w:val="28"/>
+          <w:szCs w:val="28"/>
+        </w:rPr>
+        <w:t xml:space="preserve"> total training took</w:t>
       </w:r>
       <w:r>
         <w:rPr>
@@ -9877,11 +10250,952 @@
       <w:pPr>
         <w:pStyle w:val="Heading2"/>
       </w:pPr>
-      <w:bookmarkStart w:id="15" w:name="_Toc437075114"/>
-      <w:r>
+      <w:bookmarkStart w:id="16" w:name="_Toc437084763"/>
+      <w:r>
+        <w:lastRenderedPageBreak/>
         <w:t>Discussion</w:t>
       </w:r>
-      <w:bookmarkEnd w:id="15"/>
+      <w:bookmarkEnd w:id="16"/>
+    </w:p>
+    <w:p>
+      <w:pPr>
+        <w:rPr>
+          <w:sz w:val="28"/>
+          <w:szCs w:val="28"/>
+        </w:rPr>
+      </w:pPr>
+      <w:r>
+        <w:rPr>
+          <w:sz w:val="28"/>
+          <w:szCs w:val="28"/>
+        </w:rPr>
+        <w:t xml:space="preserve">Clearly, distributing the training process has dramatically reduced the time to train the model at a minor expense of accuracy. </w:t>
+      </w:r>
+    </w:p>
+    <w:p>
+      <w:pPr>
+        <w:rPr>
+          <w:sz w:val="28"/>
+          <w:szCs w:val="28"/>
+        </w:rPr>
+      </w:pPr>
+      <w:r>
+        <w:rPr>
+          <w:sz w:val="28"/>
+          <w:szCs w:val="28"/>
+        </w:rPr>
+        <w:t xml:space="preserve">From a performance point of view, </w:t>
+      </w:r>
+      <w:r>
+        <w:rPr>
+          <w:sz w:val="28"/>
+          <w:szCs w:val="28"/>
+        </w:rPr>
+        <w:t>the process</w:t>
+      </w:r>
+      <w:r>
+        <w:rPr>
+          <w:sz w:val="28"/>
+          <w:szCs w:val="28"/>
+        </w:rPr>
+        <w:t xml:space="preserve"> can even improve further with larger data sets since part of the time is due to </w:t>
+      </w:r>
+      <w:r>
+        <w:rPr>
+          <w:sz w:val="28"/>
+          <w:szCs w:val="28"/>
+        </w:rPr>
+        <w:t>S</w:t>
+      </w:r>
+      <w:r>
+        <w:rPr>
+          <w:sz w:val="28"/>
+          <w:szCs w:val="28"/>
+        </w:rPr>
+        <w:t>park setup time overhead on each iteration.</w:t>
+      </w:r>
+      <w:r>
+        <w:rPr>
+          <w:sz w:val="28"/>
+          <w:szCs w:val="28"/>
+        </w:rPr>
+        <w:t xml:space="preserve"> </w:t>
+      </w:r>
+      <w:r>
+        <w:rPr>
+          <w:sz w:val="28"/>
+          <w:szCs w:val="28"/>
+        </w:rPr>
+        <w:t xml:space="preserve">In this case, the 8544 samples were distributed to 156 executers, resulting with each executer getting 55 samples (which took mere seconds to process), however fetching and sending the model and Spark’s submitting the jobs took just as long if not longer. For bigger data sets, the ratio of setup vs. </w:t>
+      </w:r>
+      <w:r>
+        <w:rPr>
+          <w:sz w:val="28"/>
+          <w:szCs w:val="28"/>
+        </w:rPr>
+        <w:t>model training will improve.</w:t>
+      </w:r>
+    </w:p>
+    <w:p>
+      <w:pPr>
+        <w:rPr>
+          <w:sz w:val="28"/>
+          <w:szCs w:val="28"/>
+        </w:rPr>
+      </w:pPr>
+      <w:r>
+        <w:rPr>
+          <w:sz w:val="28"/>
+          <w:szCs w:val="28"/>
+        </w:rPr>
+        <w:t>However, as indicated by the authors of Downpour SGD,</w:t>
+      </w:r>
+      <w:r>
+        <w:rPr>
+          <w:sz w:val="28"/>
+          <w:szCs w:val="28"/>
+        </w:rPr>
+        <w:t xml:space="preserve"> asynchronous implementation introduced higher </w:t>
+      </w:r>
+      <w:r>
+        <w:rPr>
+          <w:sz w:val="28"/>
+          <w:szCs w:val="28"/>
+        </w:rPr>
+        <w:t xml:space="preserve">stochasticity </w:t>
+      </w:r>
+      <w:r>
+        <w:rPr>
+          <w:sz w:val="28"/>
+          <w:szCs w:val="28"/>
+        </w:rPr>
+        <w:t>in the model, thus impairing its accuracy.</w:t>
+      </w:r>
+      <w:r>
+        <w:rPr>
+          <w:sz w:val="28"/>
+          <w:szCs w:val="28"/>
+        </w:rPr>
+        <w:t xml:space="preserve"> This can account for the 3% difference in accuracy between the single and multi-node execution. </w:t>
+      </w:r>
+      <w:r>
+        <w:rPr>
+          <w:sz w:val="28"/>
+          <w:szCs w:val="28"/>
+        </w:rPr>
+        <w:t>It seems that beyond each executer running on a slightly obsolete model replica, there is another factor that renders the process more unpredictable: the order of updates. B</w:t>
+      </w:r>
+      <w:r>
+        <w:rPr>
+          <w:sz w:val="28"/>
+          <w:szCs w:val="28"/>
+        </w:rPr>
+        <w:t>ecause the model replicas are permitted to fetch parameters and push</w:t>
+      </w:r>
+      <w:r>
+        <w:rPr>
+          <w:sz w:val="28"/>
+          <w:szCs w:val="28"/>
+        </w:rPr>
+        <w:t xml:space="preserve"> </w:t>
+      </w:r>
+      <w:r>
+        <w:rPr>
+          <w:sz w:val="28"/>
+          <w:szCs w:val="28"/>
+        </w:rPr>
+        <w:t xml:space="preserve">gradients in separate threads, there </w:t>
+      </w:r>
+      <w:r>
+        <w:rPr>
+          <w:sz w:val="28"/>
+          <w:szCs w:val="28"/>
+        </w:rPr>
+        <w:t>appears</w:t>
+      </w:r>
+      <w:r>
+        <w:rPr>
+          <w:sz w:val="28"/>
+          <w:szCs w:val="28"/>
+        </w:rPr>
+        <w:t xml:space="preserve"> </w:t>
+      </w:r>
+      <w:r>
+        <w:rPr>
+          <w:sz w:val="28"/>
+          <w:szCs w:val="28"/>
+        </w:rPr>
+        <w:t xml:space="preserve">to </w:t>
+      </w:r>
+      <w:r>
+        <w:rPr>
+          <w:sz w:val="28"/>
+          <w:szCs w:val="28"/>
+        </w:rPr>
+        <w:t>be additional subtle inconsistencies in the timestamps of</w:t>
+      </w:r>
+      <w:r>
+        <w:rPr>
+          <w:sz w:val="28"/>
+          <w:szCs w:val="28"/>
+        </w:rPr>
+        <w:t xml:space="preserve"> </w:t>
+      </w:r>
+      <w:r>
+        <w:rPr>
+          <w:sz w:val="28"/>
+          <w:szCs w:val="28"/>
+        </w:rPr>
+        <w:t xml:space="preserve">parameters. </w:t>
+      </w:r>
+      <w:r>
+        <w:rPr>
+          <w:sz w:val="28"/>
+          <w:szCs w:val="28"/>
+        </w:rPr>
+        <w:t>However</w:t>
+      </w:r>
+      <w:r>
+        <w:rPr>
+          <w:sz w:val="28"/>
+          <w:szCs w:val="28"/>
+        </w:rPr>
+        <w:t xml:space="preserve">, </w:t>
+      </w:r>
+      <w:r>
+        <w:rPr>
+          <w:sz w:val="28"/>
+          <w:szCs w:val="28"/>
+        </w:rPr>
+        <w:t xml:space="preserve">with agreement with the authors of Downpour SGD, </w:t>
+      </w:r>
+      <w:r>
+        <w:rPr>
+          <w:sz w:val="28"/>
+          <w:szCs w:val="28"/>
+        </w:rPr>
+        <w:t>in practice</w:t>
+      </w:r>
+      <w:r>
+        <w:rPr>
+          <w:sz w:val="28"/>
+          <w:szCs w:val="28"/>
+        </w:rPr>
+        <w:t>,</w:t>
+      </w:r>
+      <w:r>
+        <w:rPr>
+          <w:sz w:val="28"/>
+          <w:szCs w:val="28"/>
+        </w:rPr>
+        <w:t xml:space="preserve"> we </w:t>
+      </w:r>
+      <w:r>
+        <w:rPr>
+          <w:sz w:val="28"/>
+          <w:szCs w:val="28"/>
+        </w:rPr>
+        <w:t xml:space="preserve">too </w:t>
+      </w:r>
+      <w:r>
+        <w:rPr>
+          <w:sz w:val="28"/>
+          <w:szCs w:val="28"/>
+        </w:rPr>
+        <w:t xml:space="preserve">found the resulting model </w:t>
+      </w:r>
+      <w:r>
+        <w:rPr>
+          <w:sz w:val="28"/>
+          <w:szCs w:val="28"/>
+        </w:rPr>
+        <w:t>remarkably effective.</w:t>
+      </w:r>
+      <w:r>
+        <w:rPr>
+          <w:sz w:val="28"/>
+          <w:szCs w:val="28"/>
+        </w:rPr>
+        <w:t xml:space="preserve"> </w:t>
+      </w:r>
+    </w:p>
+    <w:p>
+      <w:pPr>
+        <w:rPr>
+          <w:sz w:val="28"/>
+          <w:szCs w:val="28"/>
+        </w:rPr>
+      </w:pPr>
+      <w:r>
+        <w:rPr>
+          <w:sz w:val="28"/>
+          <w:szCs w:val="28"/>
+        </w:rPr>
+        <w:t>RNTN, has been proved valuable in other fields such as computer vision. In this application, the ability to learn to identify objects in an image can be analogous to the sentiment detection described in this paper: where pixels (instead of words) are compositioned to objects (nodes in a parsed tree) that constitute a whole image (a whole sentence). Since graphic data is much larger than text, we believe that our work can have further impact when applied to such data intensive applications.</w:t>
+      </w:r>
+      <w:r>
+        <w:br w:type="page"/>
+      </w:r>
+    </w:p>
+    <w:p>
+      <w:pPr>
+        <w:pStyle w:val="Heading1"/>
+        <w:spacing w:line="276" w:lineRule="auto"/>
+      </w:pPr>
+      <w:bookmarkStart w:id="17" w:name="_Toc437084764"/>
+      <w:r>
+        <w:lastRenderedPageBreak/>
+        <w:t>References</w:t>
+      </w:r>
+      <w:bookmarkEnd w:id="17"/>
+    </w:p>
+    <w:p>
+      <w:pPr>
+        <w:pStyle w:val="Normal1"/>
+        <w:spacing w:line="276" w:lineRule="auto"/>
+        <w:rPr>
+          <w:sz w:val="28"/>
+          <w:szCs w:val="28"/>
+        </w:rPr>
+      </w:pPr>
+      <w:r>
+        <w:rPr>
+          <w:rFonts w:ascii="Calibri" w:eastAsia="Calibri" w:hAnsi="Calibri" w:cs="Calibri"/>
+          <w:sz w:val="28"/>
+          <w:szCs w:val="28"/>
+          <w:vertAlign w:val="superscript"/>
+        </w:rPr>
+        <w:t>1</w:t>
+      </w:r>
+      <w:r>
+        <w:rPr>
+          <w:rFonts w:ascii="Calibri" w:eastAsia="Calibri" w:hAnsi="Calibri" w:cs="Calibri"/>
+          <w:sz w:val="28"/>
+          <w:szCs w:val="28"/>
+        </w:rPr>
+        <w:t>Wikipedia. (2015</w:t>
+      </w:r>
+      <w:r>
+        <w:rPr>
+          <w:rFonts w:ascii="Calibri" w:eastAsia="Calibri" w:hAnsi="Calibri" w:cs="Calibri"/>
+          <w:sz w:val="28"/>
+          <w:szCs w:val="28"/>
+        </w:rPr>
+        <w:t>/2/</w:t>
+      </w:r>
+      <w:r>
+        <w:rPr>
+          <w:rFonts w:ascii="Calibri" w:eastAsia="Calibri" w:hAnsi="Calibri" w:cs="Calibri"/>
+          <w:sz w:val="28"/>
+          <w:szCs w:val="28"/>
+        </w:rPr>
+        <w:t>17). Sentiment Analysis. (Wikimedia Foundation, Inc.) Retrieved 2 22, 2015, from Wikipedia: The Free Encyclopedia: http://en.wikipedia.org/wiki/Sentiment_analysis</w:t>
+      </w:r>
+    </w:p>
+    <w:p>
+      <w:pPr>
+        <w:pStyle w:val="Normal1"/>
+        <w:spacing w:line="276" w:lineRule="auto"/>
+        <w:rPr>
+          <w:sz w:val="28"/>
+          <w:szCs w:val="28"/>
+        </w:rPr>
+      </w:pPr>
+    </w:p>
+    <w:p>
+      <w:pPr>
+        <w:pStyle w:val="Normal1"/>
+        <w:spacing w:line="276" w:lineRule="auto"/>
+        <w:rPr>
+          <w:sz w:val="28"/>
+          <w:szCs w:val="28"/>
+        </w:rPr>
+      </w:pPr>
+      <w:r>
+        <w:rPr>
+          <w:rFonts w:ascii="Calibri" w:eastAsia="Calibri" w:hAnsi="Calibri" w:cs="Calibri"/>
+          <w:sz w:val="28"/>
+          <w:szCs w:val="28"/>
+          <w:vertAlign w:val="superscript"/>
+        </w:rPr>
+        <w:t>2</w:t>
+      </w:r>
+      <w:r>
+        <w:rPr>
+          <w:rFonts w:ascii="Calibri" w:eastAsia="Calibri" w:hAnsi="Calibri" w:cs="Calibri"/>
+          <w:color w:val="222222"/>
+          <w:sz w:val="28"/>
+          <w:szCs w:val="28"/>
+          <w:highlight w:val="white"/>
+        </w:rPr>
+        <w:t>Socher, Richard, et al. "Recursive deep models for semantic compositionality over a sentiment treebank." Proceedings of the conference on empirical methods in natural language processing (EMNLP). Vol. 1631. 2013.</w:t>
+      </w:r>
+    </w:p>
+    <w:p>
+      <w:pPr>
+        <w:pStyle w:val="Normal1"/>
+        <w:spacing w:line="276" w:lineRule="auto"/>
+        <w:rPr>
+          <w:sz w:val="28"/>
+          <w:szCs w:val="28"/>
+        </w:rPr>
+      </w:pPr>
+    </w:p>
+    <w:p>
+      <w:pPr>
+        <w:pStyle w:val="Normal1"/>
+        <w:spacing w:line="276" w:lineRule="auto"/>
+        <w:rPr>
+          <w:sz w:val="28"/>
+          <w:szCs w:val="28"/>
+        </w:rPr>
+      </w:pPr>
+      <w:r>
+        <w:rPr>
+          <w:rFonts w:ascii="Calibri" w:eastAsia="Calibri" w:hAnsi="Calibri" w:cs="Calibri"/>
+          <w:color w:val="222222"/>
+          <w:sz w:val="28"/>
+          <w:szCs w:val="28"/>
+          <w:highlight w:val="white"/>
+          <w:vertAlign w:val="superscript"/>
+        </w:rPr>
+        <w:t>3</w:t>
+      </w:r>
+      <w:r>
+        <w:rPr>
+          <w:rFonts w:ascii="Calibri" w:eastAsia="Calibri" w:hAnsi="Calibri" w:cs="Calibri"/>
+          <w:color w:val="222222"/>
+          <w:sz w:val="28"/>
+          <w:szCs w:val="28"/>
+          <w:highlight w:val="white"/>
+        </w:rPr>
+        <w:t>Socher, Richard, et al. "Semi-supervised recursive autoencoders for predicting sentiment distributions." Proceedings of the Conference on Empirical Methods in Natural Language Processing. Association for Computational Linguistics, 2011.</w:t>
+      </w:r>
+    </w:p>
+    <w:p>
+      <w:pPr>
+        <w:pStyle w:val="Normal1"/>
+        <w:spacing w:line="276" w:lineRule="auto"/>
+        <w:rPr>
+          <w:sz w:val="28"/>
+          <w:szCs w:val="28"/>
+        </w:rPr>
+      </w:pPr>
+    </w:p>
+    <w:p>
+      <w:pPr>
+        <w:pStyle w:val="Normal1"/>
+        <w:spacing w:line="276" w:lineRule="auto"/>
+        <w:rPr>
+          <w:sz w:val="28"/>
+          <w:szCs w:val="28"/>
+        </w:rPr>
+      </w:pPr>
+      <w:r>
+        <w:rPr>
+          <w:rFonts w:ascii="Calibri" w:eastAsia="Calibri" w:hAnsi="Calibri" w:cs="Calibri"/>
+          <w:color w:val="222222"/>
+          <w:sz w:val="28"/>
+          <w:szCs w:val="28"/>
+          <w:highlight w:val="white"/>
+          <w:vertAlign w:val="superscript"/>
+        </w:rPr>
+        <w:t>4</w:t>
+      </w:r>
+      <w:r>
+        <w:rPr>
+          <w:rFonts w:ascii="Calibri" w:eastAsia="Calibri" w:hAnsi="Calibri" w:cs="Calibri"/>
+          <w:color w:val="222222"/>
+          <w:sz w:val="28"/>
+          <w:szCs w:val="28"/>
+          <w:highlight w:val="white"/>
+        </w:rPr>
+        <w:t>Socher, Richard, et al. "Semantic compositionality through recursive matrix-vector spaces." Proceedings of the 2012 Joint Conference on Empirical Methods in Natural Language Processing and Computational Natural Language Learning. Association for Computational Linguistics, 2012.</w:t>
+      </w:r>
+    </w:p>
+    <w:p>
+      <w:pPr>
+        <w:pStyle w:val="Normal1"/>
+        <w:spacing w:line="276" w:lineRule="auto"/>
+        <w:rPr>
+          <w:sz w:val="28"/>
+          <w:szCs w:val="28"/>
+        </w:rPr>
+      </w:pPr>
+    </w:p>
+    <w:p>
+      <w:pPr>
+        <w:pStyle w:val="Normal1"/>
+        <w:spacing w:line="276" w:lineRule="auto"/>
+        <w:rPr>
+          <w:sz w:val="28"/>
+          <w:szCs w:val="28"/>
+        </w:rPr>
+      </w:pPr>
+      <w:r>
+        <w:rPr>
+          <w:rFonts w:ascii="Calibri" w:eastAsia="Calibri" w:hAnsi="Calibri" w:cs="Calibri"/>
+          <w:sz w:val="28"/>
+          <w:szCs w:val="28"/>
+          <w:vertAlign w:val="superscript"/>
+        </w:rPr>
+        <w:t>5</w:t>
+      </w:r>
+      <w:r>
+        <w:rPr>
+          <w:rFonts w:ascii="Calibri" w:eastAsia="Calibri" w:hAnsi="Calibri" w:cs="Calibri"/>
+          <w:sz w:val="28"/>
+          <w:szCs w:val="28"/>
+        </w:rPr>
+        <w:t>Shiffman, Daniel, Shannon Fry, and Zannah Marsh. The nature of code. D. Shiffman, 2012.</w:t>
+      </w:r>
+    </w:p>
+    <w:p>
+      <w:pPr>
+        <w:pStyle w:val="Normal1"/>
+        <w:spacing w:line="276" w:lineRule="auto"/>
+        <w:rPr>
+          <w:sz w:val="28"/>
+          <w:szCs w:val="28"/>
+        </w:rPr>
+      </w:pPr>
+    </w:p>
+    <w:p>
+      <w:pPr>
+        <w:pStyle w:val="Normal1"/>
+        <w:spacing w:after="160" w:line="276" w:lineRule="auto"/>
+        <w:rPr>
+          <w:sz w:val="28"/>
+          <w:szCs w:val="28"/>
+        </w:rPr>
+      </w:pPr>
+      <w:r>
+        <w:rPr>
+          <w:rFonts w:ascii="Calibri" w:eastAsia="Calibri" w:hAnsi="Calibri" w:cs="Calibri"/>
+          <w:sz w:val="28"/>
+          <w:szCs w:val="28"/>
+          <w:vertAlign w:val="superscript"/>
+        </w:rPr>
+        <w:t>6</w:t>
+      </w:r>
+      <w:r>
+        <w:rPr>
+          <w:rFonts w:ascii="Calibri" w:eastAsia="Calibri" w:hAnsi="Calibri" w:cs="Calibri"/>
+          <w:color w:val="222222"/>
+          <w:sz w:val="28"/>
+          <w:szCs w:val="28"/>
+          <w:highlight w:val="white"/>
+        </w:rPr>
+        <w:t>Schalkoff, Robert J. Artificial neural networks. New York: McGraw-Hill, 1997.</w:t>
+      </w:r>
+    </w:p>
+    <w:p>
+      <w:pPr>
+        <w:pStyle w:val="Normal1"/>
+        <w:spacing w:after="160" w:line="276" w:lineRule="auto"/>
+        <w:rPr>
+          <w:sz w:val="28"/>
+          <w:szCs w:val="28"/>
+        </w:rPr>
+      </w:pPr>
+      <w:r>
+        <w:rPr>
+          <w:rFonts w:ascii="Calibri" w:eastAsia="Calibri" w:hAnsi="Calibri" w:cs="Calibri"/>
+          <w:sz w:val="28"/>
+          <w:szCs w:val="28"/>
+          <w:vertAlign w:val="superscript"/>
+        </w:rPr>
+        <w:t>7</w:t>
+      </w:r>
+      <w:r>
+        <w:rPr>
+          <w:rFonts w:ascii="Calibri" w:eastAsia="Calibri" w:hAnsi="Calibri" w:cs="Calibri"/>
+          <w:color w:val="222222"/>
+          <w:sz w:val="28"/>
+          <w:szCs w:val="28"/>
+          <w:highlight w:val="white"/>
+        </w:rPr>
+        <w:t>Sibi, P., S. Allwyn Jones, and P. Siddarth. "Analysis of Different Activation Functions Using Back Propagation Neural Networks." Journal of Theoretical and Applied Information Technology 47.3 (2013): 1264-1268.</w:t>
+      </w:r>
+    </w:p>
+    <w:p>
+      <w:pPr>
+        <w:pStyle w:val="Normal1"/>
+        <w:spacing w:after="200" w:line="276" w:lineRule="auto"/>
+        <w:rPr>
+          <w:sz w:val="28"/>
+          <w:szCs w:val="28"/>
+        </w:rPr>
+      </w:pPr>
+      <w:r>
+        <w:rPr>
+          <w:rFonts w:ascii="Calibri" w:eastAsia="Calibri" w:hAnsi="Calibri" w:cs="Calibri"/>
+          <w:sz w:val="28"/>
+          <w:szCs w:val="28"/>
+          <w:vertAlign w:val="superscript"/>
+        </w:rPr>
+        <w:t>8</w:t>
+      </w:r>
+      <w:r>
+        <w:rPr>
+          <w:rFonts w:ascii="Calibri" w:eastAsia="Calibri" w:hAnsi="Calibri" w:cs="Calibri"/>
+          <w:color w:val="222222"/>
+          <w:sz w:val="28"/>
+          <w:szCs w:val="28"/>
+          <w:highlight w:val="white"/>
+        </w:rPr>
+        <w:t>Hecht-Nielsen, Robert. "Theory of the backpropagation neural network." Neural Networks, 1989. IJCNN., International Joint Conference on. IEEE, 1989.</w:t>
+      </w:r>
+    </w:p>
+    <w:p>
+      <w:pPr>
+        <w:pStyle w:val="Normal1"/>
+        <w:spacing w:after="200" w:line="276" w:lineRule="auto"/>
+        <w:rPr>
+          <w:sz w:val="28"/>
+          <w:szCs w:val="28"/>
+        </w:rPr>
+      </w:pPr>
+      <w:r>
+        <w:rPr>
+          <w:rFonts w:ascii="Calibri" w:eastAsia="Calibri" w:hAnsi="Calibri" w:cs="Calibri"/>
+          <w:color w:val="222222"/>
+          <w:sz w:val="28"/>
+          <w:szCs w:val="28"/>
+          <w:highlight w:val="white"/>
+          <w:vertAlign w:val="superscript"/>
+        </w:rPr>
+        <w:t>9</w:t>
+      </w:r>
+      <w:r>
+        <w:rPr>
+          <w:rFonts w:ascii="Calibri" w:eastAsia="Calibri" w:hAnsi="Calibri" w:cs="Calibri"/>
+          <w:color w:val="222222"/>
+          <w:sz w:val="28"/>
+          <w:szCs w:val="28"/>
+          <w:highlight w:val="white"/>
+        </w:rPr>
+        <w:t>de Kok, Daniël, and Harm Brouwer. "Natural language processing for the working programmer." (2011).</w:t>
+      </w:r>
+    </w:p>
+    <w:p>
+      <w:pPr>
+        <w:pStyle w:val="Normal1"/>
+        <w:spacing w:after="200" w:line="276" w:lineRule="auto"/>
+        <w:rPr>
+          <w:rFonts w:ascii="Calibri" w:eastAsia="Calibri" w:hAnsi="Calibri" w:cs="Calibri"/>
+          <w:color w:val="222222"/>
+          <w:sz w:val="28"/>
+          <w:szCs w:val="28"/>
+        </w:rPr>
+      </w:pPr>
+      <w:r>
+        <w:rPr>
+          <w:rFonts w:ascii="Calibri" w:eastAsia="Calibri" w:hAnsi="Calibri" w:cs="Calibri"/>
+          <w:color w:val="222222"/>
+          <w:sz w:val="28"/>
+          <w:szCs w:val="28"/>
+          <w:highlight w:val="white"/>
+          <w:vertAlign w:val="superscript"/>
+        </w:rPr>
+        <w:lastRenderedPageBreak/>
+        <w:t>1</w:t>
+      </w:r>
+      <w:r>
+        <w:rPr>
+          <w:rFonts w:ascii="Calibri" w:eastAsia="Calibri" w:hAnsi="Calibri" w:cs="Calibri"/>
+          <w:color w:val="222222"/>
+          <w:sz w:val="28"/>
+          <w:szCs w:val="28"/>
+          <w:highlight w:val="white"/>
+          <w:vertAlign w:val="superscript"/>
+        </w:rPr>
+        <w:t>0</w:t>
+      </w:r>
+      <w:r>
+        <w:rPr>
+          <w:rFonts w:ascii="Calibri" w:eastAsia="Calibri" w:hAnsi="Calibri" w:cs="Calibri"/>
+          <w:color w:val="222222"/>
+          <w:sz w:val="28"/>
+          <w:szCs w:val="28"/>
+          <w:highlight w:val="white"/>
+        </w:rPr>
+        <w:t>Collobert, Ronan, and Jason Weston. "A unified architecture for natural language processing: Deep neural networks with multitask learning."Proceedings of the 25th international conference on Machine learning. ACM, 2008.</w:t>
+      </w:r>
+    </w:p>
+    <w:p>
+      <w:pPr>
+        <w:pStyle w:val="Normal1"/>
+        <w:spacing w:after="200" w:line="276" w:lineRule="auto"/>
+        <w:rPr>
+          <w:rFonts w:ascii="Calibri" w:eastAsia="Calibri" w:hAnsi="Calibri" w:cs="Calibri"/>
+          <w:color w:val="222222"/>
+          <w:sz w:val="28"/>
+          <w:szCs w:val="28"/>
+        </w:rPr>
+      </w:pPr>
+      <w:r>
+        <w:rPr>
+          <w:rFonts w:ascii="Calibri" w:eastAsia="Calibri" w:hAnsi="Calibri" w:cs="Calibri"/>
+          <w:color w:val="222222"/>
+          <w:sz w:val="28"/>
+          <w:szCs w:val="28"/>
+          <w:vertAlign w:val="superscript"/>
+        </w:rPr>
+        <w:t>1</w:t>
+      </w:r>
+      <w:r>
+        <w:rPr>
+          <w:rFonts w:ascii="Calibri" w:eastAsia="Calibri" w:hAnsi="Calibri" w:cs="Calibri"/>
+          <w:color w:val="222222"/>
+          <w:sz w:val="28"/>
+          <w:szCs w:val="28"/>
+          <w:vertAlign w:val="superscript"/>
+        </w:rPr>
+        <w:t>1</w:t>
+      </w:r>
+      <w:r>
+        <w:rPr>
+          <w:rFonts w:ascii="Calibri" w:eastAsia="Calibri" w:hAnsi="Calibri" w:cs="Calibri"/>
+          <w:color w:val="222222"/>
+          <w:sz w:val="28"/>
+          <w:szCs w:val="28"/>
+        </w:rPr>
+        <w:t xml:space="preserve">Shvachko, Konstantin, et al. "The hadoop distributed file system." </w:t>
+      </w:r>
+      <w:r>
+        <w:rPr>
+          <w:rFonts w:ascii="Calibri" w:eastAsia="Calibri" w:hAnsi="Calibri" w:cs="Calibri"/>
+          <w:iCs/>
+          <w:color w:val="222222"/>
+          <w:sz w:val="28"/>
+          <w:szCs w:val="28"/>
+        </w:rPr>
+        <w:t>Mass Storage Systems and Technologies (MSST), 2010 IEEE 26th Symposium on</w:t>
+      </w:r>
+      <w:r>
+        <w:rPr>
+          <w:rFonts w:ascii="Calibri" w:eastAsia="Calibri" w:hAnsi="Calibri" w:cs="Calibri"/>
+          <w:color w:val="222222"/>
+          <w:sz w:val="28"/>
+          <w:szCs w:val="28"/>
+        </w:rPr>
+        <w:t>. IEEE, 2010.</w:t>
+      </w:r>
+    </w:p>
+    <w:p>
+      <w:pPr>
+        <w:pStyle w:val="Normal1"/>
+        <w:spacing w:after="200" w:line="276" w:lineRule="auto"/>
+        <w:rPr>
+          <w:rFonts w:ascii="Calibri" w:eastAsia="Calibri" w:hAnsi="Calibri" w:cs="Calibri"/>
+          <w:color w:val="222222"/>
+          <w:sz w:val="28"/>
+          <w:szCs w:val="28"/>
+        </w:rPr>
+      </w:pPr>
+      <w:r>
+        <w:rPr>
+          <w:rFonts w:ascii="Calibri" w:eastAsia="Calibri" w:hAnsi="Calibri" w:cs="Calibri"/>
+          <w:color w:val="222222"/>
+          <w:sz w:val="28"/>
+          <w:szCs w:val="28"/>
+          <w:vertAlign w:val="superscript"/>
+        </w:rPr>
+        <w:t>1</w:t>
+      </w:r>
+      <w:r>
+        <w:rPr>
+          <w:rFonts w:ascii="Calibri" w:eastAsia="Calibri" w:hAnsi="Calibri" w:cs="Calibri"/>
+          <w:color w:val="222222"/>
+          <w:sz w:val="28"/>
+          <w:szCs w:val="28"/>
+          <w:vertAlign w:val="superscript"/>
+        </w:rPr>
+        <w:t>2</w:t>
+      </w:r>
+      <w:r>
+        <w:rPr>
+          <w:rFonts w:ascii="Calibri" w:eastAsia="Calibri" w:hAnsi="Calibri" w:cs="Calibri"/>
+          <w:color w:val="222222"/>
+          <w:sz w:val="28"/>
+          <w:szCs w:val="28"/>
+        </w:rPr>
+        <w:t xml:space="preserve">Dean J, Ghemawat S: </w:t>
+      </w:r>
+      <w:r>
+        <w:rPr>
+          <w:rFonts w:ascii="Calibri" w:eastAsia="Calibri" w:hAnsi="Calibri" w:cs="Calibri"/>
+          <w:bCs/>
+          <w:color w:val="222222"/>
+          <w:sz w:val="28"/>
+          <w:szCs w:val="28"/>
+        </w:rPr>
+        <w:t xml:space="preserve">MapReduce: A Flexible Data Processing Tool. </w:t>
+      </w:r>
+      <w:r>
+        <w:rPr>
+          <w:rFonts w:ascii="Calibri" w:eastAsia="Calibri" w:hAnsi="Calibri" w:cs="Calibri"/>
+          <w:iCs/>
+          <w:color w:val="222222"/>
+          <w:sz w:val="28"/>
+          <w:szCs w:val="28"/>
+        </w:rPr>
+        <w:t>Communications of the ACM</w:t>
+      </w:r>
+      <w:r>
+        <w:rPr>
+          <w:rFonts w:ascii="Calibri" w:eastAsia="Calibri" w:hAnsi="Calibri" w:cs="Calibri"/>
+          <w:color w:val="222222"/>
+          <w:sz w:val="28"/>
+          <w:szCs w:val="28"/>
+        </w:rPr>
+        <w:t xml:space="preserve"> 2010, </w:t>
+      </w:r>
+      <w:r>
+        <w:rPr>
+          <w:rFonts w:ascii="Calibri" w:eastAsia="Calibri" w:hAnsi="Calibri" w:cs="Calibri"/>
+          <w:bCs/>
+          <w:color w:val="222222"/>
+          <w:sz w:val="28"/>
+          <w:szCs w:val="28"/>
+        </w:rPr>
+        <w:t>53</w:t>
+      </w:r>
+      <w:r>
+        <w:rPr>
+          <w:rFonts w:ascii="Calibri" w:eastAsia="Calibri" w:hAnsi="Calibri" w:cs="Calibri"/>
+          <w:color w:val="222222"/>
+          <w:sz w:val="28"/>
+          <w:szCs w:val="28"/>
+        </w:rPr>
+        <w:t>(1)</w:t>
+      </w:r>
+      <w:r>
+        <w:rPr>
+          <w:rFonts w:ascii="Calibri" w:eastAsia="Calibri" w:hAnsi="Calibri" w:cs="Calibri"/>
+          <w:bCs/>
+          <w:color w:val="222222"/>
+          <w:sz w:val="28"/>
+          <w:szCs w:val="28"/>
+        </w:rPr>
+        <w:t>:</w:t>
+      </w:r>
+      <w:r>
+        <w:rPr>
+          <w:rFonts w:ascii="Calibri" w:eastAsia="Calibri" w:hAnsi="Calibri" w:cs="Calibri"/>
+          <w:color w:val="222222"/>
+          <w:sz w:val="28"/>
+          <w:szCs w:val="28"/>
+        </w:rPr>
+        <w:t>72-77.</w:t>
+      </w:r>
+    </w:p>
+    <w:p>
+      <w:pPr>
+        <w:pStyle w:val="Normal1"/>
+        <w:spacing w:after="200" w:line="276" w:lineRule="auto"/>
+        <w:rPr>
+          <w:rFonts w:ascii="Calibri" w:eastAsia="Calibri" w:hAnsi="Calibri" w:cs="Calibri"/>
+          <w:color w:val="222222"/>
+          <w:sz w:val="28"/>
+          <w:szCs w:val="28"/>
+        </w:rPr>
+      </w:pPr>
+      <w:r>
+        <w:rPr>
+          <w:rFonts w:ascii="Calibri" w:eastAsia="Calibri" w:hAnsi="Calibri" w:cs="Calibri"/>
+          <w:color w:val="222222"/>
+          <w:sz w:val="28"/>
+          <w:szCs w:val="28"/>
+          <w:vertAlign w:val="superscript"/>
+        </w:rPr>
+        <w:t>1</w:t>
+      </w:r>
+      <w:r>
+        <w:rPr>
+          <w:rFonts w:ascii="Calibri" w:eastAsia="Calibri" w:hAnsi="Calibri" w:cs="Calibri"/>
+          <w:color w:val="222222"/>
+          <w:sz w:val="28"/>
+          <w:szCs w:val="28"/>
+          <w:vertAlign w:val="superscript"/>
+        </w:rPr>
+        <w:t>3</w:t>
+      </w:r>
+      <w:r>
+        <w:rPr>
+          <w:rFonts w:ascii="Calibri" w:eastAsia="Calibri" w:hAnsi="Calibri" w:cs="Calibri"/>
+          <w:color w:val="222222"/>
+          <w:sz w:val="28"/>
+          <w:szCs w:val="28"/>
+        </w:rPr>
+        <w:t xml:space="preserve">Xin, Reynold S., et al. "Shark: SQL and rich analytics at scale." </w:t>
+      </w:r>
+      <w:r>
+        <w:rPr>
+          <w:rFonts w:ascii="Calibri" w:eastAsia="Calibri" w:hAnsi="Calibri" w:cs="Calibri"/>
+          <w:iCs/>
+          <w:color w:val="222222"/>
+          <w:sz w:val="28"/>
+          <w:szCs w:val="28"/>
+        </w:rPr>
+        <w:t>Proceedings of the 2013 ACM SIGMOD International Conference on Management of data</w:t>
+      </w:r>
+      <w:r>
+        <w:rPr>
+          <w:rFonts w:ascii="Calibri" w:eastAsia="Calibri" w:hAnsi="Calibri" w:cs="Calibri"/>
+          <w:color w:val="222222"/>
+          <w:sz w:val="28"/>
+          <w:szCs w:val="28"/>
+        </w:rPr>
+        <w:t>. ACM, 2013.</w:t>
+      </w:r>
+    </w:p>
+    <w:p>
+      <w:pPr>
+        <w:pStyle w:val="Normal1"/>
+        <w:spacing w:after="200" w:line="276" w:lineRule="auto"/>
+        <w:rPr>
+          <w:rFonts w:ascii="Calibri" w:eastAsia="Calibri" w:hAnsi="Calibri" w:cs="Calibri"/>
+          <w:color w:val="222222"/>
+          <w:sz w:val="28"/>
+          <w:szCs w:val="28"/>
+        </w:rPr>
+      </w:pPr>
+      <w:r>
+        <w:rPr>
+          <w:rFonts w:ascii="Calibri" w:eastAsia="Calibri" w:hAnsi="Calibri" w:cs="Calibri"/>
+          <w:color w:val="222222"/>
+          <w:sz w:val="28"/>
+          <w:szCs w:val="28"/>
+          <w:vertAlign w:val="superscript"/>
+        </w:rPr>
+        <w:t>1</w:t>
+      </w:r>
+      <w:r>
+        <w:rPr>
+          <w:rFonts w:ascii="Calibri" w:eastAsia="Calibri" w:hAnsi="Calibri" w:cs="Calibri"/>
+          <w:color w:val="222222"/>
+          <w:sz w:val="28"/>
+          <w:szCs w:val="28"/>
+          <w:vertAlign w:val="superscript"/>
+        </w:rPr>
+        <w:t>4</w:t>
+      </w:r>
+      <w:r>
+        <w:rPr>
+          <w:rFonts w:ascii="Calibri" w:eastAsia="Calibri" w:hAnsi="Calibri" w:cs="Calibri"/>
+          <w:color w:val="222222"/>
+          <w:sz w:val="28"/>
+          <w:szCs w:val="28"/>
+        </w:rPr>
+        <w:t>Matei Zaharia. Spark: In-Memory Cluster Computing for Iterative and Interactive Applications. Invited Talk at NIPS 2011 Big Learning Workshop: Algorithms, Systems, and Tools for Learning at Scale.</w:t>
+      </w:r>
+    </w:p>
+    <w:p>
+      <w:pPr>
+        <w:spacing w:line="276" w:lineRule="auto"/>
+      </w:pPr>
     </w:p>
     <w:p>
       <w:pPr>
@@ -9901,685 +11215,12 @@
         <w:pStyle w:val="Heading1"/>
         <w:spacing w:line="276" w:lineRule="auto"/>
       </w:pPr>
-      <w:bookmarkStart w:id="16" w:name="_Toc437075115"/>
-      <w:r>
-        <w:lastRenderedPageBreak/>
-        <w:t>References</w:t>
-      </w:r>
-      <w:bookmarkEnd w:id="16"/>
-    </w:p>
-    <w:p>
-      <w:pPr>
-        <w:pStyle w:val="Normal1"/>
-        <w:spacing w:line="276" w:lineRule="auto"/>
-        <w:rPr>
-          <w:sz w:val="28"/>
-          <w:szCs w:val="28"/>
-        </w:rPr>
-      </w:pPr>
-      <w:r>
-        <w:rPr>
-          <w:rFonts w:ascii="Calibri" w:eastAsia="Calibri" w:hAnsi="Calibri" w:cs="Calibri"/>
-          <w:sz w:val="28"/>
-          <w:szCs w:val="28"/>
-          <w:vertAlign w:val="superscript"/>
-        </w:rPr>
-        <w:t>1</w:t>
-      </w:r>
-      <w:r>
-        <w:rPr>
-          <w:rFonts w:ascii="Calibri" w:eastAsia="Calibri" w:hAnsi="Calibri" w:cs="Calibri"/>
-          <w:sz w:val="28"/>
-          <w:szCs w:val="28"/>
-        </w:rPr>
-        <w:t>Wikipedia. (2015</w:t>
-      </w:r>
-      <w:r>
-        <w:rPr>
-          <w:rFonts w:ascii="Calibri" w:eastAsia="Calibri" w:hAnsi="Calibri" w:cs="Calibri"/>
-          <w:sz w:val="28"/>
-          <w:szCs w:val="28"/>
-        </w:rPr>
-        <w:t>/2/</w:t>
-      </w:r>
-      <w:r>
-        <w:rPr>
-          <w:rFonts w:ascii="Calibri" w:eastAsia="Calibri" w:hAnsi="Calibri" w:cs="Calibri"/>
-          <w:sz w:val="28"/>
-          <w:szCs w:val="28"/>
-        </w:rPr>
-        <w:t>17). Sentiment Analysis. (Wikimedia Foundation, Inc.) Retrieved 2 22, 2015, from Wikipedia: The Free Encyclopedia: http://en.wikipedia.org/wiki/Sentiment_analysis</w:t>
-      </w:r>
-    </w:p>
-    <w:p>
-      <w:pPr>
-        <w:pStyle w:val="Normal1"/>
-        <w:spacing w:line="276" w:lineRule="auto"/>
-        <w:rPr>
-          <w:sz w:val="28"/>
-          <w:szCs w:val="28"/>
-        </w:rPr>
-      </w:pPr>
-    </w:p>
-    <w:p>
-      <w:pPr>
-        <w:pStyle w:val="Normal1"/>
-        <w:spacing w:line="276" w:lineRule="auto"/>
-        <w:rPr>
-          <w:sz w:val="28"/>
-          <w:szCs w:val="28"/>
-        </w:rPr>
-      </w:pPr>
-      <w:r>
-        <w:rPr>
-          <w:rFonts w:ascii="Calibri" w:eastAsia="Calibri" w:hAnsi="Calibri" w:cs="Calibri"/>
-          <w:sz w:val="28"/>
-          <w:szCs w:val="28"/>
-          <w:vertAlign w:val="superscript"/>
-        </w:rPr>
-        <w:t>2</w:t>
-      </w:r>
-      <w:r>
-        <w:rPr>
-          <w:rFonts w:ascii="Calibri" w:eastAsia="Calibri" w:hAnsi="Calibri" w:cs="Calibri"/>
-          <w:color w:val="222222"/>
-          <w:sz w:val="28"/>
-          <w:szCs w:val="28"/>
-          <w:highlight w:val="white"/>
-        </w:rPr>
-        <w:t>Socher, Richard, et al. "Recursive deep models for semantic compositionality over a sentiment treebank." Proceedings of the conference on empirical methods in natural language processing (EMNLP). Vol. 1631. 2013.</w:t>
-      </w:r>
-    </w:p>
-    <w:p>
-      <w:pPr>
-        <w:pStyle w:val="Normal1"/>
-        <w:spacing w:line="276" w:lineRule="auto"/>
-        <w:rPr>
-          <w:sz w:val="28"/>
-          <w:szCs w:val="28"/>
-        </w:rPr>
-      </w:pPr>
-    </w:p>
-    <w:p>
-      <w:pPr>
-        <w:pStyle w:val="Normal1"/>
-        <w:spacing w:line="276" w:lineRule="auto"/>
-        <w:rPr>
-          <w:sz w:val="28"/>
-          <w:szCs w:val="28"/>
-        </w:rPr>
-      </w:pPr>
-      <w:r>
-        <w:rPr>
-          <w:rFonts w:ascii="Calibri" w:eastAsia="Calibri" w:hAnsi="Calibri" w:cs="Calibri"/>
-          <w:color w:val="222222"/>
-          <w:sz w:val="28"/>
-          <w:szCs w:val="28"/>
-          <w:highlight w:val="white"/>
-          <w:vertAlign w:val="superscript"/>
-        </w:rPr>
-        <w:t>3</w:t>
-      </w:r>
-      <w:r>
-        <w:rPr>
-          <w:rFonts w:ascii="Calibri" w:eastAsia="Calibri" w:hAnsi="Calibri" w:cs="Calibri"/>
-          <w:color w:val="222222"/>
-          <w:sz w:val="28"/>
-          <w:szCs w:val="28"/>
-          <w:highlight w:val="white"/>
-        </w:rPr>
-        <w:t>Socher, Richard, et al. "Semi-supervised recursive autoencoders for predicting sentiment distributions." Proceedings of the Conference on Empirical Methods in Natural Language Processing. Association for Computational Linguistics, 2011.</w:t>
-      </w:r>
-    </w:p>
-    <w:p>
-      <w:pPr>
-        <w:pStyle w:val="Normal1"/>
-        <w:spacing w:line="276" w:lineRule="auto"/>
-        <w:rPr>
-          <w:sz w:val="28"/>
-          <w:szCs w:val="28"/>
-        </w:rPr>
-      </w:pPr>
-    </w:p>
-    <w:p>
-      <w:pPr>
-        <w:pStyle w:val="Normal1"/>
-        <w:spacing w:line="276" w:lineRule="auto"/>
-        <w:rPr>
-          <w:sz w:val="28"/>
-          <w:szCs w:val="28"/>
-        </w:rPr>
-      </w:pPr>
-      <w:r>
-        <w:rPr>
-          <w:rFonts w:ascii="Calibri" w:eastAsia="Calibri" w:hAnsi="Calibri" w:cs="Calibri"/>
-          <w:color w:val="222222"/>
-          <w:sz w:val="28"/>
-          <w:szCs w:val="28"/>
-          <w:highlight w:val="white"/>
-          <w:vertAlign w:val="superscript"/>
-        </w:rPr>
-        <w:t>4</w:t>
-      </w:r>
-      <w:r>
-        <w:rPr>
-          <w:rFonts w:ascii="Calibri" w:eastAsia="Calibri" w:hAnsi="Calibri" w:cs="Calibri"/>
-          <w:color w:val="222222"/>
-          <w:sz w:val="28"/>
-          <w:szCs w:val="28"/>
-          <w:highlight w:val="white"/>
-        </w:rPr>
-        <w:t>Socher, Richard, et al. "Semantic compositionality through recursive matrix-vector spaces." Proceedings of the 2012 Joint Conference on Empirical Methods in Natural Language Processing and Computational Natural Language Learning. Association for Computational Linguistics, 2012.</w:t>
-      </w:r>
-    </w:p>
-    <w:p>
-      <w:pPr>
-        <w:pStyle w:val="Normal1"/>
-        <w:spacing w:line="276" w:lineRule="auto"/>
-        <w:rPr>
-          <w:sz w:val="28"/>
-          <w:szCs w:val="28"/>
-        </w:rPr>
-      </w:pPr>
-    </w:p>
-    <w:p>
-      <w:pPr>
-        <w:pStyle w:val="Normal1"/>
-        <w:spacing w:line="276" w:lineRule="auto"/>
-        <w:rPr>
-          <w:sz w:val="28"/>
-          <w:szCs w:val="28"/>
-        </w:rPr>
-      </w:pPr>
-      <w:r>
-        <w:rPr>
-          <w:rFonts w:ascii="Calibri" w:eastAsia="Calibri" w:hAnsi="Calibri" w:cs="Calibri"/>
-          <w:sz w:val="28"/>
-          <w:szCs w:val="28"/>
-          <w:vertAlign w:val="superscript"/>
-        </w:rPr>
-        <w:t>5</w:t>
-      </w:r>
-      <w:r>
-        <w:rPr>
-          <w:rFonts w:ascii="Calibri" w:eastAsia="Calibri" w:hAnsi="Calibri" w:cs="Calibri"/>
-          <w:sz w:val="28"/>
-          <w:szCs w:val="28"/>
-        </w:rPr>
-        <w:t>Shiffman, Daniel, Shannon Fry, and Zannah Marsh. The nature of code. D. Shiffman, 2012.</w:t>
-      </w:r>
-    </w:p>
-    <w:p>
-      <w:pPr>
-        <w:pStyle w:val="Normal1"/>
-        <w:spacing w:line="276" w:lineRule="auto"/>
-        <w:rPr>
-          <w:sz w:val="28"/>
-          <w:szCs w:val="28"/>
-        </w:rPr>
-      </w:pPr>
-    </w:p>
-    <w:p>
-      <w:pPr>
-        <w:pStyle w:val="Normal1"/>
-        <w:spacing w:after="160" w:line="276" w:lineRule="auto"/>
-        <w:rPr>
-          <w:sz w:val="28"/>
-          <w:szCs w:val="28"/>
-        </w:rPr>
-      </w:pPr>
-      <w:r>
-        <w:rPr>
-          <w:rFonts w:ascii="Calibri" w:eastAsia="Calibri" w:hAnsi="Calibri" w:cs="Calibri"/>
-          <w:sz w:val="28"/>
-          <w:szCs w:val="28"/>
-          <w:vertAlign w:val="superscript"/>
-        </w:rPr>
-        <w:t>6</w:t>
-      </w:r>
-      <w:r>
-        <w:rPr>
-          <w:rFonts w:ascii="Calibri" w:eastAsia="Calibri" w:hAnsi="Calibri" w:cs="Calibri"/>
-          <w:color w:val="222222"/>
-          <w:sz w:val="28"/>
-          <w:szCs w:val="28"/>
-          <w:highlight w:val="white"/>
-        </w:rPr>
-        <w:t>Schalkoff, Robert J. Artificial neural networks. New York: McGraw-Hill, 1997.</w:t>
-      </w:r>
-    </w:p>
-    <w:p>
-      <w:pPr>
-        <w:pStyle w:val="Normal1"/>
-        <w:spacing w:after="160" w:line="276" w:lineRule="auto"/>
-        <w:rPr>
-          <w:sz w:val="28"/>
-          <w:szCs w:val="28"/>
-        </w:rPr>
-      </w:pPr>
-      <w:r>
-        <w:rPr>
-          <w:rFonts w:ascii="Calibri" w:eastAsia="Calibri" w:hAnsi="Calibri" w:cs="Calibri"/>
-          <w:sz w:val="28"/>
-          <w:szCs w:val="28"/>
-          <w:vertAlign w:val="superscript"/>
-        </w:rPr>
-        <w:t>7</w:t>
-      </w:r>
-      <w:r>
-        <w:rPr>
-          <w:rFonts w:ascii="Calibri" w:eastAsia="Calibri" w:hAnsi="Calibri" w:cs="Calibri"/>
-          <w:color w:val="222222"/>
-          <w:sz w:val="28"/>
-          <w:szCs w:val="28"/>
-          <w:highlight w:val="white"/>
-        </w:rPr>
-        <w:t>Sibi, P., S. Allwyn Jones, and P. Siddarth. "Analysis of Different Activation Functions Using Back Propagation Neural Networks." Journal of Theoretical and Applied Information Technology 47.3 (2013): 1264-1268.</w:t>
-      </w:r>
-    </w:p>
-    <w:p>
-      <w:pPr>
-        <w:pStyle w:val="Normal1"/>
-        <w:spacing w:after="200" w:line="276" w:lineRule="auto"/>
-        <w:rPr>
-          <w:sz w:val="28"/>
-          <w:szCs w:val="28"/>
-        </w:rPr>
-      </w:pPr>
-      <w:r>
-        <w:rPr>
-          <w:rFonts w:ascii="Calibri" w:eastAsia="Calibri" w:hAnsi="Calibri" w:cs="Calibri"/>
-          <w:sz w:val="28"/>
-          <w:szCs w:val="28"/>
-          <w:vertAlign w:val="superscript"/>
-        </w:rPr>
-        <w:t>8</w:t>
-      </w:r>
-      <w:r>
-        <w:rPr>
-          <w:rFonts w:ascii="Calibri" w:eastAsia="Calibri" w:hAnsi="Calibri" w:cs="Calibri"/>
-          <w:color w:val="222222"/>
-          <w:sz w:val="28"/>
-          <w:szCs w:val="28"/>
-          <w:highlight w:val="white"/>
-        </w:rPr>
-        <w:t>Hecht-Nielsen, Robert. "Theory of the backpropagation neural network." Neural Networks, 1989. IJCNN., International Joint Conference on. IEEE, 1989.</w:t>
-      </w:r>
-    </w:p>
-    <w:p>
-      <w:pPr>
-        <w:pStyle w:val="Normal1"/>
-        <w:spacing w:after="200" w:line="276" w:lineRule="auto"/>
-        <w:rPr>
-          <w:sz w:val="28"/>
-          <w:szCs w:val="28"/>
-        </w:rPr>
-      </w:pPr>
-      <w:r>
-        <w:rPr>
-          <w:rFonts w:ascii="Calibri" w:eastAsia="Calibri" w:hAnsi="Calibri" w:cs="Calibri"/>
-          <w:color w:val="222222"/>
-          <w:sz w:val="28"/>
-          <w:szCs w:val="28"/>
-          <w:highlight w:val="white"/>
-          <w:vertAlign w:val="superscript"/>
-        </w:rPr>
-        <w:t>9</w:t>
-      </w:r>
-      <w:r>
-        <w:rPr>
-          <w:rFonts w:ascii="Calibri" w:eastAsia="Calibri" w:hAnsi="Calibri" w:cs="Calibri"/>
-          <w:color w:val="222222"/>
-          <w:sz w:val="28"/>
-          <w:szCs w:val="28"/>
-          <w:highlight w:val="white"/>
-        </w:rPr>
-        <w:t>de Kok, Daniël, and Harm Brouwer. "Natural language processing for the working programmer." (2011).</w:t>
-      </w:r>
-    </w:p>
-    <w:p>
-      <w:pPr>
-        <w:pStyle w:val="Normal1"/>
-        <w:spacing w:after="200" w:line="276" w:lineRule="auto"/>
-        <w:rPr>
-          <w:rFonts w:ascii="Calibri" w:eastAsia="Calibri" w:hAnsi="Calibri" w:cs="Calibri"/>
-          <w:color w:val="222222"/>
-          <w:sz w:val="28"/>
-          <w:szCs w:val="28"/>
-        </w:rPr>
-      </w:pPr>
-      <w:r>
-        <w:rPr>
-          <w:rFonts w:ascii="Calibri" w:eastAsia="Calibri" w:hAnsi="Calibri" w:cs="Calibri"/>
-          <w:color w:val="222222"/>
-          <w:sz w:val="28"/>
-          <w:szCs w:val="28"/>
-          <w:highlight w:val="white"/>
-          <w:vertAlign w:val="superscript"/>
-        </w:rPr>
-        <w:lastRenderedPageBreak/>
-        <w:t>1</w:t>
-      </w:r>
-      <w:r>
-        <w:rPr>
-          <w:rFonts w:ascii="Calibri" w:eastAsia="Calibri" w:hAnsi="Calibri" w:cs="Calibri"/>
-          <w:color w:val="222222"/>
-          <w:sz w:val="28"/>
-          <w:szCs w:val="28"/>
-          <w:highlight w:val="white"/>
-          <w:vertAlign w:val="superscript"/>
-        </w:rPr>
-        <w:t>0</w:t>
-      </w:r>
-      <w:r>
-        <w:rPr>
-          <w:rFonts w:ascii="Calibri" w:eastAsia="Calibri" w:hAnsi="Calibri" w:cs="Calibri"/>
-          <w:color w:val="222222"/>
-          <w:sz w:val="28"/>
-          <w:szCs w:val="28"/>
-          <w:highlight w:val="white"/>
-        </w:rPr>
-        <w:t>Collobert, Ronan, and Jason Weston. "A unified architecture for natural language processing: Deep neural networks with multitask learning."Proceedings of the 25th international conference on Machine learning. ACM, 2008.</w:t>
-      </w:r>
-    </w:p>
-    <w:p>
-      <w:pPr>
-        <w:pStyle w:val="Normal1"/>
-        <w:spacing w:after="200" w:line="276" w:lineRule="auto"/>
-        <w:rPr>
-          <w:rFonts w:ascii="Calibri" w:eastAsia="Calibri" w:hAnsi="Calibri" w:cs="Calibri"/>
-          <w:color w:val="222222"/>
-          <w:sz w:val="28"/>
-          <w:szCs w:val="28"/>
-        </w:rPr>
-      </w:pPr>
-      <w:r>
-        <w:rPr>
-          <w:rFonts w:ascii="Calibri" w:eastAsia="Calibri" w:hAnsi="Calibri" w:cs="Calibri"/>
-          <w:color w:val="222222"/>
-          <w:sz w:val="28"/>
-          <w:szCs w:val="28"/>
-          <w:vertAlign w:val="superscript"/>
-        </w:rPr>
-        <w:t>1</w:t>
-      </w:r>
-      <w:r>
-        <w:rPr>
-          <w:rFonts w:ascii="Calibri" w:eastAsia="Calibri" w:hAnsi="Calibri" w:cs="Calibri"/>
-          <w:color w:val="222222"/>
-          <w:sz w:val="28"/>
-          <w:szCs w:val="28"/>
-          <w:vertAlign w:val="superscript"/>
-        </w:rPr>
-        <w:t>1</w:t>
-      </w:r>
-      <w:r>
-        <w:rPr>
-          <w:rFonts w:ascii="Calibri" w:eastAsia="Calibri" w:hAnsi="Calibri" w:cs="Calibri"/>
-          <w:color w:val="222222"/>
-          <w:sz w:val="28"/>
-          <w:szCs w:val="28"/>
-        </w:rPr>
-        <w:t xml:space="preserve">Shvachko, Konstantin, et al. "The hadoop distributed file system." </w:t>
-      </w:r>
-      <w:r>
-        <w:rPr>
-          <w:rFonts w:ascii="Calibri" w:eastAsia="Calibri" w:hAnsi="Calibri" w:cs="Calibri"/>
-          <w:iCs/>
-          <w:color w:val="222222"/>
-          <w:sz w:val="28"/>
-          <w:szCs w:val="28"/>
-        </w:rPr>
-        <w:t>Mass Storage Systems and Technologies (MSST), 2010 IEEE 26th Symposium on</w:t>
-      </w:r>
-      <w:r>
-        <w:rPr>
-          <w:rFonts w:ascii="Calibri" w:eastAsia="Calibri" w:hAnsi="Calibri" w:cs="Calibri"/>
-          <w:color w:val="222222"/>
-          <w:sz w:val="28"/>
-          <w:szCs w:val="28"/>
-        </w:rPr>
-        <w:t>. IEEE, 2010.</w:t>
-      </w:r>
-    </w:p>
-    <w:p>
-      <w:pPr>
-        <w:pStyle w:val="Normal1"/>
-        <w:spacing w:after="200" w:line="276" w:lineRule="auto"/>
-        <w:rPr>
-          <w:rFonts w:ascii="Calibri" w:eastAsia="Calibri" w:hAnsi="Calibri" w:cs="Calibri"/>
-          <w:color w:val="222222"/>
-          <w:sz w:val="28"/>
-          <w:szCs w:val="28"/>
-        </w:rPr>
-      </w:pPr>
-      <w:r>
-        <w:rPr>
-          <w:rFonts w:ascii="Calibri" w:eastAsia="Calibri" w:hAnsi="Calibri" w:cs="Calibri"/>
-          <w:color w:val="222222"/>
-          <w:sz w:val="28"/>
-          <w:szCs w:val="28"/>
-          <w:vertAlign w:val="superscript"/>
-        </w:rPr>
-        <w:t>1</w:t>
-      </w:r>
-      <w:r>
-        <w:rPr>
-          <w:rFonts w:ascii="Calibri" w:eastAsia="Calibri" w:hAnsi="Calibri" w:cs="Calibri"/>
-          <w:color w:val="222222"/>
-          <w:sz w:val="28"/>
-          <w:szCs w:val="28"/>
-          <w:vertAlign w:val="superscript"/>
-        </w:rPr>
-        <w:t>2</w:t>
-      </w:r>
-      <w:r>
-        <w:rPr>
-          <w:rFonts w:ascii="Calibri" w:eastAsia="Calibri" w:hAnsi="Calibri" w:cs="Calibri"/>
-          <w:color w:val="222222"/>
-          <w:sz w:val="28"/>
-          <w:szCs w:val="28"/>
-        </w:rPr>
-        <w:t xml:space="preserve">Dean J, Ghemawat S: </w:t>
-      </w:r>
-      <w:r>
-        <w:rPr>
-          <w:rFonts w:ascii="Calibri" w:eastAsia="Calibri" w:hAnsi="Calibri" w:cs="Calibri"/>
-          <w:bCs/>
-          <w:color w:val="222222"/>
-          <w:sz w:val="28"/>
-          <w:szCs w:val="28"/>
-        </w:rPr>
-        <w:t xml:space="preserve">MapReduce: A Flexible Data Processing Tool. </w:t>
-      </w:r>
-      <w:r>
-        <w:rPr>
-          <w:rFonts w:ascii="Calibri" w:eastAsia="Calibri" w:hAnsi="Calibri" w:cs="Calibri"/>
-          <w:iCs/>
-          <w:color w:val="222222"/>
-          <w:sz w:val="28"/>
-          <w:szCs w:val="28"/>
-        </w:rPr>
-        <w:t>Communications of the ACM</w:t>
-      </w:r>
-      <w:r>
-        <w:rPr>
-          <w:rFonts w:ascii="Calibri" w:eastAsia="Calibri" w:hAnsi="Calibri" w:cs="Calibri"/>
-          <w:color w:val="222222"/>
-          <w:sz w:val="28"/>
-          <w:szCs w:val="28"/>
-        </w:rPr>
-        <w:t xml:space="preserve"> 2010, </w:t>
-      </w:r>
-      <w:r>
-        <w:rPr>
-          <w:rFonts w:ascii="Calibri" w:eastAsia="Calibri" w:hAnsi="Calibri" w:cs="Calibri"/>
-          <w:bCs/>
-          <w:color w:val="222222"/>
-          <w:sz w:val="28"/>
-          <w:szCs w:val="28"/>
-        </w:rPr>
-        <w:t>53</w:t>
-      </w:r>
-      <w:r>
-        <w:rPr>
-          <w:rFonts w:ascii="Calibri" w:eastAsia="Calibri" w:hAnsi="Calibri" w:cs="Calibri"/>
-          <w:color w:val="222222"/>
-          <w:sz w:val="28"/>
-          <w:szCs w:val="28"/>
-        </w:rPr>
-        <w:t>(1)</w:t>
-      </w:r>
-      <w:r>
-        <w:rPr>
-          <w:rFonts w:ascii="Calibri" w:eastAsia="Calibri" w:hAnsi="Calibri" w:cs="Calibri"/>
-          <w:bCs/>
-          <w:color w:val="222222"/>
-          <w:sz w:val="28"/>
-          <w:szCs w:val="28"/>
-        </w:rPr>
-        <w:t>:</w:t>
-      </w:r>
-      <w:r>
-        <w:rPr>
-          <w:rFonts w:ascii="Calibri" w:eastAsia="Calibri" w:hAnsi="Calibri" w:cs="Calibri"/>
-          <w:color w:val="222222"/>
-          <w:sz w:val="28"/>
-          <w:szCs w:val="28"/>
-        </w:rPr>
-        <w:t>72-77.</w:t>
-      </w:r>
-    </w:p>
-    <w:p>
-      <w:pPr>
-        <w:pStyle w:val="Normal1"/>
-        <w:spacing w:after="200" w:line="276" w:lineRule="auto"/>
-        <w:rPr>
-          <w:rFonts w:ascii="Calibri" w:eastAsia="Calibri" w:hAnsi="Calibri" w:cs="Calibri"/>
-          <w:color w:val="222222"/>
-          <w:sz w:val="28"/>
-          <w:szCs w:val="28"/>
-        </w:rPr>
-      </w:pPr>
-      <w:r>
-        <w:rPr>
-          <w:rFonts w:ascii="Calibri" w:eastAsia="Calibri" w:hAnsi="Calibri" w:cs="Calibri"/>
-          <w:color w:val="222222"/>
-          <w:sz w:val="28"/>
-          <w:szCs w:val="28"/>
-          <w:vertAlign w:val="superscript"/>
-        </w:rPr>
-        <w:t>1</w:t>
-      </w:r>
-      <w:r>
-        <w:rPr>
-          <w:rFonts w:ascii="Calibri" w:eastAsia="Calibri" w:hAnsi="Calibri" w:cs="Calibri"/>
-          <w:color w:val="222222"/>
-          <w:sz w:val="28"/>
-          <w:szCs w:val="28"/>
-          <w:vertAlign w:val="superscript"/>
-        </w:rPr>
-        <w:t>3</w:t>
-      </w:r>
-      <w:r>
-        <w:rPr>
-          <w:rFonts w:ascii="Calibri" w:eastAsia="Calibri" w:hAnsi="Calibri" w:cs="Calibri"/>
-          <w:color w:val="222222"/>
-          <w:sz w:val="28"/>
-          <w:szCs w:val="28"/>
-        </w:rPr>
-        <w:t xml:space="preserve">Xin, Reynold S., et al. "Shark: SQL and rich analytics at scale." </w:t>
-      </w:r>
-      <w:r>
-        <w:rPr>
-          <w:rFonts w:ascii="Calibri" w:eastAsia="Calibri" w:hAnsi="Calibri" w:cs="Calibri"/>
-          <w:iCs/>
-          <w:color w:val="222222"/>
-          <w:sz w:val="28"/>
-          <w:szCs w:val="28"/>
-        </w:rPr>
-        <w:t>Proceedings of the 2013 ACM SIGMOD International Conference on Management of data</w:t>
-      </w:r>
-      <w:r>
-        <w:rPr>
-          <w:rFonts w:ascii="Calibri" w:eastAsia="Calibri" w:hAnsi="Calibri" w:cs="Calibri"/>
-          <w:color w:val="222222"/>
-          <w:sz w:val="28"/>
-          <w:szCs w:val="28"/>
-        </w:rPr>
-        <w:t>. ACM, 2013.</w:t>
-      </w:r>
-    </w:p>
-    <w:p>
-      <w:pPr>
-        <w:pStyle w:val="Normal1"/>
-        <w:spacing w:after="200" w:line="276" w:lineRule="auto"/>
-        <w:rPr>
-          <w:rFonts w:ascii="Calibri" w:eastAsia="Calibri" w:hAnsi="Calibri" w:cs="Calibri"/>
-          <w:color w:val="222222"/>
-          <w:sz w:val="28"/>
-          <w:szCs w:val="28"/>
-        </w:rPr>
-      </w:pPr>
-      <w:r>
-        <w:rPr>
-          <w:rFonts w:ascii="Calibri" w:eastAsia="Calibri" w:hAnsi="Calibri" w:cs="Calibri"/>
-          <w:color w:val="222222"/>
-          <w:sz w:val="28"/>
-          <w:szCs w:val="28"/>
-          <w:vertAlign w:val="superscript"/>
-        </w:rPr>
-        <w:t>1</w:t>
-      </w:r>
-      <w:r>
-        <w:rPr>
-          <w:rFonts w:ascii="Calibri" w:eastAsia="Calibri" w:hAnsi="Calibri" w:cs="Calibri"/>
-          <w:color w:val="222222"/>
-          <w:sz w:val="28"/>
-          <w:szCs w:val="28"/>
-          <w:vertAlign w:val="superscript"/>
-        </w:rPr>
-        <w:t>4</w:t>
-      </w:r>
-      <w:r>
-        <w:rPr>
-          <w:rFonts w:ascii="Calibri" w:eastAsia="Calibri" w:hAnsi="Calibri" w:cs="Calibri"/>
-          <w:color w:val="222222"/>
-          <w:sz w:val="28"/>
-          <w:szCs w:val="28"/>
-        </w:rPr>
-        <w:t>Matei Zaharia. Spark: In-Memory Cluster Computing for Iterative and Interactive Applications. Invited Talk at NIPS 2011 Big Learning Workshop: Algorithms, Systems, and Tools for Learning at Scale.</w:t>
-      </w:r>
-    </w:p>
-    <w:p>
-      <w:pPr>
-        <w:spacing w:line="276" w:lineRule="auto"/>
-      </w:pPr>
-    </w:p>
-    <w:p>
-      <w:pPr>
-        <w:rPr>
-          <w:rFonts w:asciiTheme="majorHAnsi" w:eastAsiaTheme="majorEastAsia" w:hAnsiTheme="majorHAnsi" w:cstheme="majorBidi"/>
-          <w:color w:val="2E74B5" w:themeColor="accent1" w:themeShade="BF"/>
-          <w:sz w:val="32"/>
-          <w:szCs w:val="32"/>
-        </w:rPr>
-      </w:pPr>
-      <w:r>
-        <w:br w:type="page"/>
-      </w:r>
-    </w:p>
-    <w:p>
-      <w:pPr>
-        <w:pStyle w:val="Heading1"/>
-        <w:spacing w:line="276" w:lineRule="auto"/>
-      </w:pPr>
-      <w:bookmarkStart w:id="17" w:name="_Toc437075116"/>
+      <w:bookmarkStart w:id="18" w:name="_Toc437084765"/>
       <w:r>
         <w:lastRenderedPageBreak/>
         <w:t>Appendix</w:t>
       </w:r>
-      <w:bookmarkEnd w:id="17"/>
+      <w:bookmarkEnd w:id="18"/>
     </w:p>
     <w:p>
       <w:pPr>
@@ -10589,11 +11230,11 @@
           <w:numId w:val="4"/>
         </w:numPr>
       </w:pPr>
-      <w:bookmarkStart w:id="18" w:name="_Toc437075117"/>
+      <w:bookmarkStart w:id="19" w:name="_Toc437084766"/>
       <w:r>
         <w:t>Class RNTN</w:t>
       </w:r>
-      <w:bookmarkEnd w:id="18"/>
+      <w:bookmarkEnd w:id="19"/>
     </w:p>
     <w:tbl>
       <w:tblPr>
@@ -11561,11 +12202,11 @@
           <w:numId w:val="4"/>
         </w:numPr>
       </w:pPr>
-      <w:bookmarkStart w:id="19" w:name="_Toc437075118"/>
+      <w:bookmarkStart w:id="20" w:name="_Toc437084767"/>
       <w:r>
         <w:t>Distrntn.py</w:t>
       </w:r>
-      <w:bookmarkEnd w:id="19"/>
+      <w:bookmarkEnd w:id="20"/>
     </w:p>
     <w:tbl>
       <w:tblPr>
@@ -11947,8 +12588,6 @@
             <w:r>
               <w:t>sgd</w:t>
             </w:r>
-            <w:bookmarkStart w:id="20" w:name="_GoBack"/>
-            <w:bookmarkEnd w:id="20"/>
             <w:r>
               <w:t>")</w:t>
             </w:r>
@@ -12112,7 +12751,13 @@
           </w:p>
           <w:p>
             <w:r>
-              <w:t xml:space="preserve">           .set("spark.python.worker.memory", "1g"))</w:t>
+              <w:t xml:space="preserve">           .set("spark.</w:t>
+            </w:r>
+            <w:r>
+              <w:t>Python</w:t>
+            </w:r>
+            <w:r>
+              <w:t>.worker.memory", "1g"))</w:t>
             </w:r>
           </w:p>
           <w:p/>
@@ -14293,7 +14938,7 @@
 </file>
 
 <file path=customXml/itemProps1.xml><?xml version="1.0" encoding="utf-8"?>
-<ds:datastoreItem xmlns:ds="http://schemas.openxmlformats.org/officeDocument/2006/customXml" ds:itemID="{71BBCE72-5732-47C9-B5B9-76DAC1C6B310}">
+<ds:datastoreItem xmlns:ds="http://schemas.openxmlformats.org/officeDocument/2006/customXml" ds:itemID="{BA628DDD-2FA5-4D8A-9F54-F90C50BE4634}">
   <ds:schemaRefs>
     <ds:schemaRef ds:uri="http://schemas.openxmlformats.org/officeDocument/2006/bibliography"/>
   </ds:schemaRefs>

</xml_diff>

<commit_message>
added context sentence before language model section
</commit_message>
<xml_diff>
--- a/docs/final_paper.docx
+++ b/docs/final_paper.docx
@@ -5,8 +5,11 @@
     <w:sdt>
       <w:sdtPr>
         <w:rPr>
+          <w:rFonts w:asciiTheme="minorHAnsi" w:eastAsiaTheme="minorHAnsi" w:hAnsiTheme="minorHAnsi" w:cstheme="minorBidi"/>
+          <w:color w:val="auto"/>
           <w:sz w:val="40"/>
           <w:szCs w:val="40"/>
+          <w:lang w:bidi="he-IL"/>
         </w:rPr>
         <w:id w:val="921148671"/>
         <w:docPartObj>
@@ -16,14 +19,11 @@
       </w:sdtPr>
       <w:sdtEndPr>
         <w:rPr>
-          <w:rFonts w:asciiTheme="minorHAnsi" w:eastAsiaTheme="minorHAnsi" w:hAnsiTheme="minorHAnsi" w:cstheme="minorBidi"/>
           <w:b/>
           <w:bCs/>
           <w:noProof/>
-          <w:color w:val="auto"/>
-          <w:sz w:val="28"/>
-          <w:szCs w:val="28"/>
-          <w:lang w:bidi="he-IL"/>
+          <w:sz w:val="28"/>
+          <w:szCs w:val="28"/>
         </w:rPr>
       </w:sdtEndPr>
       <w:sdtContent>
@@ -2594,19 +2594,11 @@
       <w:r>
         <w:rPr>
           <w:rFonts w:ascii="Calibri" w:eastAsia="Calibri" w:hAnsi="Calibri" w:cs="Calibri"/>
-          <w:b/>
-          <w:sz w:val="28"/>
-          <w:szCs w:val="28"/>
-        </w:rPr>
-        <w:t>activation function</w:t>
-      </w:r>
-      <w:r>
-        <w:rPr>
-          <w:rFonts w:ascii="Calibri" w:eastAsia="Calibri" w:hAnsi="Calibri" w:cs="Calibri"/>
-          <w:sz w:val="28"/>
-          <w:szCs w:val="28"/>
-        </w:rPr>
-        <w:t>.</w:t>
+          <w:bCs/>
+          <w:sz w:val="28"/>
+          <w:szCs w:val="28"/>
+        </w:rPr>
+        <w:t>activation function.</w:t>
       </w:r>
     </w:p>
     <w:p>
@@ -2838,6 +2830,7 @@
         <w:pStyle w:val="Normal1"/>
         <w:spacing w:line="276" w:lineRule="auto"/>
         <w:rPr>
+          <w:rFonts w:ascii="Calibri" w:eastAsia="Calibri" w:hAnsi="Calibri" w:cs="Calibri"/>
           <w:sz w:val="28"/>
           <w:szCs w:val="28"/>
         </w:rPr>
@@ -2866,6 +2859,63 @@
         </w:rPr>
         <w:t>Return to Step 1 and repeat.</w:t>
       </w:r>
+    </w:p>
+    <w:p>
+      <w:pPr>
+        <w:pStyle w:val="Normal1"/>
+        <w:spacing w:line="276" w:lineRule="auto"/>
+        <w:rPr>
+          <w:sz w:val="28"/>
+          <w:szCs w:val="28"/>
+        </w:rPr>
+      </w:pPr>
+    </w:p>
+    <w:p>
+      <w:pPr>
+        <w:pStyle w:val="Normal1"/>
+        <w:spacing w:line="276" w:lineRule="auto"/>
+        <w:rPr>
+          <w:sz w:val="28"/>
+          <w:szCs w:val="28"/>
+        </w:rPr>
+      </w:pPr>
+      <w:r>
+        <w:rPr>
+          <w:sz w:val="28"/>
+          <w:szCs w:val="28"/>
+        </w:rPr>
+        <w:t xml:space="preserve">ANN can be trained to produce word embedding. </w:t>
+      </w:r>
+      <w:r>
+        <w:rPr>
+          <w:sz w:val="28"/>
+          <w:szCs w:val="28"/>
+        </w:rPr>
+        <w:t>Word embedding is a set of language modeling and feature learning techniques in natural language processing</w:t>
+      </w:r>
+      <w:r>
+        <w:rPr>
+          <w:sz w:val="28"/>
+          <w:szCs w:val="28"/>
+        </w:rPr>
+        <w:t>. The word embedding matrix maps</w:t>
+      </w:r>
+      <w:r>
+        <w:rPr>
+          <w:sz w:val="28"/>
+          <w:szCs w:val="28"/>
+        </w:rPr>
+        <w:t xml:space="preserve"> words to vectors of real numbers.</w:t>
+      </w:r>
+      <w:r>
+        <w:rPr>
+          <w:sz w:val="28"/>
+          <w:szCs w:val="28"/>
+        </w:rPr>
+        <w:t xml:space="preserve"> </w:t>
+      </w:r>
+      <w:bookmarkStart w:id="4" w:name="_GoBack"/>
+      <w:bookmarkEnd w:id="4"/>
     </w:p>
     <w:p>
       <w:pPr>
@@ -2897,7 +2947,7 @@
           <w:szCs w:val="28"/>
         </w:rPr>
       </w:pPr>
-      <w:bookmarkStart w:id="4" w:name="_Toc437096313"/>
+      <w:bookmarkStart w:id="5" w:name="_Toc437096313"/>
       <w:r>
         <w:rPr>
           <w:rFonts w:eastAsia="Calibri"/>
@@ -2906,7 +2956,7 @@
         </w:rPr>
         <w:t>Language model and Word-Vector representation</w:t>
       </w:r>
-      <w:bookmarkEnd w:id="4"/>
+      <w:bookmarkEnd w:id="5"/>
     </w:p>
     <w:p>
       <w:pPr>
@@ -3473,7 +3523,7 @@
           <w:szCs w:val="28"/>
         </w:rPr>
       </w:pPr>
-      <w:bookmarkStart w:id="5" w:name="_Toc437096314"/>
+      <w:bookmarkStart w:id="6" w:name="_Toc437096314"/>
       <w:r>
         <w:rPr>
           <w:rFonts w:eastAsia="Calibri"/>
@@ -3482,7 +3532,7 @@
         </w:rPr>
         <w:t>SoftMax classifier</w:t>
       </w:r>
-      <w:bookmarkEnd w:id="5"/>
+      <w:bookmarkEnd w:id="6"/>
     </w:p>
     <w:p>
       <w:pPr>
@@ -4835,7 +4885,7 @@
           <w:szCs w:val="28"/>
         </w:rPr>
       </w:pPr>
-      <w:bookmarkStart w:id="6" w:name="_Toc437096315"/>
+      <w:bookmarkStart w:id="7" w:name="_Toc437096315"/>
       <w:r>
         <w:rPr>
           <w:rFonts w:eastAsia="Calibri"/>
@@ -4844,7 +4894,7 @@
         </w:rPr>
         <w:t>MV-RNN</w:t>
       </w:r>
-      <w:bookmarkEnd w:id="6"/>
+      <w:bookmarkEnd w:id="7"/>
     </w:p>
     <w:p>
       <w:pPr>
@@ -5136,14 +5186,14 @@
           <w:rFonts w:eastAsia="Calibri"/>
         </w:rPr>
       </w:pPr>
-      <w:bookmarkStart w:id="7" w:name="_Toc437096316"/>
+      <w:bookmarkStart w:id="8" w:name="_Toc437096316"/>
       <w:r>
         <w:rPr>
           <w:rFonts w:eastAsia="Calibri"/>
         </w:rPr>
         <w:t>RNTN</w:t>
       </w:r>
-      <w:bookmarkEnd w:id="7"/>
+      <w:bookmarkEnd w:id="8"/>
     </w:p>
     <w:p>
       <w:pPr>
@@ -5444,7 +5494,7 @@
                     </a:ln>
                     <a:extLst>
                       <a:ext uri="{53640926-AAD7-44d8-BBD7-CCE9431645EC}">
-                        <a14:shadowObscured xmlns:a14="http://schemas.microsoft.com/office/drawing/2010/main" xmlns:w="http://schemas.openxmlformats.org/wordprocessingml/2006/main" xmlns:w10="urn:schemas-microsoft-com:office:word" xmlns:v="urn:schemas-microsoft-com:vml" xmlns:o="urn:schemas-microsoft-com:office:office" xmlns:mv="urn:schemas-microsoft-com:mac:vml" xmlns:mo="http://schemas.microsoft.com/office/mac/office/2008/main" xmlns=""/>
+                        <a14:shadowObscured xmlns="" xmlns:mo="http://schemas.microsoft.com/office/mac/office/2008/main" xmlns:mv="urn:schemas-microsoft-com:mac:vml" xmlns:o="urn:schemas-microsoft-com:office:office" xmlns:v="urn:schemas-microsoft-com:vml" xmlns:w10="urn:schemas-microsoft-com:office:word" xmlns:w="http://schemas.openxmlformats.org/wordprocessingml/2006/main" xmlns:a14="http://schemas.microsoft.com/office/drawing/2010/main"/>
                       </a:ext>
                     </a:extLst>
                   </pic:spPr>
@@ -5540,10 +5590,10 @@
             <v:path o:extrusionok="f" gradientshapeok="t" o:connecttype="rect"/>
             <o:lock v:ext="edit" aspectratio="t"/>
           </v:shapetype>
-          <v:shape id="_x0000_i1025" type="#_x0000_t75" style="width:45.75pt;height:16.5pt" o:ole="">
+          <v:shape id="_x0000_i1025" type="#_x0000_t75" style="width:46.1pt;height:16.2pt" o:ole="">
             <v:imagedata r:id="rId17" o:title=""/>
           </v:shape>
-          <o:OLEObject Type="Embed" ProgID="Equation.3" ShapeID="_x0000_i1025" DrawAspect="Content" ObjectID="_1510839460" r:id="rId18"/>
+          <o:OLEObject Type="Embed" ProgID="Equation.3" ShapeID="_x0000_i1025" DrawAspect="Content" ObjectID="_1511548314" r:id="rId18"/>
         </w:object>
       </w:r>
       <w:r>
@@ -5588,10 +5638,10 @@
           <w:szCs w:val="28"/>
         </w:rPr>
         <w:object w:dxaOrig="760" w:dyaOrig="320">
-          <v:shape id="_x0000_i1026" type="#_x0000_t75" style="width:38.25pt;height:16.5pt" o:ole="">
+          <v:shape id="_x0000_i1026" type="#_x0000_t75" style="width:38pt;height:16.2pt" o:ole="">
             <v:imagedata r:id="rId19" o:title=""/>
           </v:shape>
-          <o:OLEObject Type="Embed" ProgID="Equation.3" ShapeID="_x0000_i1026" DrawAspect="Content" ObjectID="_1510839461" r:id="rId20"/>
+          <o:OLEObject Type="Embed" ProgID="Equation.3" ShapeID="_x0000_i1026" DrawAspect="Content" ObjectID="_1511548315" r:id="rId20"/>
         </w:object>
       </w:r>
       <w:r>
@@ -5628,10 +5678,10 @@
           <w:szCs w:val="28"/>
         </w:rPr>
         <w:object w:dxaOrig="1100" w:dyaOrig="320">
-          <v:shape id="_x0000_i1027" type="#_x0000_t75" style="width:63.75pt;height:18.75pt" o:ole="">
+          <v:shape id="_x0000_i1027" type="#_x0000_t75" style="width:63.9pt;height:18.6pt" o:ole="">
             <v:imagedata r:id="rId21" o:title=""/>
           </v:shape>
-          <o:OLEObject Type="Embed" ProgID="Equation.3" ShapeID="_x0000_i1027" DrawAspect="Content" ObjectID="_1510839462" r:id="rId22"/>
+          <o:OLEObject Type="Embed" ProgID="Equation.3" ShapeID="_x0000_i1027" DrawAspect="Content" ObjectID="_1511548316" r:id="rId22"/>
         </w:object>
       </w:r>
       <w:r>
@@ -5708,7 +5758,7 @@
                     </a:ln>
                     <a:extLst>
                       <a:ext uri="{53640926-AAD7-44d8-BBD7-CCE9431645EC}">
-                        <a14:shadowObscured xmlns:a14="http://schemas.microsoft.com/office/drawing/2010/main" xmlns:w="http://schemas.openxmlformats.org/wordprocessingml/2006/main" xmlns:w10="urn:schemas-microsoft-com:office:word" xmlns:v="urn:schemas-microsoft-com:vml" xmlns:o="urn:schemas-microsoft-com:office:office" xmlns:mv="urn:schemas-microsoft-com:mac:vml" xmlns:mo="http://schemas.microsoft.com/office/mac/office/2008/main" xmlns=""/>
+                        <a14:shadowObscured xmlns="" xmlns:mo="http://schemas.microsoft.com/office/mac/office/2008/main" xmlns:mv="urn:schemas-microsoft-com:mac:vml" xmlns:o="urn:schemas-microsoft-com:office:office" xmlns:v="urn:schemas-microsoft-com:vml" xmlns:w10="urn:schemas-microsoft-com:office:word" xmlns:w="http://schemas.openxmlformats.org/wordprocessingml/2006/main" xmlns:a14="http://schemas.microsoft.com/office/drawing/2010/main"/>
                       </a:ext>
                     </a:extLst>
                   </pic:spPr>
@@ -6449,24 +6499,14 @@
       <w:r>
         <w:t xml:space="preserve">Figure </w:t>
       </w:r>
-      <w:r>
-        <w:fldChar w:fldCharType="begin"/>
-      </w:r>
-      <w:r>
-        <w:instrText xml:space="preserve"> SEQ Figure \* ARABIC </w:instrText>
-      </w:r>
-      <w:r>
-        <w:fldChar w:fldCharType="separate"/>
-      </w:r>
-      <w:r>
-        <w:rPr>
-          <w:noProof/>
-        </w:rPr>
-        <w:t>1</w:t>
-      </w:r>
-      <w:r>
-        <w:fldChar w:fldCharType="end"/>
-      </w:r>
+      <w:fldSimple w:instr=" SEQ Figure \* ARABIC ">
+        <w:r>
+          <w:rPr>
+            <w:noProof/>
+          </w:rPr>
+          <w:t>1</w:t>
+        </w:r>
+      </w:fldSimple>
     </w:p>
     <w:p>
       <w:pPr>
@@ -7141,24 +7181,14 @@
       <w:r>
         <w:t xml:space="preserve">Figure </w:t>
       </w:r>
-      <w:r>
-        <w:fldChar w:fldCharType="begin"/>
-      </w:r>
-      <w:r>
-        <w:instrText xml:space="preserve"> SEQ Figure \* ARABIC </w:instrText>
-      </w:r>
-      <w:r>
-        <w:fldChar w:fldCharType="separate"/>
-      </w:r>
-      <w:r>
-        <w:rPr>
-          <w:noProof/>
-        </w:rPr>
-        <w:t>2</w:t>
-      </w:r>
-      <w:r>
-        <w:fldChar w:fldCharType="end"/>
-      </w:r>
+      <w:fldSimple w:instr=" SEQ Figure \* ARABIC ">
+        <w:r>
+          <w:rPr>
+            <w:noProof/>
+          </w:rPr>
+          <w:t>2</w:t>
+        </w:r>
+      </w:fldSimple>
     </w:p>
     <w:p>
       <w:pPr>
@@ -7460,6 +7490,9 @@
         </w:rPr>
       </w:pPr>
       <w:r>
+        <w:rPr>
+          <w:noProof/>
+        </w:rPr>
         <w:drawing>
           <wp:inline distT="0" distB="0" distL="0" distR="0" wp14:anchorId="3813E271" wp14:editId="6DE2DB65">
             <wp:extent cx="2990850" cy="714375"/>
@@ -7678,12 +7711,13 @@
       <w:r>
         <w:rPr>
           <w:noProof/>
+          <w:lang w:bidi="he-IL"/>
         </w:rPr>
         <w:lastRenderedPageBreak/>
         <w:drawing>
           <wp:inline distT="0" distB="0" distL="0" distR="0" wp14:anchorId="25003585" wp14:editId="1411F9B9">
-            <wp:extent cx="3533775" cy="619125"/>
-            <wp:effectExtent l="0" t="0" r="9525" b="9525"/>
+            <wp:extent cx="3277457" cy="574218"/>
+            <wp:effectExtent l="0" t="0" r="0" b="0"/>
             <wp:docPr id="23" name="Picture 23"/>
             <wp:cNvGraphicFramePr>
               <a:graphicFrameLocks xmlns:a="http://schemas.openxmlformats.org/drawingml/2006/main" noChangeAspect="1"/>
@@ -7704,7 +7738,7 @@
                   <pic:spPr>
                     <a:xfrm>
                       <a:off x="0" y="0"/>
-                      <a:ext cx="3533775" cy="619125"/>
+                      <a:ext cx="3320592" cy="581775"/>
                     </a:xfrm>
                     <a:prstGeom prst="rect">
                       <a:avLst/>
@@ -7755,7 +7789,7 @@
           <w:szCs w:val="28"/>
         </w:rPr>
       </w:pPr>
-      <w:bookmarkStart w:id="8" w:name="_Toc437096317"/>
+      <w:bookmarkStart w:id="9" w:name="_Toc437096317"/>
       <w:r>
         <w:rPr>
           <w:rFonts w:eastAsia="Calibri"/>
@@ -7764,7 +7798,7 @@
         </w:rPr>
         <w:t>Apache Spark</w:t>
       </w:r>
-      <w:bookmarkEnd w:id="8"/>
+      <w:bookmarkEnd w:id="9"/>
     </w:p>
     <w:p>
       <w:pPr>
@@ -7924,7 +7958,7 @@
           <w:szCs w:val="28"/>
         </w:rPr>
       </w:pPr>
-      <w:bookmarkStart w:id="9" w:name="_Toc437096318"/>
+      <w:bookmarkStart w:id="10" w:name="_Toc437096318"/>
       <w:r>
         <w:rPr>
           <w:sz w:val="28"/>
@@ -7953,7 +7987,7 @@
         </w:rPr>
         <w:t>DeepDist</w:t>
       </w:r>
-      <w:bookmarkEnd w:id="9"/>
+      <w:bookmarkEnd w:id="10"/>
     </w:p>
     <w:p>
       <w:pPr>
@@ -8205,7 +8239,14 @@
           <w:sz w:val="28"/>
           <w:szCs w:val="28"/>
         </w:rPr>
-        <w:t xml:space="preserve">:  </w:t>
+        <w:t xml:space="preserve"> and</w:t>
+      </w:r>
+      <w:r>
+        <w:rPr>
+          <w:sz w:val="28"/>
+          <w:szCs w:val="28"/>
+        </w:rPr>
+        <w:t xml:space="preserve"> </w:t>
       </w:r>
       <w:r>
         <w:rPr>
@@ -8782,7 +8823,6 @@
         </w:rPr>
         <w:t xml:space="preserve">turning the data into a distributed </w:t>
       </w:r>
-      <w:proofErr w:type="spellStart"/>
       <w:r>
         <w:rPr>
           <w:sz w:val="28"/>
@@ -8790,7 +8830,6 @@
         </w:rPr>
         <w:t>processable</w:t>
       </w:r>
-      <w:proofErr w:type="spellEnd"/>
       <w:r>
         <w:rPr>
           <w:sz w:val="28"/>
@@ -9107,25 +9146,25 @@
         <w:pStyle w:val="Heading1"/>
         <w:spacing w:line="276" w:lineRule="auto"/>
       </w:pPr>
-      <w:bookmarkStart w:id="10" w:name="_Toc437096319"/>
+      <w:bookmarkStart w:id="11" w:name="_Toc437096319"/>
       <w:r>
         <w:lastRenderedPageBreak/>
         <w:t>Distributed RNTN</w:t>
-      </w:r>
-      <w:bookmarkEnd w:id="10"/>
-    </w:p>
-    <w:p>
-      <w:pPr>
-        <w:pStyle w:val="Heading2"/>
-      </w:pPr>
-      <w:bookmarkStart w:id="11" w:name="_Toc437096320"/>
-      <w:r>
-        <w:t>RNTN implementation</w:t>
       </w:r>
       <w:bookmarkEnd w:id="11"/>
     </w:p>
     <w:p>
       <w:pPr>
+        <w:pStyle w:val="Heading2"/>
+      </w:pPr>
+      <w:bookmarkStart w:id="12" w:name="_Toc437096320"/>
+      <w:r>
+        <w:t>RNTN implementation</w:t>
+      </w:r>
+      <w:bookmarkEnd w:id="12"/>
+    </w:p>
+    <w:p>
+      <w:pPr>
         <w:spacing w:line="276" w:lineRule="auto"/>
         <w:rPr>
           <w:sz w:val="28"/>
@@ -9895,7 +9934,7 @@
       <w:pPr>
         <w:pStyle w:val="Heading2"/>
       </w:pPr>
-      <w:bookmarkStart w:id="12" w:name="_Toc437096321"/>
+      <w:bookmarkStart w:id="13" w:name="_Toc437096321"/>
       <w:r>
         <w:lastRenderedPageBreak/>
         <w:t xml:space="preserve">Distributing RNTN using </w:t>
@@ -9906,7 +9945,7 @@
       <w:r>
         <w:t xml:space="preserve"> and Spark</w:t>
       </w:r>
-      <w:bookmarkEnd w:id="12"/>
+      <w:bookmarkEnd w:id="13"/>
     </w:p>
     <w:p>
       <w:pPr>
@@ -10681,24 +10720,14 @@
                             <w:r>
                               <w:t xml:space="preserve">Figure </w:t>
                             </w:r>
-                            <w:r>
-                              <w:fldChar w:fldCharType="begin"/>
-                            </w:r>
-                            <w:r>
-                              <w:instrText xml:space="preserve"> SEQ Figure \* ARABIC </w:instrText>
-                            </w:r>
-                            <w:r>
-                              <w:fldChar w:fldCharType="separate"/>
-                            </w:r>
-                            <w:r>
-                              <w:rPr>
-                                <w:noProof/>
-                              </w:rPr>
-                              <w:t>3</w:t>
-                            </w:r>
-                            <w:r>
-                              <w:fldChar w:fldCharType="end"/>
-                            </w:r>
+                            <w:fldSimple w:instr=" SEQ Figure \* ARABIC ">
+                              <w:r>
+                                <w:rPr>
+                                  <w:noProof/>
+                                </w:rPr>
+                                <w:t>3</w:t>
+                              </w:r>
+                            </w:fldSimple>
                           </w:p>
                           <w:p>
                             <w:pPr>
@@ -10757,24 +10786,14 @@
                       <w:r>
                         <w:t xml:space="preserve">Figure </w:t>
                       </w:r>
-                      <w:r>
-                        <w:fldChar w:fldCharType="begin"/>
-                      </w:r>
-                      <w:r>
-                        <w:instrText xml:space="preserve"> SEQ Figure \* ARABIC </w:instrText>
-                      </w:r>
-                      <w:r>
-                        <w:fldChar w:fldCharType="separate"/>
-                      </w:r>
-                      <w:r>
-                        <w:rPr>
-                          <w:noProof/>
-                        </w:rPr>
-                        <w:t>3</w:t>
-                      </w:r>
-                      <w:r>
-                        <w:fldChar w:fldCharType="end"/>
-                      </w:r>
+                      <w:fldSimple w:instr=" SEQ Figure \* ARABIC ">
+                        <w:r>
+                          <w:rPr>
+                            <w:noProof/>
+                          </w:rPr>
+                          <w:t>3</w:t>
+                        </w:r>
+                      </w:fldSimple>
                     </w:p>
                     <w:p>
                       <w:pPr>
@@ -11039,11 +11058,11 @@
       <w:pPr>
         <w:pStyle w:val="Heading2"/>
       </w:pPr>
-      <w:bookmarkStart w:id="13" w:name="_Toc437096322"/>
+      <w:bookmarkStart w:id="14" w:name="_Toc437096322"/>
       <w:r>
         <w:t>Data</w:t>
       </w:r>
-      <w:bookmarkEnd w:id="13"/>
+      <w:bookmarkEnd w:id="14"/>
     </w:p>
     <w:p>
       <w:pPr>
@@ -11315,14 +11334,14 @@
       <w:pPr>
         <w:pStyle w:val="Heading2"/>
       </w:pPr>
-      <w:bookmarkStart w:id="14" w:name="_Toc437096323"/>
+      <w:bookmarkStart w:id="15" w:name="_Toc437096323"/>
       <w:r>
         <w:t xml:space="preserve">Experiment and </w:t>
       </w:r>
       <w:r>
         <w:t>Results</w:t>
       </w:r>
-      <w:bookmarkEnd w:id="14"/>
+      <w:bookmarkEnd w:id="15"/>
     </w:p>
     <w:p>
       <w:pPr>
@@ -12176,24 +12195,14 @@
       <w:r>
         <w:t xml:space="preserve">Table </w:t>
       </w:r>
-      <w:r>
-        <w:fldChar w:fldCharType="begin"/>
-      </w:r>
-      <w:r>
-        <w:instrText xml:space="preserve"> SEQ Table \* ARABIC </w:instrText>
-      </w:r>
-      <w:r>
-        <w:fldChar w:fldCharType="separate"/>
-      </w:r>
-      <w:r>
-        <w:rPr>
-          <w:noProof/>
-        </w:rPr>
-        <w:t>1</w:t>
-      </w:r>
-      <w:r>
-        <w:fldChar w:fldCharType="end"/>
-      </w:r>
+      <w:fldSimple w:instr=" SEQ Table \* ARABIC ">
+        <w:r>
+          <w:rPr>
+            <w:noProof/>
+          </w:rPr>
+          <w:t>1</w:t>
+        </w:r>
+      </w:fldSimple>
     </w:p>
     <w:p>
       <w:pPr>
@@ -12207,12 +12216,12 @@
       <w:pPr>
         <w:pStyle w:val="Heading2"/>
       </w:pPr>
-      <w:bookmarkStart w:id="15" w:name="_Toc437096324"/>
+      <w:bookmarkStart w:id="16" w:name="_Toc437096324"/>
       <w:r>
         <w:lastRenderedPageBreak/>
         <w:t>Discussion</w:t>
       </w:r>
-      <w:bookmarkEnd w:id="15"/>
+      <w:bookmarkEnd w:id="16"/>
     </w:p>
     <w:p>
       <w:pPr>
@@ -12377,8 +12386,6 @@
         </w:rPr>
         <w:t xml:space="preserve">ecause the model replicas are </w:t>
       </w:r>
-      <w:bookmarkStart w:id="16" w:name="_GoBack"/>
-      <w:bookmarkEnd w:id="16"/>
       <w:r>
         <w:rPr>
           <w:sz w:val="28"/>
@@ -20287,6 +20294,13 @@
           <w:szCs w:val="28"/>
         </w:rPr>
         <w:t xml:space="preserve">The full </w:t>
+      </w:r>
+      <w:r>
+        <w:rPr>
+          <w:sz w:val="28"/>
+          <w:szCs w:val="28"/>
+        </w:rPr>
+        <w:t xml:space="preserve">project </w:t>
       </w:r>
       <w:r>
         <w:rPr>
@@ -20399,7 +20413,7 @@
           <w:rPr>
             <w:noProof/>
           </w:rPr>
-          <w:t>27</w:t>
+          <w:t>20</w:t>
         </w:r>
         <w:r>
           <w:rPr>
@@ -21970,7 +21984,7 @@
 </file>
 
 <file path=customXml/itemProps1.xml><?xml version="1.0" encoding="utf-8"?>
-<ds:datastoreItem xmlns:ds="http://schemas.openxmlformats.org/officeDocument/2006/customXml" ds:itemID="{AB45A324-6D10-436E-9BE7-410522DEE2DB}">
+<ds:datastoreItem xmlns:ds="http://schemas.openxmlformats.org/officeDocument/2006/customXml" ds:itemID="{FF67BBFF-1A40-4A4F-B9CD-8572CB8A3986}">
   <ds:schemaRefs>
     <ds:schemaRef ds:uri="http://schemas.openxmlformats.org/officeDocument/2006/bibliography"/>
   </ds:schemaRefs>

</xml_diff>

<commit_message>
in softmax moved explanation regarding k
</commit_message>
<xml_diff>
--- a/docs/final_paper.docx
+++ b/docs/final_paper.docx
@@ -2914,8 +2914,6 @@
         </w:rPr>
         <w:t xml:space="preserve"> </w:t>
       </w:r>
-      <w:bookmarkStart w:id="4" w:name="_GoBack"/>
-      <w:bookmarkEnd w:id="4"/>
     </w:p>
     <w:p>
       <w:pPr>
@@ -2947,7 +2945,7 @@
           <w:szCs w:val="28"/>
         </w:rPr>
       </w:pPr>
-      <w:bookmarkStart w:id="5" w:name="_Toc437096313"/>
+      <w:bookmarkStart w:id="4" w:name="_Toc437096313"/>
       <w:r>
         <w:rPr>
           <w:rFonts w:eastAsia="Calibri"/>
@@ -2956,7 +2954,7 @@
         </w:rPr>
         <w:t>Language model and Word-Vector representation</w:t>
       </w:r>
-      <w:bookmarkEnd w:id="5"/>
+      <w:bookmarkEnd w:id="4"/>
     </w:p>
     <w:p>
       <w:pPr>
@@ -3523,7 +3521,7 @@
           <w:szCs w:val="28"/>
         </w:rPr>
       </w:pPr>
-      <w:bookmarkStart w:id="6" w:name="_Toc437096314"/>
+      <w:bookmarkStart w:id="5" w:name="_Toc437096314"/>
       <w:r>
         <w:rPr>
           <w:rFonts w:eastAsia="Calibri"/>
@@ -3532,7 +3530,7 @@
         </w:rPr>
         <w:t>SoftMax classifier</w:t>
       </w:r>
-      <w:bookmarkEnd w:id="6"/>
+      <w:bookmarkEnd w:id="5"/>
     </w:p>
     <w:p>
       <w:pPr>
@@ -3764,24 +3762,7 @@
           <w:sz w:val="28"/>
           <w:szCs w:val="28"/>
         </w:rPr>
-        <w:t xml:space="preserve"> is the document label, and</w:t>
-      </w:r>
-      <w:r>
-        <w:rPr>
-          <w:rFonts w:ascii="Calibri" w:eastAsia="Calibri" w:hAnsi="Calibri" w:cs="Calibri"/>
-          <w:i/>
-          <w:sz w:val="28"/>
-          <w:szCs w:val="28"/>
-        </w:rPr>
-        <w:t xml:space="preserve"> k</w:t>
-      </w:r>
-      <w:r>
-        <w:rPr>
-          <w:rFonts w:ascii="Calibri" w:eastAsia="Calibri" w:hAnsi="Calibri" w:cs="Calibri"/>
-          <w:sz w:val="28"/>
-          <w:szCs w:val="28"/>
-        </w:rPr>
-        <w:t xml:space="preserve"> be the number of all possible classes.</w:t>
+        <w:t xml:space="preserve"> is the document label. </w:t>
       </w:r>
     </w:p>
     <w:p>
@@ -3895,7 +3876,43 @@
           <w:sz w:val="28"/>
           <w:szCs w:val="28"/>
         </w:rPr>
-        <w:t>In SoftMax Regression the probability given a document x to be classified as y is equal to:</w:t>
+        <w:t xml:space="preserve">In SoftMax Regression the probability given a document </w:t>
+      </w:r>
+      <w:r>
+        <w:rPr>
+          <w:rFonts w:ascii="Calibri" w:eastAsia="Calibri" w:hAnsi="Calibri" w:cs="Calibri"/>
+          <w:i/>
+          <w:iCs/>
+          <w:sz w:val="28"/>
+          <w:szCs w:val="28"/>
+        </w:rPr>
+        <w:t>x</w:t>
+      </w:r>
+      <w:r>
+        <w:rPr>
+          <w:rFonts w:ascii="Calibri" w:eastAsia="Calibri" w:hAnsi="Calibri" w:cs="Calibri"/>
+          <w:sz w:val="28"/>
+          <w:szCs w:val="28"/>
+        </w:rPr>
+        <w:t xml:space="preserve"> to be classified as </w:t>
+      </w:r>
+      <w:r>
+        <w:rPr>
+          <w:rFonts w:ascii="Calibri" w:eastAsia="Calibri" w:hAnsi="Calibri" w:cs="Calibri"/>
+          <w:i/>
+          <w:iCs/>
+          <w:sz w:val="28"/>
+          <w:szCs w:val="28"/>
+        </w:rPr>
+        <w:t>y</w:t>
+      </w:r>
+      <w:r>
+        <w:rPr>
+          <w:rFonts w:ascii="Calibri" w:eastAsia="Calibri" w:hAnsi="Calibri" w:cs="Calibri"/>
+          <w:sz w:val="28"/>
+          <w:szCs w:val="28"/>
+        </w:rPr>
+        <w:t xml:space="preserve"> is equal to:</w:t>
       </w:r>
     </w:p>
     <w:p>
@@ -4032,7 +4049,25 @@
           <w:sz w:val="28"/>
           <w:szCs w:val="28"/>
         </w:rPr>
-        <w:t xml:space="preserve"> category for each of the n words</w:t>
+        <w:t xml:space="preserve"> category for each of the </w:t>
+      </w:r>
+      <w:r>
+        <w:rPr>
+          <w:rFonts w:ascii="Calibri" w:eastAsia="Calibri" w:hAnsi="Calibri" w:cs="Calibri"/>
+          <w:i/>
+          <w:iCs/>
+          <w:sz w:val="28"/>
+          <w:szCs w:val="28"/>
+        </w:rPr>
+        <w:t>n</w:t>
+      </w:r>
+      <w:r>
+        <w:rPr>
+          <w:rFonts w:ascii="Calibri" w:eastAsia="Calibri" w:hAnsi="Calibri" w:cs="Calibri"/>
+          <w:sz w:val="28"/>
+          <w:szCs w:val="28"/>
+        </w:rPr>
+        <w:t xml:space="preserve"> words</w:t>
       </w:r>
     </w:p>
     <w:p>
@@ -4145,7 +4180,6 @@
           <w:szCs w:val="28"/>
         </w:rPr>
       </w:pPr>
-      <w:proofErr w:type="gramStart"/>
       <w:r>
         <w:rPr>
           <w:rFonts w:ascii="Calibri" w:eastAsia="Calibri" w:hAnsi="Calibri" w:cs="Calibri"/>
@@ -4165,7 +4199,6 @@
         <w:t>(</w:t>
       </w:r>
       <w:proofErr w:type="spellStart"/>
-      <w:proofErr w:type="gramEnd"/>
       <w:r>
         <w:rPr>
           <w:rFonts w:ascii="Calibri" w:eastAsia="Calibri" w:hAnsi="Calibri" w:cs="Calibri"/>
@@ -4273,6 +4306,73 @@
             </a:graphic>
           </wp:inline>
         </w:drawing>
+      </w:r>
+      <w:r>
+        <w:rPr>
+          <w:rFonts w:ascii="Calibri" w:eastAsia="Calibri" w:hAnsi="Calibri" w:cs="Calibri"/>
+          <w:sz w:val="28"/>
+          <w:szCs w:val="28"/>
+        </w:rPr>
+        <w:t xml:space="preserve"> (</w:t>
+      </w:r>
+      <w:r>
+        <w:rPr>
+          <w:rFonts w:ascii="Calibri" w:eastAsia="Calibri" w:hAnsi="Calibri" w:cs="Calibri"/>
+          <w:i/>
+          <w:sz w:val="28"/>
+          <w:szCs w:val="28"/>
+        </w:rPr>
+        <w:t>k</w:t>
+      </w:r>
+      <w:r>
+        <w:rPr>
+          <w:rFonts w:ascii="Calibri" w:eastAsia="Calibri" w:hAnsi="Calibri" w:cs="Calibri"/>
+          <w:sz w:val="28"/>
+          <w:szCs w:val="28"/>
+        </w:rPr>
+        <w:t xml:space="preserve"> </w:t>
+      </w:r>
+      <w:r>
+        <w:rPr>
+          <w:rFonts w:ascii="Calibri" w:eastAsia="Calibri" w:hAnsi="Calibri" w:cs="Calibri"/>
+          <w:sz w:val="28"/>
+          <w:szCs w:val="28"/>
+        </w:rPr>
+        <w:t>is</w:t>
+      </w:r>
+      <w:r>
+        <w:rPr>
+          <w:rFonts w:ascii="Calibri" w:eastAsia="Calibri" w:hAnsi="Calibri" w:cs="Calibri"/>
+          <w:sz w:val="28"/>
+          <w:szCs w:val="28"/>
+        </w:rPr>
+        <w:t xml:space="preserve"> the number of </w:t>
+      </w:r>
+      <w:bookmarkStart w:id="6" w:name="_GoBack"/>
+      <w:bookmarkEnd w:id="6"/>
+      <w:r>
+        <w:rPr>
+          <w:rFonts w:ascii="Calibri" w:eastAsia="Calibri" w:hAnsi="Calibri" w:cs="Calibri"/>
+          <w:sz w:val="28"/>
+          <w:szCs w:val="28"/>
+        </w:rPr>
+        <w:t>classes</w:t>
+      </w:r>
+      <w:r>
+        <w:rPr>
+          <w:rFonts w:ascii="Calibri" w:eastAsia="Calibri" w:hAnsi="Calibri" w:cs="Calibri"/>
+          <w:sz w:val="28"/>
+          <w:szCs w:val="28"/>
+        </w:rPr>
+        <w:t>)</w:t>
+      </w:r>
+      <w:r>
+        <w:rPr>
+          <w:rFonts w:ascii="Calibri" w:eastAsia="Calibri" w:hAnsi="Calibri" w:cs="Calibri"/>
+          <w:sz w:val="28"/>
+          <w:szCs w:val="28"/>
+        </w:rPr>
+        <w:t>.</w:t>
       </w:r>
     </w:p>
     <w:p>
@@ -5590,10 +5690,10 @@
             <v:path o:extrusionok="f" gradientshapeok="t" o:connecttype="rect"/>
             <o:lock v:ext="edit" aspectratio="t"/>
           </v:shapetype>
-          <v:shape id="_x0000_i1025" type="#_x0000_t75" style="width:46.1pt;height:16.2pt" o:ole="">
+          <v:shape id="_x0000_i1025" type="#_x0000_t75" style="width:45.75pt;height:16.5pt" o:ole="">
             <v:imagedata r:id="rId17" o:title=""/>
           </v:shape>
-          <o:OLEObject Type="Embed" ProgID="Equation.3" ShapeID="_x0000_i1025" DrawAspect="Content" ObjectID="_1511548314" r:id="rId18"/>
+          <o:OLEObject Type="Embed" ProgID="Equation.3" ShapeID="_x0000_i1025" DrawAspect="Content" ObjectID="_1511549572" r:id="rId18"/>
         </w:object>
       </w:r>
       <w:r>
@@ -5638,10 +5738,10 @@
           <w:szCs w:val="28"/>
         </w:rPr>
         <w:object w:dxaOrig="760" w:dyaOrig="320">
-          <v:shape id="_x0000_i1026" type="#_x0000_t75" style="width:38pt;height:16.2pt" o:ole="">
+          <v:shape id="_x0000_i1026" type="#_x0000_t75" style="width:38.25pt;height:16.5pt" o:ole="">
             <v:imagedata r:id="rId19" o:title=""/>
           </v:shape>
-          <o:OLEObject Type="Embed" ProgID="Equation.3" ShapeID="_x0000_i1026" DrawAspect="Content" ObjectID="_1511548315" r:id="rId20"/>
+          <o:OLEObject Type="Embed" ProgID="Equation.3" ShapeID="_x0000_i1026" DrawAspect="Content" ObjectID="_1511549573" r:id="rId20"/>
         </w:object>
       </w:r>
       <w:r>
@@ -5678,10 +5778,10 @@
           <w:szCs w:val="28"/>
         </w:rPr>
         <w:object w:dxaOrig="1100" w:dyaOrig="320">
-          <v:shape id="_x0000_i1027" type="#_x0000_t75" style="width:63.9pt;height:18.6pt" o:ole="">
+          <v:shape id="_x0000_i1027" type="#_x0000_t75" style="width:63.75pt;height:18.75pt" o:ole="">
             <v:imagedata r:id="rId21" o:title=""/>
           </v:shape>
-          <o:OLEObject Type="Embed" ProgID="Equation.3" ShapeID="_x0000_i1027" DrawAspect="Content" ObjectID="_1511548316" r:id="rId22"/>
+          <o:OLEObject Type="Embed" ProgID="Equation.3" ShapeID="_x0000_i1027" DrawAspect="Content" ObjectID="_1511549574" r:id="rId22"/>
         </w:object>
       </w:r>
       <w:r>
@@ -20413,7 +20513,7 @@
           <w:rPr>
             <w:noProof/>
           </w:rPr>
-          <w:t>20</w:t>
+          <w:t>21</w:t>
         </w:r>
         <w:r>
           <w:rPr>
@@ -21984,7 +22084,7 @@
 </file>
 
 <file path=customXml/itemProps1.xml><?xml version="1.0" encoding="utf-8"?>
-<ds:datastoreItem xmlns:ds="http://schemas.openxmlformats.org/officeDocument/2006/customXml" ds:itemID="{FF67BBFF-1A40-4A4F-B9CD-8572CB8A3986}">
+<ds:datastoreItem xmlns:ds="http://schemas.openxmlformats.org/officeDocument/2006/customXml" ds:itemID="{01E4FCD7-15D1-4112-843E-A1DF2E7BD0F2}">
   <ds:schemaRefs>
     <ds:schemaRef ds:uri="http://schemas.openxmlformats.org/officeDocument/2006/bibliography"/>
   </ds:schemaRefs>

</xml_diff>

<commit_message>
explained what a training sample is in softmax
</commit_message>
<xml_diff>
--- a/docs/final_paper.docx
+++ b/docs/final_paper.docx
@@ -3863,6 +3863,7 @@
         </w:rPr>
         <w:t>6</w:t>
       </w:r>
+      <w:proofErr w:type="gramStart"/>
       <w:r>
         <w:rPr>
           <w:rFonts w:ascii="Calibri" w:eastAsia="Calibri" w:hAnsi="Calibri" w:cs="Calibri"/>
@@ -3881,6 +3882,7 @@
         </w:rPr>
         <w:t>7</w:t>
       </w:r>
+      <w:proofErr w:type="gramEnd"/>
       <w:r>
         <w:rPr>
           <w:rFonts w:ascii="Calibri" w:eastAsia="Calibri" w:hAnsi="Calibri" w:cs="Calibri"/>
@@ -4796,13 +4798,23 @@
           <w:szCs w:val="28"/>
         </w:rPr>
       </w:pPr>
-      <w:r>
-        <w:rPr>
-          <w:rFonts w:ascii="Calibri" w:eastAsia="Calibri" w:hAnsi="Calibri" w:cs="Calibri"/>
-          <w:sz w:val="28"/>
-          <w:szCs w:val="28"/>
-        </w:rPr>
-        <w:t xml:space="preserve">would have very similar vector representation while </w:t>
+      <w:proofErr w:type="gramStart"/>
+      <w:r>
+        <w:rPr>
+          <w:rFonts w:ascii="Calibri" w:eastAsia="Calibri" w:hAnsi="Calibri" w:cs="Calibri"/>
+          <w:sz w:val="28"/>
+          <w:szCs w:val="28"/>
+        </w:rPr>
+        <w:t>would</w:t>
+      </w:r>
+      <w:proofErr w:type="gramEnd"/>
+      <w:r>
+        <w:rPr>
+          <w:rFonts w:ascii="Calibri" w:eastAsia="Calibri" w:hAnsi="Calibri" w:cs="Calibri"/>
+          <w:sz w:val="28"/>
+          <w:szCs w:val="28"/>
+        </w:rPr>
+        <w:t xml:space="preserve"> have very similar vector representation while </w:t>
       </w:r>
     </w:p>
     <w:p>
@@ -4898,7 +4910,25 @@
           <w:sz w:val="28"/>
           <w:szCs w:val="28"/>
         </w:rPr>
-        <w:t xml:space="preserve">(although have similar </w:t>
+        <w:t>(</w:t>
+      </w:r>
+      <w:proofErr w:type="gramStart"/>
+      <w:r>
+        <w:rPr>
+          <w:rFonts w:ascii="Calibri" w:eastAsia="Calibri" w:hAnsi="Calibri" w:cs="Calibri"/>
+          <w:sz w:val="28"/>
+          <w:szCs w:val="28"/>
+        </w:rPr>
+        <w:t>although</w:t>
+      </w:r>
+      <w:proofErr w:type="gramEnd"/>
+      <w:r>
+        <w:rPr>
+          <w:rFonts w:ascii="Calibri" w:eastAsia="Calibri" w:hAnsi="Calibri" w:cs="Calibri"/>
+          <w:sz w:val="28"/>
+          <w:szCs w:val="28"/>
+        </w:rPr>
+        <w:t xml:space="preserve"> have similar </w:t>
       </w:r>
       <w:r>
         <w:rPr>
@@ -4959,7 +4989,25 @@
           <w:sz w:val="28"/>
           <w:szCs w:val="28"/>
         </w:rPr>
-        <w:t xml:space="preserve"> words P(w</w:t>
+        <w:t xml:space="preserve"> words </w:t>
+      </w:r>
+      <w:proofErr w:type="gramStart"/>
+      <w:r>
+        <w:rPr>
+          <w:rFonts w:ascii="Calibri" w:eastAsia="Calibri" w:hAnsi="Calibri" w:cs="Calibri"/>
+          <w:sz w:val="28"/>
+          <w:szCs w:val="28"/>
+        </w:rPr>
+        <w:t>P(</w:t>
+      </w:r>
+      <w:proofErr w:type="gramEnd"/>
+      <w:r>
+        <w:rPr>
+          <w:rFonts w:ascii="Calibri" w:eastAsia="Calibri" w:hAnsi="Calibri" w:cs="Calibri"/>
+          <w:sz w:val="28"/>
+          <w:szCs w:val="28"/>
+        </w:rPr>
+        <w:t>w</w:t>
       </w:r>
       <w:r>
         <w:rPr>
@@ -5092,8 +5140,6 @@
         </w:rPr>
         <w:t xml:space="preserve"> (sometimes referred to as neural word vectors)</w:t>
       </w:r>
-      <w:bookmarkStart w:id="5" w:name="_GoBack"/>
-      <w:bookmarkEnd w:id="5"/>
       <w:r>
         <w:rPr>
           <w:rFonts w:ascii="Calibri" w:eastAsia="Calibri" w:hAnsi="Calibri" w:cs="Calibri"/>
@@ -5328,7 +5374,7 @@
           <w:szCs w:val="28"/>
         </w:rPr>
       </w:pPr>
-      <w:bookmarkStart w:id="6" w:name="_Toc440297714"/>
+      <w:bookmarkStart w:id="5" w:name="_Toc440297714"/>
       <w:r>
         <w:rPr>
           <w:rFonts w:eastAsia="Calibri"/>
@@ -5338,7 +5384,7 @@
         <w:lastRenderedPageBreak/>
         <w:t>SoftMax classifier</w:t>
       </w:r>
-      <w:bookmarkEnd w:id="6"/>
+      <w:bookmarkEnd w:id="5"/>
     </w:p>
     <w:p>
       <w:pPr>
@@ -5452,10 +5498,11 @@
           <w:i/>
           <w:sz w:val="28"/>
           <w:szCs w:val="28"/>
-          <w:vertAlign w:val="subscript"/>
+          <w:vertAlign w:val="superscript"/>
         </w:rPr>
         <w:t>i</w:t>
       </w:r>
+      <w:proofErr w:type="gramStart"/>
       <w:r>
         <w:rPr>
           <w:rFonts w:ascii="Calibri" w:eastAsia="Calibri" w:hAnsi="Calibri" w:cs="Calibri"/>
@@ -5471,10 +5518,11 @@
           <w:i/>
           <w:sz w:val="28"/>
           <w:szCs w:val="28"/>
-          <w:vertAlign w:val="subscript"/>
+          <w:vertAlign w:val="superscript"/>
         </w:rPr>
         <w:t>i</w:t>
       </w:r>
+      <w:proofErr w:type="gramEnd"/>
       <w:r>
         <w:rPr>
           <w:rFonts w:ascii="Calibri" w:eastAsia="Calibri" w:hAnsi="Calibri" w:cs="Calibri"/>
@@ -5498,7 +5546,7 @@
           <w:i/>
           <w:sz w:val="28"/>
           <w:szCs w:val="28"/>
-          <w:vertAlign w:val="subscript"/>
+          <w:vertAlign w:val="superscript"/>
         </w:rPr>
         <w:t>i</w:t>
       </w:r>
@@ -5551,7 +5599,7 @@
           <w:i/>
           <w:sz w:val="28"/>
           <w:szCs w:val="28"/>
-          <w:vertAlign w:val="subscript"/>
+          <w:vertAlign w:val="superscript"/>
         </w:rPr>
         <w:t>i</w:t>
       </w:r>
@@ -5598,7 +5646,16 @@
           <w:sz w:val="28"/>
           <w:szCs w:val="28"/>
         </w:rPr>
-        <w:t>,…,w</w:t>
+        <w:t>,…</w:t>
+      </w:r>
+      <w:proofErr w:type="gramStart"/>
+      <w:r>
+        <w:rPr>
+          <w:rFonts w:ascii="Calibri" w:eastAsia="Calibri" w:hAnsi="Calibri" w:cs="Calibri"/>
+          <w:sz w:val="28"/>
+          <w:szCs w:val="28"/>
+        </w:rPr>
+        <w:t>,w</w:t>
       </w:r>
       <w:r>
         <w:rPr>
@@ -5609,6 +5666,7 @@
         </w:rPr>
         <w:t>n</w:t>
       </w:r>
+      <w:proofErr w:type="gramEnd"/>
       <w:r>
         <w:rPr>
           <w:rFonts w:ascii="Calibri" w:eastAsia="Calibri" w:hAnsi="Calibri" w:cs="Calibri"/>
@@ -7469,6 +7527,7 @@
           <w:szCs w:val="28"/>
         </w:rPr>
       </w:pPr>
+      <w:proofErr w:type="gramStart"/>
       <w:r>
         <w:rPr>
           <w:rFonts w:ascii="Calibri" w:eastAsia="Calibri" w:hAnsi="Calibri" w:cs="Calibri"/>
@@ -7487,6 +7546,7 @@
         </w:rPr>
         <w:t>i</w:t>
       </w:r>
+      <w:proofErr w:type="gramEnd"/>
       <w:r>
         <w:rPr>
           <w:rFonts w:ascii="Calibri" w:eastAsia="Calibri" w:hAnsi="Calibri" w:cs="Calibri"/>
@@ -7542,6 +7602,7 @@
           <w:szCs w:val="28"/>
         </w:rPr>
       </w:pPr>
+      <w:proofErr w:type="gramStart"/>
       <w:r>
         <w:rPr>
           <w:rFonts w:ascii="Calibri" w:eastAsia="Calibri" w:hAnsi="Calibri" w:cs="Calibri"/>
@@ -7560,6 +7621,7 @@
         </w:rPr>
         <w:t>(</w:t>
       </w:r>
+      <w:proofErr w:type="gramEnd"/>
       <w:r>
         <w:rPr>
           <w:rFonts w:ascii="Calibri" w:eastAsia="Calibri" w:hAnsi="Calibri" w:cs="Calibri"/>
@@ -7616,6 +7678,7 @@
           <w:szCs w:val="28"/>
         </w:rPr>
       </w:pPr>
+      <w:proofErr w:type="gramStart"/>
       <w:r>
         <w:rPr>
           <w:rFonts w:ascii="Calibri" w:eastAsia="Calibri" w:hAnsi="Calibri" w:cs="Calibri"/>
@@ -7634,6 +7697,7 @@
         </w:rPr>
         <w:t>(</w:t>
       </w:r>
+      <w:proofErr w:type="gramEnd"/>
       <w:r>
         <w:rPr>
           <w:rFonts w:ascii="Calibri" w:eastAsia="Calibri" w:hAnsi="Calibri" w:cs="Calibri"/>
@@ -7814,7 +7878,25 @@
           <w:sz w:val="28"/>
           <w:szCs w:val="28"/>
         </w:rPr>
-        <w:t>– value of the label (1≤</w:t>
+        <w:t xml:space="preserve">– </w:t>
+      </w:r>
+      <w:proofErr w:type="gramStart"/>
+      <w:r>
+        <w:rPr>
+          <w:rFonts w:asciiTheme="minorHAnsi" w:eastAsia="Tahoma" w:hAnsiTheme="minorHAnsi" w:cs="Tahoma"/>
+          <w:sz w:val="28"/>
+          <w:szCs w:val="28"/>
+        </w:rPr>
+        <w:t>value</w:t>
+      </w:r>
+      <w:proofErr w:type="gramEnd"/>
+      <w:r>
+        <w:rPr>
+          <w:rFonts w:asciiTheme="minorHAnsi" w:eastAsia="Tahoma" w:hAnsiTheme="minorHAnsi" w:cs="Tahoma"/>
+          <w:sz w:val="28"/>
+          <w:szCs w:val="28"/>
+        </w:rPr>
+        <w:t xml:space="preserve"> of the label (1≤</w:t>
       </w:r>
       <w:r>
         <w:rPr>
@@ -8062,6 +8144,7 @@
           <w:szCs w:val="28"/>
         </w:rPr>
       </w:pPr>
+      <w:proofErr w:type="gramStart"/>
       <w:r>
         <w:rPr>
           <w:rFonts w:ascii="Calibri" w:eastAsia="Calibri" w:hAnsi="Calibri" w:cs="Calibri"/>
@@ -8069,7 +8152,17 @@
           <w:sz w:val="28"/>
           <w:szCs w:val="28"/>
         </w:rPr>
-        <w:t>where:</w:t>
+        <w:t>where</w:t>
+      </w:r>
+      <w:proofErr w:type="gramEnd"/>
+      <w:r>
+        <w:rPr>
+          <w:rFonts w:ascii="Calibri" w:eastAsia="Calibri" w:hAnsi="Calibri" w:cs="Calibri"/>
+          <w:iCs/>
+          <w:sz w:val="28"/>
+          <w:szCs w:val="28"/>
+        </w:rPr>
+        <w:t>:</w:t>
       </w:r>
     </w:p>
     <w:p>
@@ -8099,7 +8192,25 @@
           <w:sz w:val="28"/>
           <w:szCs w:val="28"/>
         </w:rPr>
-        <w:t xml:space="preserve"> – number of </w:t>
+        <w:t xml:space="preserve"> – </w:t>
+      </w:r>
+      <w:proofErr w:type="gramStart"/>
+      <w:r>
+        <w:rPr>
+          <w:rFonts w:ascii="Calibri" w:eastAsia="Calibri" w:hAnsi="Calibri" w:cs="Calibri"/>
+          <w:sz w:val="28"/>
+          <w:szCs w:val="28"/>
+        </w:rPr>
+        <w:t>number</w:t>
+      </w:r>
+      <w:proofErr w:type="gramEnd"/>
+      <w:r>
+        <w:rPr>
+          <w:rFonts w:ascii="Calibri" w:eastAsia="Calibri" w:hAnsi="Calibri" w:cs="Calibri"/>
+          <w:sz w:val="28"/>
+          <w:szCs w:val="28"/>
+        </w:rPr>
+        <w:t xml:space="preserve"> of </w:t>
       </w:r>
       <w:r>
         <w:rPr>
@@ -8137,7 +8248,143 @@
           <w:sz w:val="28"/>
           <w:szCs w:val="28"/>
         </w:rPr>
-        <w:t xml:space="preserve"> – sample iterator (sample is a &lt;doc,label&gt; tuple)</w:t>
+        <w:t xml:space="preserve"> – </w:t>
+      </w:r>
+      <w:proofErr w:type="gramStart"/>
+      <w:r>
+        <w:rPr>
+          <w:rFonts w:ascii="Calibri" w:eastAsia="Calibri" w:hAnsi="Calibri" w:cs="Calibri"/>
+          <w:sz w:val="28"/>
+          <w:szCs w:val="28"/>
+        </w:rPr>
+        <w:t>a</w:t>
+      </w:r>
+      <w:proofErr w:type="gramEnd"/>
+      <w:r>
+        <w:rPr>
+          <w:rFonts w:ascii="Calibri" w:eastAsia="Calibri" w:hAnsi="Calibri" w:cs="Calibri"/>
+          <w:sz w:val="28"/>
+          <w:szCs w:val="28"/>
+        </w:rPr>
+        <w:t xml:space="preserve"> training </w:t>
+      </w:r>
+      <w:r>
+        <w:rPr>
+          <w:rFonts w:ascii="Calibri" w:eastAsia="Calibri" w:hAnsi="Calibri" w:cs="Calibri"/>
+          <w:sz w:val="28"/>
+          <w:szCs w:val="28"/>
+        </w:rPr>
+        <w:t>sample</w:t>
+      </w:r>
+      <w:r>
+        <w:rPr>
+          <w:rFonts w:ascii="Calibri" w:eastAsia="Calibri" w:hAnsi="Calibri" w:cs="Calibri"/>
+          <w:sz w:val="28"/>
+          <w:szCs w:val="28"/>
+        </w:rPr>
+        <w:t>s’</w:t>
+      </w:r>
+      <w:r>
+        <w:rPr>
+          <w:rFonts w:ascii="Calibri" w:eastAsia="Calibri" w:hAnsi="Calibri" w:cs="Calibri"/>
+          <w:sz w:val="28"/>
+          <w:szCs w:val="28"/>
+        </w:rPr>
+        <w:t xml:space="preserve"> i</w:t>
+      </w:r>
+      <w:r>
+        <w:rPr>
+          <w:rFonts w:ascii="Calibri" w:eastAsia="Calibri" w:hAnsi="Calibri" w:cs="Calibri"/>
+          <w:sz w:val="28"/>
+          <w:szCs w:val="28"/>
+        </w:rPr>
+        <w:t xml:space="preserve">ndex. Each sample consist of a </w:t>
+      </w:r>
+      <w:r>
+        <w:rPr>
+          <w:rFonts w:ascii="Calibri" w:eastAsia="Calibri" w:hAnsi="Calibri" w:cs="Calibri"/>
+          <w:sz w:val="28"/>
+          <w:szCs w:val="28"/>
+        </w:rPr>
+        <w:t>doc</w:t>
+      </w:r>
+      <w:r>
+        <w:rPr>
+          <w:rFonts w:ascii="Calibri" w:eastAsia="Calibri" w:hAnsi="Calibri" w:cs="Calibri"/>
+          <w:sz w:val="28"/>
+          <w:szCs w:val="28"/>
+        </w:rPr>
+        <w:t>ument (</w:t>
+      </w:r>
+      <w:r>
+        <w:rPr>
+          <w:rFonts w:ascii="Calibri" w:eastAsia="Calibri" w:hAnsi="Calibri" w:cs="Calibri"/>
+          <w:i/>
+          <w:iCs/>
+          <w:sz w:val="28"/>
+          <w:szCs w:val="28"/>
+        </w:rPr>
+        <w:t>x</w:t>
+      </w:r>
+      <w:r>
+        <w:rPr>
+          <w:rFonts w:ascii="Calibri" w:eastAsia="Calibri" w:hAnsi="Calibri" w:cs="Calibri"/>
+          <w:sz w:val="28"/>
+          <w:szCs w:val="28"/>
+        </w:rPr>
+        <w:t xml:space="preserve">) and a </w:t>
+      </w:r>
+      <w:r>
+        <w:rPr>
+          <w:rFonts w:ascii="Calibri" w:eastAsia="Calibri" w:hAnsi="Calibri" w:cs="Calibri"/>
+          <w:sz w:val="28"/>
+          <w:szCs w:val="28"/>
+        </w:rPr>
+        <w:t>label</w:t>
+      </w:r>
+      <w:r>
+        <w:rPr>
+          <w:rFonts w:ascii="Calibri" w:eastAsia="Calibri" w:hAnsi="Calibri" w:cs="Calibri"/>
+          <w:sz w:val="28"/>
+          <w:szCs w:val="28"/>
+        </w:rPr>
+        <w:t xml:space="preserve"> (</w:t>
+      </w:r>
+      <w:bookmarkStart w:id="6" w:name="_GoBack"/>
+      <w:r>
+        <w:rPr>
+          <w:rFonts w:ascii="Calibri" w:eastAsia="Calibri" w:hAnsi="Calibri" w:cs="Calibri"/>
+          <w:i/>
+          <w:iCs/>
+          <w:sz w:val="28"/>
+          <w:szCs w:val="28"/>
+        </w:rPr>
+        <w:t>y</w:t>
+      </w:r>
+      <w:bookmarkEnd w:id="6"/>
+      <w:r>
+        <w:rPr>
+          <w:rFonts w:ascii="Calibri" w:eastAsia="Calibri" w:hAnsi="Calibri" w:cs="Calibri"/>
+          <w:sz w:val="28"/>
+          <w:szCs w:val="28"/>
+        </w:rPr>
+        <w:t>)</w:t>
+      </w:r>
+      <w:r>
+        <w:rPr>
+          <w:rFonts w:ascii="Calibri" w:eastAsia="Calibri" w:hAnsi="Calibri" w:cs="Calibri"/>
+          <w:sz w:val="28"/>
+          <w:szCs w:val="28"/>
+        </w:rPr>
+        <w:t xml:space="preserve"> </w:t>
+      </w:r>
+      <w:r>
+        <w:rPr>
+          <w:rFonts w:ascii="Calibri" w:eastAsia="Calibri" w:hAnsi="Calibri" w:cs="Calibri"/>
+          <w:sz w:val="28"/>
+          <w:szCs w:val="28"/>
+        </w:rPr>
+        <w:t xml:space="preserve">pair. </w:t>
       </w:r>
     </w:p>
     <w:p>
@@ -8416,7 +8663,25 @@
           <w:sz w:val="28"/>
           <w:szCs w:val="28"/>
         </w:rPr>
-        <w:t xml:space="preserve">“a </w:t>
+        <w:t>“</w:t>
+      </w:r>
+      <w:proofErr w:type="gramStart"/>
+      <w:r>
+        <w:rPr>
+          <w:rFonts w:asciiTheme="minorHAnsi" w:hAnsiTheme="minorHAnsi" w:cstheme="minorBidi"/>
+          <w:sz w:val="28"/>
+          <w:szCs w:val="28"/>
+        </w:rPr>
+        <w:t>a</w:t>
+      </w:r>
+      <w:proofErr w:type="gramEnd"/>
+      <w:r>
+        <w:rPr>
+          <w:rFonts w:asciiTheme="minorHAnsi" w:hAnsiTheme="minorHAnsi" w:cstheme="minorBidi"/>
+          <w:sz w:val="28"/>
+          <w:szCs w:val="28"/>
+        </w:rPr>
+        <w:t xml:space="preserve"> </w:t>
       </w:r>
       <w:r>
         <w:rPr>
@@ -8457,6 +8722,7 @@
         </w:rPr>
         <w:t>“</w:t>
       </w:r>
+      <w:proofErr w:type="gramStart"/>
       <w:r>
         <w:rPr>
           <w:rFonts w:asciiTheme="minorHAnsi" w:hAnsiTheme="minorHAnsi" w:cstheme="minorBidi"/>
@@ -8464,7 +8730,17 @@
           <w:sz w:val="28"/>
           <w:szCs w:val="28"/>
         </w:rPr>
-        <w:t>a good movie</w:t>
+        <w:t>a</w:t>
+      </w:r>
+      <w:proofErr w:type="gramEnd"/>
+      <w:r>
+        <w:rPr>
+          <w:rFonts w:asciiTheme="minorHAnsi" w:hAnsiTheme="minorHAnsi" w:cstheme="minorBidi"/>
+          <w:i/>
+          <w:sz w:val="28"/>
+          <w:szCs w:val="28"/>
+        </w:rPr>
+        <w:t xml:space="preserve"> good movie</w:t>
       </w:r>
       <w:r>
         <w:rPr>
@@ -8494,7 +8770,25 @@
           <w:sz w:val="28"/>
           <w:szCs w:val="28"/>
         </w:rPr>
-        <w:t>“not a good movie”</w:t>
+        <w:t>“</w:t>
+      </w:r>
+      <w:proofErr w:type="gramStart"/>
+      <w:r>
+        <w:rPr>
+          <w:rFonts w:asciiTheme="minorHAnsi" w:hAnsiTheme="minorHAnsi" w:cstheme="minorBidi"/>
+          <w:sz w:val="28"/>
+          <w:szCs w:val="28"/>
+        </w:rPr>
+        <w:t>not</w:t>
+      </w:r>
+      <w:proofErr w:type="gramEnd"/>
+      <w:r>
+        <w:rPr>
+          <w:rFonts w:asciiTheme="minorHAnsi" w:hAnsiTheme="minorHAnsi" w:cstheme="minorBidi"/>
+          <w:sz w:val="28"/>
+          <w:szCs w:val="28"/>
+        </w:rPr>
+        <w:t xml:space="preserve"> a good movie”</w:t>
       </w:r>
     </w:p>
     <w:p>
@@ -10897,7 +11191,7 @@
           <v:shape id="_x0000_i1025" type="#_x0000_t75" style="width:45.75pt;height:16.5pt" o:ole="">
             <v:imagedata r:id="rId16" o:title=""/>
           </v:shape>
-          <o:OLEObject Type="Embed" ProgID="Equation.3" ShapeID="_x0000_i1025" DrawAspect="Content" ObjectID="_1514140952" r:id="rId17"/>
+          <o:OLEObject Type="Embed" ProgID="Equation.3" ShapeID="_x0000_i1025" DrawAspect="Content" ObjectID="_1514141659" r:id="rId17"/>
         </w:object>
       </w:r>
       <w:r>
@@ -10990,7 +11284,7 @@
           <v:shape id="_x0000_i1026" type="#_x0000_t75" style="width:38.25pt;height:16.5pt" o:ole="">
             <v:imagedata r:id="rId18" o:title=""/>
           </v:shape>
-          <o:OLEObject Type="Embed" ProgID="Equation.3" ShapeID="_x0000_i1026" DrawAspect="Content" ObjectID="_1514140953" r:id="rId19"/>
+          <o:OLEObject Type="Embed" ProgID="Equation.3" ShapeID="_x0000_i1026" DrawAspect="Content" ObjectID="_1514141660" r:id="rId19"/>
         </w:object>
       </w:r>
       <w:r>
@@ -11010,7 +11304,7 @@
           <v:shape id="_x0000_i1027" type="#_x0000_t75" style="width:63pt;height:18pt" o:ole="">
             <v:imagedata r:id="rId20" o:title=""/>
           </v:shape>
-          <o:OLEObject Type="Embed" ProgID="Equation.3" ShapeID="_x0000_i1027" DrawAspect="Content" ObjectID="_1514140954" r:id="rId21"/>
+          <o:OLEObject Type="Embed" ProgID="Equation.3" ShapeID="_x0000_i1027" DrawAspect="Content" ObjectID="_1514141661" r:id="rId21"/>
         </w:object>
       </w:r>
       <w:r>
@@ -11107,6 +11401,7 @@
         </w:rPr>
         <w:t>(</w:t>
       </w:r>
+      <w:proofErr w:type="gramStart"/>
       <w:r>
         <w:rPr>
           <w:rFonts w:ascii="Calibri" w:eastAsia="Calibri" w:hAnsi="Calibri" w:cs="Calibri"/>
@@ -11114,7 +11409,17 @@
           <w:sz w:val="28"/>
           <w:szCs w:val="28"/>
         </w:rPr>
-        <w:t>b,c</w:t>
+        <w:t>b,</w:t>
+      </w:r>
+      <w:proofErr w:type="gramEnd"/>
+      <w:r>
+        <w:rPr>
+          <w:rFonts w:ascii="Calibri" w:eastAsia="Calibri" w:hAnsi="Calibri" w:cs="Calibri"/>
+          <w:i/>
+          <w:sz w:val="28"/>
+          <w:szCs w:val="28"/>
+        </w:rPr>
+        <w:t>c</w:t>
       </w:r>
       <w:r>
         <w:rPr>
@@ -11563,13 +11868,23 @@
           <w:szCs w:val="28"/>
         </w:rPr>
       </w:pPr>
-      <w:r>
-        <w:rPr>
-          <w:rFonts w:ascii="Calibri" w:eastAsia="Calibri" w:hAnsi="Calibri" w:cs="Calibri"/>
-          <w:sz w:val="28"/>
-          <w:szCs w:val="28"/>
-        </w:rPr>
-        <w:t xml:space="preserve">where: </w:t>
+      <w:proofErr w:type="gramStart"/>
+      <w:r>
+        <w:rPr>
+          <w:rFonts w:ascii="Calibri" w:eastAsia="Calibri" w:hAnsi="Calibri" w:cs="Calibri"/>
+          <w:sz w:val="28"/>
+          <w:szCs w:val="28"/>
+        </w:rPr>
+        <w:t>where</w:t>
+      </w:r>
+      <w:proofErr w:type="gramEnd"/>
+      <w:r>
+        <w:rPr>
+          <w:rFonts w:ascii="Calibri" w:eastAsia="Calibri" w:hAnsi="Calibri" w:cs="Calibri"/>
+          <w:sz w:val="28"/>
+          <w:szCs w:val="28"/>
+        </w:rPr>
+        <w:t xml:space="preserve">: </w:t>
       </w:r>
       <w:r>
         <w:rPr>
@@ -11953,8 +12268,19 @@
           <w:sz w:val="28"/>
           <w:szCs w:val="28"/>
         </w:rPr>
-        <w:t>, L</w:t>
-      </w:r>
+        <w:t xml:space="preserve">, </w:t>
+      </w:r>
+      <w:proofErr w:type="gramStart"/>
+      <w:r>
+        <w:rPr>
+          <w:rFonts w:ascii="Calibri" w:eastAsia="Calibri" w:hAnsi="Calibri" w:cs="Calibri"/>
+          <w:i/>
+          <w:sz w:val="28"/>
+          <w:szCs w:val="28"/>
+        </w:rPr>
+        <w:t>L</w:t>
+      </w:r>
+      <w:proofErr w:type="gramEnd"/>
       <w:r>
         <w:rPr>
           <w:rFonts w:ascii="Calibri" w:eastAsia="Calibri" w:hAnsi="Calibri" w:cs="Calibri"/>
@@ -12364,8 +12690,18 @@
           <w:sz w:val="28"/>
           <w:szCs w:val="28"/>
         </w:rPr>
-        <w:t xml:space="preserve"> as </w:t>
-      </w:r>
+        <w:t xml:space="preserve"> </w:t>
+      </w:r>
+      <w:proofErr w:type="gramStart"/>
+      <w:r>
+        <w:rPr>
+          <w:rFonts w:ascii="Calibri" w:eastAsia="Calibri" w:hAnsi="Calibri" w:cs="Calibri"/>
+          <w:sz w:val="28"/>
+          <w:szCs w:val="28"/>
+        </w:rPr>
+        <w:t xml:space="preserve">as </w:t>
+      </w:r>
+      <w:proofErr w:type="gramEnd"/>
       <w:r>
         <w:rPr>
           <w:noProof/>
@@ -12448,7 +12784,16 @@
           <w:sz w:val="28"/>
           <w:szCs w:val="28"/>
         </w:rPr>
-        <w:t>=1..</w:t>
+        <w:t>=1</w:t>
+      </w:r>
+      <w:proofErr w:type="gramStart"/>
+      <w:r>
+        <w:rPr>
+          <w:rFonts w:ascii="Calibri" w:eastAsia="Calibri" w:hAnsi="Calibri" w:cs="Calibri"/>
+          <w:sz w:val="28"/>
+          <w:szCs w:val="28"/>
+        </w:rPr>
+        <w:t>..</w:t>
       </w:r>
       <w:r>
         <w:rPr>
@@ -12460,6 +12805,7 @@
         </w:rPr>
         <w:t>d</w:t>
       </w:r>
+      <w:proofErr w:type="gramEnd"/>
       <w:r>
         <w:rPr>
           <w:rFonts w:ascii="Calibri" w:eastAsia="Calibri" w:hAnsi="Calibri" w:cs="Calibri"/>
@@ -12639,7 +12985,21 @@
         <w:rPr>
           <w:sz w:val="28"/>
         </w:rPr>
-        <w:t xml:space="preserve">th element of the vector. </w:t>
+        <w:t xml:space="preserve">th element of the </w:t>
+      </w:r>
+      <w:proofErr w:type="gramStart"/>
+      <w:r>
+        <w:rPr>
+          <w:sz w:val="28"/>
+        </w:rPr>
+        <w:t>vector.</w:t>
+      </w:r>
+      <w:proofErr w:type="gramEnd"/>
+      <w:r>
+        <w:rPr>
+          <w:sz w:val="28"/>
+        </w:rPr>
+        <w:t xml:space="preserve"> </w:t>
       </w:r>
     </w:p>
     <w:p>
@@ -13240,6 +13600,7 @@
         </w:rPr>
         <w:t xml:space="preserve"> and </w:t>
       </w:r>
+      <w:proofErr w:type="gramStart"/>
       <w:r>
         <w:rPr>
           <w:i/>
@@ -13249,6 +13610,7 @@
         </w:rPr>
         <w:t>bs</w:t>
       </w:r>
+      <w:proofErr w:type="gramEnd"/>
       <w:r>
         <w:rPr>
           <w:sz w:val="28"/>
@@ -17078,7 +17440,23 @@
           <w:sz w:val="28"/>
           <w:szCs w:val="28"/>
         </w:rPr>
-        <w:t xml:space="preserve"> implementation. Tests were run on a CentOS 6.2 using intel Core i5-4300 processor.</w:t>
+        <w:t xml:space="preserve"> implementation. Tests were run on a CentOS 6.2 using </w:t>
+      </w:r>
+      <w:proofErr w:type="gramStart"/>
+      <w:r>
+        <w:rPr>
+          <w:sz w:val="28"/>
+          <w:szCs w:val="28"/>
+        </w:rPr>
+        <w:t>intel</w:t>
+      </w:r>
+      <w:proofErr w:type="gramEnd"/>
+      <w:r>
+        <w:rPr>
+          <w:sz w:val="28"/>
+          <w:szCs w:val="28"/>
+        </w:rPr>
+        <w:t xml:space="preserve"> Core i5-4300 processor.</w:t>
       </w:r>
       <w:r>
         <w:rPr>
@@ -18590,7 +18968,29 @@
           <w:szCs w:val="28"/>
           <w:highlight w:val="white"/>
         </w:rPr>
-        <w:t>Hecht-Nielsen, Robert. "Theory of the backpropagation neural network." Neural Networks, 1989. IJCNN., International Joint Conference on. IEEE, 1989.</w:t>
+        <w:t xml:space="preserve">Hecht-Nielsen, Robert. "Theory of the backpropagation neural network." Neural Networks, 1989. </w:t>
+      </w:r>
+      <w:proofErr w:type="gramStart"/>
+      <w:r>
+        <w:rPr>
+          <w:rFonts w:ascii="Calibri" w:eastAsia="Calibri" w:hAnsi="Calibri" w:cs="Calibri"/>
+          <w:color w:val="222222"/>
+          <w:sz w:val="28"/>
+          <w:szCs w:val="28"/>
+          <w:highlight w:val="white"/>
+        </w:rPr>
+        <w:t>IJCNN.,</w:t>
+      </w:r>
+      <w:proofErr w:type="gramEnd"/>
+      <w:r>
+        <w:rPr>
+          <w:rFonts w:ascii="Calibri" w:eastAsia="Calibri" w:hAnsi="Calibri" w:cs="Calibri"/>
+          <w:color w:val="222222"/>
+          <w:sz w:val="28"/>
+          <w:szCs w:val="28"/>
+          <w:highlight w:val="white"/>
+        </w:rPr>
+        <w:t xml:space="preserve"> International Joint Conference on. IEEE, 1989.</w:t>
       </w:r>
     </w:p>
     <w:p>
@@ -18817,7 +19217,27 @@
           <w:sz w:val="28"/>
           <w:szCs w:val="28"/>
         </w:rPr>
-        <w:t xml:space="preserve">DeepDist. N.p., n.d. Web. 05 Dec. 2015. </w:t>
+        <w:t xml:space="preserve">DeepDist. </w:t>
+      </w:r>
+      <w:proofErr w:type="gramStart"/>
+      <w:r>
+        <w:rPr>
+          <w:rFonts w:ascii="Calibri" w:eastAsia="Calibri" w:hAnsi="Calibri" w:cs="Calibri"/>
+          <w:color w:val="222222"/>
+          <w:sz w:val="28"/>
+          <w:szCs w:val="28"/>
+        </w:rPr>
+        <w:t>N.p</w:t>
+      </w:r>
+      <w:proofErr w:type="gramEnd"/>
+      <w:r>
+        <w:rPr>
+          <w:rFonts w:ascii="Calibri" w:eastAsia="Calibri" w:hAnsi="Calibri" w:cs="Calibri"/>
+          <w:color w:val="222222"/>
+          <w:sz w:val="28"/>
+          <w:szCs w:val="28"/>
+        </w:rPr>
+        <w:t xml:space="preserve">., n.d. Web. 05 Dec. 2015. </w:t>
       </w:r>
       <w:r>
         <w:rPr>
@@ -19744,7 +20164,15 @@
           </w:p>
           <w:p>
             <w:r>
-              <w:t xml:space="preserve">        p := p - scale * update.</w:t>
+              <w:t xml:space="preserve">        </w:t>
+            </w:r>
+            <w:proofErr w:type="gramStart"/>
+            <w:r>
+              <w:t>p</w:t>
+            </w:r>
+            <w:proofErr w:type="gramEnd"/>
+            <w:r>
+              <w:t xml:space="preserve"> := p - scale * update.</w:t>
             </w:r>
           </w:p>
           <w:p>
@@ -19754,7 +20182,15 @@
           </w:p>
           <w:p>
             <w:r>
-              <w:t xml:space="preserve">        and update.</w:t>
+              <w:t xml:space="preserve">        </w:t>
+            </w:r>
+            <w:proofErr w:type="gramStart"/>
+            <w:r>
+              <w:t>and</w:t>
+            </w:r>
+            <w:proofErr w:type="gramEnd"/>
+            <w:r>
+              <w:t xml:space="preserve"> update.</w:t>
             </w:r>
           </w:p>
           <w:p>
@@ -20081,8 +20517,13 @@
             </w:r>
           </w:p>
           <w:p>
-            <w:r>
-              <w:t>config.readfp(open(r'../config'))</w:t>
+            <w:proofErr w:type="gramStart"/>
+            <w:r>
+              <w:t>config.readfp(</w:t>
+            </w:r>
+            <w:proofErr w:type="gramEnd"/>
+            <w:r>
+              <w:t>open(r'../config'))</w:t>
             </w:r>
           </w:p>
           <w:p>
@@ -20444,8 +20885,13 @@
           <w:p/>
           <w:p/>
           <w:p>
-            <w:r>
-              <w:t>print "Loading data..."</w:t>
+            <w:proofErr w:type="gramStart"/>
+            <w:r>
+              <w:t>print</w:t>
+            </w:r>
+            <w:proofErr w:type="gramEnd"/>
+            <w:r>
+              <w:t xml:space="preserve"> "Loading data..."</w:t>
             </w:r>
           </w:p>
           <w:p>
@@ -21051,7 +21497,15 @@
           </w:p>
           <w:p>
             <w:r>
-              <w:t xml:space="preserve">            print "Iter %d : Cost=%.4f, ExpCost=%.4f."%(model.it,cost,model.expcost[-1])</w:t>
+              <w:t xml:space="preserve">            </w:t>
+            </w:r>
+            <w:proofErr w:type="gramStart"/>
+            <w:r>
+              <w:t>print</w:t>
+            </w:r>
+            <w:proofErr w:type="gramEnd"/>
+            <w:r>
+              <w:t xml:space="preserve"> "Iter %d : Cost=%.4f, ExpCost=%.4f."%(model.it,cost,model.expcost[-1])</w:t>
             </w:r>
           </w:p>
           <w:p/>
@@ -21333,7 +21787,7 @@
           <w:rPr>
             <w:noProof/>
           </w:rPr>
-          <w:t>20</w:t>
+          <w:t>19</w:t>
         </w:r>
         <w:r>
           <w:rPr>
@@ -23404,7 +23858,7 @@
 </file>
 
 <file path=customXml/itemProps1.xml><?xml version="1.0" encoding="utf-8"?>
-<ds:datastoreItem xmlns:ds="http://schemas.openxmlformats.org/officeDocument/2006/customXml" ds:itemID="{03DD3DD0-9EF9-422D-BECF-085D15D76AE5}">
+<ds:datastoreItem xmlns:ds="http://schemas.openxmlformats.org/officeDocument/2006/customXml" ds:itemID="{E4014F87-AF93-4D72-A2F8-4C3385B23ACC}">
   <ds:schemaRefs>
     <ds:schemaRef ds:uri="http://schemas.openxmlformats.org/officeDocument/2006/bibliography"/>
   </ds:schemaRefs>

</xml_diff>